<commit_message>
Renew : 更新 CKF.c 代码。
</commit_message>
<xml_diff>
--- a/文档__AnomalyDectect 记录_BY TianYe_20181202.docx
+++ b/文档__AnomalyDectect 记录_BY TianYe_20181202.docx
@@ -2463,8 +2463,262 @@
     </w:p>
     <w:p>
       <w:pPr>
-        <w:rPr>
-          <w:rFonts w:ascii="仿宋" w:eastAsia="仿宋" w:hAnsi="仿宋"/>
+        <w:pStyle w:val="5"/>
+        <w:rPr>
+          <w:rFonts w:ascii="仿宋" w:eastAsia="仿宋" w:hAnsi="仿宋"/>
+        </w:rPr>
+      </w:pPr>
+      <w:r>
+        <w:rPr>
+          <w:rFonts w:ascii="仿宋" w:eastAsia="仿宋" w:hAnsi="仿宋" w:hint="eastAsia"/>
+        </w:rPr>
+        <w:t>1</w:t>
+      </w:r>
+      <w:r>
+        <w:rPr>
+          <w:rFonts w:ascii="仿宋" w:eastAsia="仿宋" w:hAnsi="仿宋"/>
+        </w:rPr>
+        <w:t>.1.3</w:t>
+      </w:r>
+      <w:r>
+        <w:rPr>
+          <w:rFonts w:ascii="仿宋" w:eastAsia="仿宋" w:hAnsi="仿宋"/>
+        </w:rPr>
+        <w:t xml:space="preserve">.1 </w:t>
+      </w:r>
+      <w:r>
+        <w:rPr>
+          <w:rFonts w:ascii="仿宋" w:eastAsia="仿宋" w:hAnsi="仿宋" w:hint="eastAsia"/>
+        </w:rPr>
+        <w:t>正定矩阵</w:t>
+      </w:r>
+    </w:p>
+    <w:p>
+      <w:pPr>
+        <w:ind w:firstLineChars="200" w:firstLine="560"/>
+        <w:rPr>
+          <w:rFonts w:ascii="仿宋" w:eastAsia="仿宋" w:hAnsi="仿宋"/>
+          <w:sz w:val="28"/>
+          <w:szCs w:val="28"/>
+        </w:rPr>
+      </w:pPr>
+      <w:r>
+        <w:rPr>
+          <w:rFonts w:ascii="仿宋" w:eastAsia="仿宋" w:hAnsi="仿宋"/>
+          <w:sz w:val="28"/>
+          <w:szCs w:val="28"/>
+        </w:rPr>
+        <w:t>广义定义：设M是n阶方阵，如果对任何非零向量z，都有z</w:t>
+      </w:r>
+      <w:r>
+        <w:rPr>
+          <w:rFonts w:ascii="仿宋" w:eastAsia="仿宋" w:hAnsi="仿宋"/>
+          <w:sz w:val="28"/>
+          <w:szCs w:val="28"/>
+          <w:vertAlign w:val="superscript"/>
+        </w:rPr>
+        <w:t>T</w:t>
+      </w:r>
+      <w:r>
+        <w:rPr>
+          <w:rFonts w:ascii="仿宋" w:eastAsia="仿宋" w:hAnsi="仿宋"/>
+          <w:sz w:val="28"/>
+          <w:szCs w:val="28"/>
+        </w:rPr>
+        <w:t>Mz&gt; 0，其中</w:t>
+      </w:r>
+      <w:r>
+        <w:rPr>
+          <w:rFonts w:ascii="仿宋" w:eastAsia="仿宋" w:hAnsi="仿宋"/>
+          <w:sz w:val="28"/>
+          <w:szCs w:val="28"/>
+        </w:rPr>
+        <w:t>z</w:t>
+      </w:r>
+      <w:r>
+        <w:rPr>
+          <w:rFonts w:ascii="仿宋" w:eastAsia="仿宋" w:hAnsi="仿宋"/>
+          <w:sz w:val="28"/>
+          <w:szCs w:val="28"/>
+          <w:vertAlign w:val="superscript"/>
+        </w:rPr>
+        <w:t>T</w:t>
+      </w:r>
+      <w:r>
+        <w:rPr>
+          <w:rFonts w:ascii="Calibri" w:eastAsia="仿宋" w:hAnsi="Calibri" w:cs="Calibri"/>
+          <w:sz w:val="28"/>
+          <w:szCs w:val="28"/>
+        </w:rPr>
+        <w:t> </w:t>
+      </w:r>
+      <w:r>
+        <w:rPr>
+          <w:rFonts w:ascii="仿宋" w:eastAsia="仿宋" w:hAnsi="仿宋"/>
+          <w:sz w:val="28"/>
+          <w:szCs w:val="28"/>
+        </w:rPr>
+        <w:t>表示z的转置，就称M为正定矩阵。</w:t>
+      </w:r>
+      <w:r>
+        <w:rPr>
+          <w:rFonts w:ascii="仿宋" w:eastAsia="仿宋" w:hAnsi="仿宋" w:hint="eastAsia"/>
+          <w:sz w:val="28"/>
+          <w:szCs w:val="28"/>
+        </w:rPr>
+        <w:t>正定矩阵的主对角线</w:t>
+      </w:r>
+      <w:r>
+        <w:rPr>
+          <w:rFonts w:ascii="仿宋" w:eastAsia="仿宋" w:hAnsi="仿宋" w:hint="eastAsia"/>
+          <w:sz w:val="28"/>
+          <w:szCs w:val="28"/>
+        </w:rPr>
+        <w:lastRenderedPageBreak/>
+        <w:t>上的元素都大于0。</w:t>
+      </w:r>
+      <w:r>
+        <w:rPr>
+          <w:rFonts w:ascii="仿宋" w:eastAsia="仿宋" w:hAnsi="仿宋"/>
+          <w:sz w:val="28"/>
+          <w:szCs w:val="28"/>
+        </w:rPr>
+        <w:t>例如：B为n阶矩阵，E为单位矩阵，a为正实数。在a充分大时，aE+B为正定矩阵。（B必须为对称阵）</w:t>
+      </w:r>
+      <w:r>
+        <w:rPr>
+          <w:rFonts w:ascii="仿宋" w:eastAsia="仿宋" w:hAnsi="仿宋" w:hint="eastAsia"/>
+          <w:sz w:val="28"/>
+          <w:szCs w:val="28"/>
+        </w:rPr>
+        <w:t>。</w:t>
+      </w:r>
+    </w:p>
+    <w:p>
+      <w:pPr>
+        <w:ind w:firstLineChars="200" w:firstLine="560"/>
+        <w:rPr>
+          <w:rFonts w:ascii="仿宋" w:eastAsia="仿宋" w:hAnsi="仿宋"/>
+          <w:sz w:val="28"/>
+          <w:szCs w:val="28"/>
+        </w:rPr>
+      </w:pPr>
+      <w:r>
+        <w:rPr>
+          <w:rFonts w:ascii="仿宋" w:eastAsia="仿宋" w:hAnsi="仿宋"/>
+          <w:sz w:val="28"/>
+          <w:szCs w:val="28"/>
+        </w:rPr>
+        <w:t>它要求矩阵的所有特征值必须大于零，故分解的下三角的对角元也是大于零的。</w:t>
+      </w:r>
+    </w:p>
+    <w:p>
+      <w:pPr>
+        <w:ind w:firstLineChars="200" w:firstLine="560"/>
+        <w:rPr>
+          <w:rFonts w:ascii="仿宋" w:eastAsia="仿宋" w:hAnsi="仿宋"/>
+          <w:sz w:val="28"/>
+          <w:szCs w:val="28"/>
+        </w:rPr>
+      </w:pPr>
+    </w:p>
+    <w:p>
+      <w:pPr>
+        <w:pStyle w:val="5"/>
+        <w:rPr>
+          <w:rFonts w:ascii="仿宋" w:eastAsia="仿宋" w:hAnsi="仿宋"/>
+        </w:rPr>
+      </w:pPr>
+      <w:r>
+        <w:rPr>
+          <w:rFonts w:ascii="仿宋" w:eastAsia="仿宋" w:hAnsi="仿宋" w:hint="eastAsia"/>
+        </w:rPr>
+        <w:t>1</w:t>
+      </w:r>
+      <w:r>
+        <w:rPr>
+          <w:rFonts w:ascii="仿宋" w:eastAsia="仿宋" w:hAnsi="仿宋"/>
+        </w:rPr>
+        <w:t>.1.3</w:t>
+      </w:r>
+      <w:r>
+        <w:rPr>
+          <w:rFonts w:ascii="仿宋" w:eastAsia="仿宋" w:hAnsi="仿宋"/>
+        </w:rPr>
+        <w:t>.</w:t>
+      </w:r>
+      <w:r>
+        <w:rPr>
+          <w:rFonts w:ascii="仿宋" w:eastAsia="仿宋" w:hAnsi="仿宋"/>
+        </w:rPr>
+        <w:t>2</w:t>
+      </w:r>
+      <w:r>
+        <w:rPr>
+          <w:rFonts w:ascii="仿宋" w:eastAsia="仿宋" w:hAnsi="仿宋"/>
+        </w:rPr>
+        <w:t xml:space="preserve"> </w:t>
+      </w:r>
+      <w:r>
+        <w:rPr>
+          <w:rFonts w:ascii="仿宋" w:eastAsia="仿宋" w:hAnsi="仿宋"/>
+        </w:rPr>
+        <w:t>Cholesky 分解</w:t>
+      </w:r>
+      <w:bookmarkStart w:id="0" w:name="_GoBack"/>
+      <w:bookmarkEnd w:id="0"/>
+    </w:p>
+    <w:p>
+      <w:pPr>
+        <w:ind w:firstLineChars="200" w:firstLine="560"/>
+        <w:rPr>
+          <w:rFonts w:ascii="仿宋" w:eastAsia="仿宋" w:hAnsi="仿宋"/>
+          <w:sz w:val="28"/>
+          <w:szCs w:val="28"/>
+        </w:rPr>
+      </w:pPr>
+      <w:r>
+        <w:rPr>
+          <w:rFonts w:ascii="仿宋" w:eastAsia="仿宋" w:hAnsi="仿宋"/>
+          <w:sz w:val="28"/>
+          <w:szCs w:val="28"/>
+        </w:rPr>
+        <w:t>Cholesky 分解</w:t>
+      </w:r>
+      <w:r>
+        <w:rPr>
+          <w:rFonts w:ascii="仿宋" w:eastAsia="仿宋" w:hAnsi="仿宋" w:hint="eastAsia"/>
+          <w:sz w:val="28"/>
+          <w:szCs w:val="28"/>
+        </w:rPr>
+        <w:t>是把一个对称正定的矩阵表示成一个下三角矩阵L和其转置的乘积的分解。</w:t>
+      </w:r>
+    </w:p>
+    <w:p>
+      <w:pPr>
+        <w:ind w:firstLineChars="200" w:firstLine="560"/>
+        <w:rPr>
+          <w:rFonts w:ascii="仿宋" w:eastAsia="仿宋" w:hAnsi="仿宋"/>
+          <w:sz w:val="28"/>
+          <w:szCs w:val="28"/>
+        </w:rPr>
+      </w:pPr>
+    </w:p>
+    <w:p>
+      <w:pPr>
+        <w:ind w:firstLineChars="200" w:firstLine="560"/>
+        <w:rPr>
+          <w:rFonts w:ascii="仿宋" w:eastAsia="仿宋" w:hAnsi="仿宋"/>
+          <w:sz w:val="28"/>
+          <w:szCs w:val="28"/>
+        </w:rPr>
+      </w:pPr>
+    </w:p>
+    <w:p>
+      <w:pPr>
+        <w:ind w:firstLineChars="200" w:firstLine="560"/>
+        <w:rPr>
+          <w:rFonts w:ascii="仿宋" w:eastAsia="仿宋" w:hAnsi="仿宋" w:hint="eastAsia"/>
           <w:sz w:val="28"/>
           <w:szCs w:val="28"/>
         </w:rPr>
@@ -2570,114 +2824,122 @@
           <w:sz w:val="28"/>
           <w:szCs w:val="28"/>
         </w:rPr>
+        <w:t>SRCKF)</w:t>
+      </w:r>
+      <w:r>
+        <w:rPr>
+          <w:rFonts w:ascii="仿宋" w:eastAsia="仿宋" w:hAnsi="仿宋" w:hint="eastAsia"/>
+          <w:sz w:val="28"/>
+          <w:szCs w:val="28"/>
+        </w:rPr>
+        <w:t>，使用基于容积原则的数据积分方法直接计算非线性随机函数的均值和方差。</w:t>
+      </w:r>
+      <w:r>
+        <w:rPr>
+          <w:rFonts w:ascii="仿宋" w:eastAsia="仿宋" w:hAnsi="仿宋" w:hint="eastAsia"/>
+          <w:sz w:val="28"/>
+          <w:szCs w:val="28"/>
+        </w:rPr>
+        <w:t>该算法实现时只需要计算函数值，避免了求导运算，降低了计算复杂度</w:t>
+      </w:r>
+      <w:r>
+        <w:rPr>
+          <w:rFonts w:ascii="仿宋" w:eastAsia="仿宋" w:hAnsi="仿宋" w:hint="eastAsia"/>
+          <w:sz w:val="28"/>
+          <w:szCs w:val="28"/>
+        </w:rPr>
+        <w:t>，且该算法传播了状态协方差的平方根，确保了协方差矩阵的对称性和半正定性，改进了数据精度和稳定性。</w:t>
+      </w:r>
+    </w:p>
+    <w:p>
+      <w:pPr>
+        <w:ind w:firstLineChars="200" w:firstLine="560"/>
+        <w:rPr>
+          <w:rFonts w:ascii="仿宋" w:eastAsia="仿宋" w:hAnsi="仿宋"/>
+          <w:sz w:val="28"/>
+          <w:szCs w:val="28"/>
+        </w:rPr>
+      </w:pPr>
+      <w:r>
+        <w:rPr>
+          <w:rFonts w:ascii="仿宋" w:eastAsia="仿宋" w:hAnsi="仿宋" w:hint="eastAsia"/>
+          <w:sz w:val="28"/>
+          <w:szCs w:val="28"/>
+        </w:rPr>
+        <w:t>CKF的平方根形式（</w:t>
+      </w:r>
+      <w:r>
+        <w:rPr>
+          <w:rFonts w:ascii="仿宋" w:eastAsia="仿宋" w:hAnsi="仿宋"/>
+          <w:sz w:val="28"/>
+          <w:szCs w:val="28"/>
+        </w:rPr>
+        <w:t>SRCKF</w:t>
+      </w:r>
+      <w:r>
+        <w:rPr>
+          <w:rFonts w:ascii="仿宋" w:eastAsia="仿宋" w:hAnsi="仿宋" w:hint="eastAsia"/>
+          <w:sz w:val="28"/>
+          <w:szCs w:val="28"/>
+        </w:rPr>
+        <w:t>）</w:t>
+      </w:r>
+      <w:r>
+        <w:rPr>
+          <w:rFonts w:ascii="仿宋" w:eastAsia="仿宋" w:hAnsi="仿宋" w:hint="eastAsia"/>
+          <w:sz w:val="28"/>
+          <w:szCs w:val="28"/>
+        </w:rPr>
+        <w:t>是在</w:t>
+      </w:r>
+      <w:r>
+        <w:rPr>
+          <w:rFonts w:ascii="仿宋" w:eastAsia="仿宋" w:hAnsi="仿宋" w:hint="eastAsia"/>
+          <w:sz w:val="28"/>
+          <w:szCs w:val="28"/>
+        </w:rPr>
+        <w:t>CKF的基础上提高了滤波的稳定性。</w:t>
+      </w:r>
+      <w:r>
+        <w:rPr>
+          <w:rFonts w:ascii="仿宋" w:eastAsia="仿宋" w:hAnsi="仿宋" w:hint="eastAsia"/>
+          <w:sz w:val="28"/>
+          <w:szCs w:val="28"/>
+        </w:rPr>
+        <w:t>平方根CKF（</w:t>
+      </w:r>
+      <w:r>
+        <w:rPr>
+          <w:rFonts w:ascii="仿宋" w:eastAsia="仿宋" w:hAnsi="仿宋"/>
+          <w:sz w:val="28"/>
+          <w:szCs w:val="28"/>
+        </w:rPr>
+        <w:t>SRCKF</w:t>
+      </w:r>
+      <w:r>
+        <w:rPr>
+          <w:rFonts w:ascii="仿宋" w:eastAsia="仿宋" w:hAnsi="仿宋" w:hint="eastAsia"/>
+          <w:sz w:val="28"/>
+          <w:szCs w:val="28"/>
+        </w:rPr>
+        <w:t>）在CKF的基础上</w:t>
+      </w:r>
+      <w:r>
+        <w:rPr>
+          <w:rFonts w:ascii="仿宋" w:eastAsia="仿宋" w:hAnsi="仿宋" w:hint="eastAsia"/>
+          <w:sz w:val="28"/>
+          <w:szCs w:val="28"/>
+        </w:rPr>
+        <w:t>，以Cholesky分解的形式直接传播和更新状态协方差矩阵的平方根，降低了计算负担，获得</w:t>
+      </w:r>
+      <w:r>
+        <w:rPr>
+          <w:rFonts w:ascii="仿宋" w:eastAsia="仿宋" w:hAnsi="仿宋" w:hint="eastAsia"/>
+          <w:sz w:val="28"/>
+          <w:szCs w:val="28"/>
+        </w:rPr>
         <w:lastRenderedPageBreak/>
-        <w:t>SRCKF)</w:t>
-      </w:r>
-      <w:r>
-        <w:rPr>
-          <w:rFonts w:ascii="仿宋" w:eastAsia="仿宋" w:hAnsi="仿宋" w:hint="eastAsia"/>
-          <w:sz w:val="28"/>
-          <w:szCs w:val="28"/>
-        </w:rPr>
-        <w:t>，使用基于容积原则的数据积分方法直接计算非线性随机函数的均值和方差。</w:t>
-      </w:r>
-      <w:r>
-        <w:rPr>
-          <w:rFonts w:ascii="仿宋" w:eastAsia="仿宋" w:hAnsi="仿宋" w:hint="eastAsia"/>
-          <w:sz w:val="28"/>
-          <w:szCs w:val="28"/>
-        </w:rPr>
-        <w:t>该算法实现时只需要计算函数值，避免了求导运算，降低了计算复杂度</w:t>
-      </w:r>
-      <w:r>
-        <w:rPr>
-          <w:rFonts w:ascii="仿宋" w:eastAsia="仿宋" w:hAnsi="仿宋" w:hint="eastAsia"/>
-          <w:sz w:val="28"/>
-          <w:szCs w:val="28"/>
-        </w:rPr>
-        <w:t>，且该算法传播了状态协方差的平方根，确保了协方差矩阵的对称性和半正定性，改进了数据精度和稳定性。</w:t>
-      </w:r>
-    </w:p>
-    <w:p>
-      <w:pPr>
-        <w:ind w:firstLineChars="200" w:firstLine="560"/>
-        <w:rPr>
-          <w:rFonts w:ascii="仿宋" w:eastAsia="仿宋" w:hAnsi="仿宋"/>
-          <w:sz w:val="28"/>
-          <w:szCs w:val="28"/>
-        </w:rPr>
-      </w:pPr>
-      <w:r>
-        <w:rPr>
-          <w:rFonts w:ascii="仿宋" w:eastAsia="仿宋" w:hAnsi="仿宋" w:hint="eastAsia"/>
-          <w:sz w:val="28"/>
-          <w:szCs w:val="28"/>
-        </w:rPr>
-        <w:t>CKF的平方根形式（</w:t>
-      </w:r>
-      <w:r>
-        <w:rPr>
-          <w:rFonts w:ascii="仿宋" w:eastAsia="仿宋" w:hAnsi="仿宋"/>
-          <w:sz w:val="28"/>
-          <w:szCs w:val="28"/>
-        </w:rPr>
-        <w:t>SRCKF</w:t>
-      </w:r>
-      <w:r>
-        <w:rPr>
-          <w:rFonts w:ascii="仿宋" w:eastAsia="仿宋" w:hAnsi="仿宋" w:hint="eastAsia"/>
-          <w:sz w:val="28"/>
-          <w:szCs w:val="28"/>
-        </w:rPr>
-        <w:t>）</w:t>
-      </w:r>
-      <w:r>
-        <w:rPr>
-          <w:rFonts w:ascii="仿宋" w:eastAsia="仿宋" w:hAnsi="仿宋" w:hint="eastAsia"/>
-          <w:sz w:val="28"/>
-          <w:szCs w:val="28"/>
-        </w:rPr>
-        <w:t>是在</w:t>
-      </w:r>
-      <w:r>
-        <w:rPr>
-          <w:rFonts w:ascii="仿宋" w:eastAsia="仿宋" w:hAnsi="仿宋" w:hint="eastAsia"/>
-          <w:sz w:val="28"/>
-          <w:szCs w:val="28"/>
-        </w:rPr>
-        <w:t>CKF的基础上提高了滤波的稳定性。</w:t>
-      </w:r>
-      <w:r>
-        <w:rPr>
-          <w:rFonts w:ascii="仿宋" w:eastAsia="仿宋" w:hAnsi="仿宋" w:hint="eastAsia"/>
-          <w:sz w:val="28"/>
-          <w:szCs w:val="28"/>
-        </w:rPr>
-        <w:t>平方根CKF（</w:t>
-      </w:r>
-      <w:r>
-        <w:rPr>
-          <w:rFonts w:ascii="仿宋" w:eastAsia="仿宋" w:hAnsi="仿宋"/>
-          <w:sz w:val="28"/>
-          <w:szCs w:val="28"/>
-        </w:rPr>
-        <w:t>SRCKF</w:t>
-      </w:r>
-      <w:r>
-        <w:rPr>
-          <w:rFonts w:ascii="仿宋" w:eastAsia="仿宋" w:hAnsi="仿宋" w:hint="eastAsia"/>
-          <w:sz w:val="28"/>
-          <w:szCs w:val="28"/>
-        </w:rPr>
-        <w:t>）在CKF的基础上</w:t>
-      </w:r>
-      <w:r>
-        <w:rPr>
-          <w:rFonts w:ascii="仿宋" w:eastAsia="仿宋" w:hAnsi="仿宋" w:hint="eastAsia"/>
-          <w:sz w:val="28"/>
-          <w:szCs w:val="28"/>
-        </w:rPr>
-        <w:t>，以Cholesky分解的形式直接传播和更新状态协方差矩阵的平方根，降低了计算负担，获得了更高的计算效率，同时能保证协方差矩阵的非负定性，</w:t>
+        <w:t>了更高的计算效率，同时能保证协方差矩阵的非负定性，</w:t>
       </w:r>
       <w:r>
         <w:rPr>
@@ -3233,6 +3495,80 @@
         <w:rPr>
           <w:rFonts w:ascii="仿宋" w:eastAsia="仿宋" w:hAnsi="仿宋" w:hint="eastAsia"/>
         </w:rPr>
+        <w:t>2</w:t>
+      </w:r>
+      <w:r>
+        <w:rPr>
+          <w:rFonts w:ascii="仿宋" w:eastAsia="仿宋" w:hAnsi="仿宋"/>
+        </w:rPr>
+        <w:t>.</w:t>
+      </w:r>
+      <w:r>
+        <w:rPr>
+          <w:rFonts w:ascii="仿宋" w:eastAsia="仿宋" w:hAnsi="仿宋"/>
+        </w:rPr>
+        <w:t>3</w:t>
+      </w:r>
+      <w:r>
+        <w:rPr>
+          <w:rFonts w:ascii="仿宋" w:eastAsia="仿宋" w:hAnsi="仿宋"/>
+        </w:rPr>
+        <w:t xml:space="preserve"> </w:t>
+      </w:r>
+      <w:r>
+        <w:rPr>
+          <w:rFonts w:ascii="仿宋" w:eastAsia="仿宋" w:hAnsi="仿宋" w:hint="eastAsia"/>
+        </w:rPr>
+        <w:t>肘部法则</w:t>
+      </w:r>
+    </w:p>
+    <w:p>
+      <w:pPr>
+        <w:ind w:firstLineChars="200" w:firstLine="560"/>
+        <w:rPr>
+          <w:rFonts w:ascii="仿宋" w:eastAsia="仿宋" w:hAnsi="仿宋"/>
+          <w:sz w:val="28"/>
+          <w:szCs w:val="28"/>
+        </w:rPr>
+      </w:pPr>
+      <w:r>
+        <w:rPr>
+          <w:rFonts w:ascii="仿宋" w:eastAsia="仿宋" w:hAnsi="仿宋" w:hint="eastAsia"/>
+          <w:sz w:val="28"/>
+          <w:szCs w:val="28"/>
+        </w:rPr>
+        <w:t>肘部法则，可以用来确定K-Means方法中的K值。</w:t>
+      </w:r>
+    </w:p>
+    <w:p>
+      <w:pPr>
+        <w:rPr>
+          <w:rFonts w:ascii="仿宋" w:eastAsia="仿宋" w:hAnsi="仿宋"/>
+          <w:sz w:val="28"/>
+          <w:szCs w:val="28"/>
+        </w:rPr>
+      </w:pPr>
+    </w:p>
+    <w:p>
+      <w:pPr>
+        <w:rPr>
+          <w:rFonts w:ascii="仿宋" w:eastAsia="仿宋" w:hAnsi="仿宋"/>
+          <w:sz w:val="28"/>
+          <w:szCs w:val="28"/>
+        </w:rPr>
+      </w:pPr>
+    </w:p>
+    <w:p>
+      <w:pPr>
+        <w:pStyle w:val="3"/>
+        <w:rPr>
+          <w:rFonts w:ascii="仿宋" w:eastAsia="仿宋" w:hAnsi="仿宋"/>
+        </w:rPr>
+      </w:pPr>
+      <w:r>
+        <w:rPr>
+          <w:rFonts w:ascii="仿宋" w:eastAsia="仿宋" w:hAnsi="仿宋" w:hint="eastAsia"/>
+        </w:rPr>
         <w:lastRenderedPageBreak/>
         <w:t>2</w:t>
       </w:r>
@@ -3246,6 +3582,186 @@
         <w:rPr>
           <w:rFonts w:ascii="仿宋" w:eastAsia="仿宋" w:hAnsi="仿宋"/>
         </w:rPr>
+        <w:t>4</w:t>
+      </w:r>
+      <w:r>
+        <w:rPr>
+          <w:rFonts w:ascii="仿宋" w:eastAsia="仿宋" w:hAnsi="仿宋"/>
+        </w:rPr>
+        <w:t xml:space="preserve"> </w:t>
+      </w:r>
+      <w:r>
+        <w:rPr>
+          <w:rFonts w:ascii="仿宋" w:eastAsia="仿宋" w:hAnsi="仿宋" w:hint="eastAsia"/>
+        </w:rPr>
+        <w:t>数据源</w:t>
+      </w:r>
+      <w:r>
+        <w:rPr>
+          <w:rFonts w:ascii="仿宋" w:eastAsia="仿宋" w:hAnsi="仿宋" w:hint="eastAsia"/>
+        </w:rPr>
+        <w:t>（异常点）</w:t>
+      </w:r>
+    </w:p>
+    <w:p>
+      <w:pPr>
+        <w:ind w:firstLineChars="200" w:firstLine="560"/>
+        <w:rPr>
+          <w:rFonts w:ascii="仿宋" w:eastAsia="仿宋" w:hAnsi="仿宋"/>
+          <w:sz w:val="28"/>
+          <w:szCs w:val="28"/>
+        </w:rPr>
+      </w:pPr>
+      <w:r>
+        <w:rPr>
+          <w:rFonts w:ascii="仿宋" w:eastAsia="仿宋" w:hAnsi="仿宋" w:hint="eastAsia"/>
+          <w:sz w:val="28"/>
+          <w:szCs w:val="28"/>
+        </w:rPr>
+        <w:t>用于检验</w:t>
+      </w:r>
+      <w:r>
+        <w:rPr>
+          <w:rFonts w:ascii="仿宋" w:eastAsia="仿宋" w:hAnsi="仿宋" w:hint="eastAsia"/>
+          <w:sz w:val="28"/>
+          <w:szCs w:val="28"/>
+        </w:rPr>
+        <w:t>算法准确度</w:t>
+      </w:r>
+      <w:r>
+        <w:rPr>
+          <w:rFonts w:ascii="仿宋" w:eastAsia="仿宋" w:hAnsi="仿宋" w:hint="eastAsia"/>
+          <w:sz w:val="28"/>
+          <w:szCs w:val="28"/>
+        </w:rPr>
+        <w:t>的数据源</w:t>
+      </w:r>
+      <w:r>
+        <w:rPr>
+          <w:rFonts w:ascii="仿宋" w:eastAsia="仿宋" w:hAnsi="仿宋"/>
+          <w:sz w:val="28"/>
+          <w:szCs w:val="28"/>
+        </w:rPr>
+        <w:t xml:space="preserve"> </w:t>
+      </w:r>
+      <w:r>
+        <w:rPr>
+          <w:rFonts w:ascii="仿宋" w:eastAsia="仿宋" w:hAnsi="仿宋"/>
+          <w:sz w:val="28"/>
+          <w:szCs w:val="28"/>
+        </w:rPr>
+        <w:t>Numenta Anomaly Benchmark</w:t>
+      </w:r>
+      <w:r>
+        <w:rPr>
+          <w:rFonts w:ascii="仿宋" w:eastAsia="仿宋" w:hAnsi="仿宋" w:hint="eastAsia"/>
+          <w:sz w:val="28"/>
+          <w:szCs w:val="28"/>
+        </w:rPr>
+        <w:t>（</w:t>
+      </w:r>
+      <w:r>
+        <w:rPr>
+          <w:rFonts w:ascii="仿宋" w:eastAsia="仿宋" w:hAnsi="仿宋"/>
+          <w:sz w:val="28"/>
+          <w:szCs w:val="28"/>
+        </w:rPr>
+        <w:t>NAB</w:t>
+      </w:r>
+      <w:r>
+        <w:rPr>
+          <w:rFonts w:ascii="仿宋" w:eastAsia="仿宋" w:hAnsi="仿宋" w:hint="eastAsia"/>
+          <w:sz w:val="28"/>
+          <w:szCs w:val="28"/>
+        </w:rPr>
+        <w:t>）</w:t>
+      </w:r>
+      <w:r>
+        <w:rPr>
+          <w:rFonts w:ascii="仿宋" w:eastAsia="仿宋" w:hAnsi="仿宋" w:hint="eastAsia"/>
+          <w:sz w:val="28"/>
+          <w:szCs w:val="28"/>
+        </w:rPr>
+        <w:t>，在GitHub上的</w:t>
+      </w:r>
+      <w:r>
+        <w:rPr>
+          <w:rFonts w:ascii="仿宋" w:eastAsia="仿宋" w:hAnsi="仿宋" w:hint="eastAsia"/>
+          <w:sz w:val="28"/>
+          <w:szCs w:val="28"/>
+        </w:rPr>
+        <w:t>开源</w:t>
+      </w:r>
+      <w:r>
+        <w:rPr>
+          <w:rFonts w:ascii="仿宋" w:eastAsia="仿宋" w:hAnsi="仿宋" w:hint="eastAsia"/>
+          <w:sz w:val="28"/>
+          <w:szCs w:val="28"/>
+        </w:rPr>
+        <w:t>地址</w:t>
+      </w:r>
+      <w:r>
+        <w:rPr>
+          <w:rFonts w:ascii="仿宋" w:eastAsia="仿宋" w:hAnsi="仿宋" w:hint="eastAsia"/>
+          <w:sz w:val="28"/>
+          <w:szCs w:val="28"/>
+        </w:rPr>
+        <w:t>（</w:t>
+      </w:r>
+      <w:r>
+        <w:rPr>
+          <w:rFonts w:ascii="仿宋" w:eastAsia="仿宋" w:hAnsi="仿宋"/>
+          <w:sz w:val="28"/>
+          <w:szCs w:val="28"/>
+        </w:rPr>
+        <w:t>https://github.com/numenta/NAB</w:t>
+      </w:r>
+      <w:r>
+        <w:rPr>
+          <w:rFonts w:ascii="仿宋" w:eastAsia="仿宋" w:hAnsi="仿宋" w:hint="eastAsia"/>
+          <w:sz w:val="28"/>
+          <w:szCs w:val="28"/>
+        </w:rPr>
+        <w:t>）</w:t>
+      </w:r>
+      <w:r>
+        <w:rPr>
+          <w:rFonts w:ascii="仿宋" w:eastAsia="仿宋" w:hAnsi="仿宋" w:hint="eastAsia"/>
+          <w:sz w:val="28"/>
+          <w:szCs w:val="28"/>
+        </w:rPr>
+        <w:t>。</w:t>
+      </w:r>
+    </w:p>
+    <w:p>
+      <w:pPr>
+        <w:rPr>
+          <w:rFonts w:ascii="仿宋" w:eastAsia="仿宋" w:hAnsi="仿宋"/>
+          <w:sz w:val="28"/>
+          <w:szCs w:val="28"/>
+        </w:rPr>
+      </w:pPr>
+    </w:p>
+    <w:p>
+      <w:pPr>
+        <w:rPr>
+          <w:rFonts w:ascii="仿宋" w:eastAsia="仿宋" w:hAnsi="仿宋"/>
+          <w:sz w:val="28"/>
+          <w:szCs w:val="28"/>
+        </w:rPr>
+      </w:pPr>
+    </w:p>
+    <w:p>
+      <w:pPr>
+        <w:pStyle w:val="2"/>
+        <w:rPr>
+          <w:rFonts w:ascii="仿宋" w:eastAsia="仿宋" w:hAnsi="仿宋"/>
+        </w:rPr>
+      </w:pPr>
+      <w:r>
+        <w:rPr>
+          <w:rFonts w:ascii="仿宋" w:eastAsia="仿宋" w:hAnsi="仿宋" w:hint="eastAsia"/>
+        </w:rPr>
         <w:t>3</w:t>
       </w:r>
       <w:r>
@@ -3258,7 +3774,27 @@
         <w:rPr>
           <w:rFonts w:ascii="仿宋" w:eastAsia="仿宋" w:hAnsi="仿宋" w:hint="eastAsia"/>
         </w:rPr>
-        <w:t>肘部法则</w:t>
+        <w:t>代码工具库</w:t>
+      </w:r>
+    </w:p>
+    <w:p>
+      <w:pPr>
+        <w:pStyle w:val="3"/>
+        <w:rPr>
+          <w:rFonts w:ascii="仿宋" w:eastAsia="仿宋" w:hAnsi="仿宋"/>
+        </w:rPr>
+      </w:pPr>
+      <w:r>
+        <w:rPr>
+          <w:rFonts w:ascii="仿宋" w:eastAsia="仿宋" w:hAnsi="仿宋"/>
+        </w:rPr>
+        <w:t xml:space="preserve">3.1 </w:t>
+      </w:r>
+      <w:r>
+        <w:rPr>
+          <w:rFonts w:ascii="仿宋" w:eastAsia="仿宋" w:hAnsi="仿宋"/>
+        </w:rPr>
+        <w:t>Eigen</w:t>
       </w:r>
     </w:p>
     <w:p>
@@ -3272,24 +3808,34 @@
       </w:pPr>
       <w:r>
         <w:rPr>
-          <w:rFonts w:ascii="仿宋" w:eastAsia="仿宋" w:hAnsi="仿宋" w:hint="eastAsia"/>
-          <w:sz w:val="28"/>
-          <w:szCs w:val="28"/>
-        </w:rPr>
-        <w:t>肘部法则，可以用来确定K-Means方法中的K值。</w:t>
-      </w:r>
-    </w:p>
-    <w:p>
-      <w:pPr>
-        <w:rPr>
-          <w:rFonts w:ascii="仿宋" w:eastAsia="仿宋" w:hAnsi="仿宋"/>
-          <w:sz w:val="28"/>
-          <w:szCs w:val="28"/>
-        </w:rPr>
-      </w:pPr>
-    </w:p>
-    <w:p>
-      <w:pPr>
+          <w:rFonts w:ascii="仿宋" w:eastAsia="仿宋" w:hAnsi="仿宋"/>
+          <w:sz w:val="28"/>
+          <w:szCs w:val="28"/>
+        </w:rPr>
+        <w:t>Eigen是一个高层次的C ++库，有效支持线性代数，矩阵和矢量运算，数值分析及其相关的算法。Eigen是一个开源库，从3.1.1版本开始遵从MPL2许可。</w:t>
+      </w:r>
+      <w:r>
+        <w:rPr>
+          <w:rFonts w:ascii="仿宋" w:eastAsia="仿宋" w:hAnsi="仿宋"/>
+          <w:sz w:val="28"/>
+          <w:szCs w:val="28"/>
+        </w:rPr>
+        <w:t>除了C++标准库以外，不需要任何其他的依赖包。Eigen使用的CMake建立配置文件和单元测试，并自动安装。如果使用Eigen库，只需包特定模块的的头文件即可。</w:t>
+      </w:r>
+    </w:p>
+    <w:p>
+      <w:pPr>
+        <w:ind w:firstLineChars="200" w:firstLine="560"/>
+        <w:rPr>
+          <w:rFonts w:ascii="仿宋" w:eastAsia="仿宋" w:hAnsi="仿宋"/>
+          <w:sz w:val="28"/>
+          <w:szCs w:val="28"/>
+        </w:rPr>
+      </w:pPr>
+    </w:p>
+    <w:p>
+      <w:pPr>
+        <w:ind w:firstLineChars="200" w:firstLine="560"/>
         <w:rPr>
           <w:rFonts w:ascii="仿宋" w:eastAsia="仿宋" w:hAnsi="仿宋"/>
           <w:sz w:val="28"/>
@@ -3306,293 +3852,8 @@
       </w:pPr>
       <w:r>
         <w:rPr>
-          <w:rFonts w:ascii="仿宋" w:eastAsia="仿宋" w:hAnsi="仿宋" w:hint="eastAsia"/>
-        </w:rPr>
-        <w:t>2</w:t>
-      </w:r>
-      <w:r>
-        <w:rPr>
-          <w:rFonts w:ascii="仿宋" w:eastAsia="仿宋" w:hAnsi="仿宋"/>
-        </w:rPr>
-        <w:t>.</w:t>
-      </w:r>
-      <w:r>
-        <w:rPr>
-          <w:rFonts w:ascii="仿宋" w:eastAsia="仿宋" w:hAnsi="仿宋"/>
-        </w:rPr>
-        <w:t>4</w:t>
-      </w:r>
-      <w:r>
-        <w:rPr>
-          <w:rFonts w:ascii="仿宋" w:eastAsia="仿宋" w:hAnsi="仿宋"/>
-        </w:rPr>
-        <w:t xml:space="preserve"> </w:t>
-      </w:r>
-      <w:r>
-        <w:rPr>
-          <w:rFonts w:ascii="仿宋" w:eastAsia="仿宋" w:hAnsi="仿宋" w:hint="eastAsia"/>
-        </w:rPr>
-        <w:t>数据源</w:t>
-      </w:r>
-      <w:r>
-        <w:rPr>
-          <w:rFonts w:ascii="仿宋" w:eastAsia="仿宋" w:hAnsi="仿宋" w:hint="eastAsia"/>
-        </w:rPr>
-        <w:t>（异常点）</w:t>
-      </w:r>
-    </w:p>
-    <w:p>
-      <w:pPr>
-        <w:ind w:firstLineChars="200" w:firstLine="560"/>
-        <w:rPr>
-          <w:rFonts w:ascii="仿宋" w:eastAsia="仿宋" w:hAnsi="仿宋"/>
-          <w:sz w:val="28"/>
-          <w:szCs w:val="28"/>
-        </w:rPr>
-      </w:pPr>
-      <w:r>
-        <w:rPr>
-          <w:rFonts w:ascii="仿宋" w:eastAsia="仿宋" w:hAnsi="仿宋" w:hint="eastAsia"/>
-          <w:sz w:val="28"/>
-          <w:szCs w:val="28"/>
-        </w:rPr>
-        <w:t>用于检验</w:t>
-      </w:r>
-      <w:r>
-        <w:rPr>
-          <w:rFonts w:ascii="仿宋" w:eastAsia="仿宋" w:hAnsi="仿宋" w:hint="eastAsia"/>
-          <w:sz w:val="28"/>
-          <w:szCs w:val="28"/>
-        </w:rPr>
-        <w:t>算法准确度</w:t>
-      </w:r>
-      <w:r>
-        <w:rPr>
-          <w:rFonts w:ascii="仿宋" w:eastAsia="仿宋" w:hAnsi="仿宋" w:hint="eastAsia"/>
-          <w:sz w:val="28"/>
-          <w:szCs w:val="28"/>
-        </w:rPr>
-        <w:t>的数据源</w:t>
-      </w:r>
-      <w:r>
-        <w:rPr>
-          <w:rFonts w:ascii="仿宋" w:eastAsia="仿宋" w:hAnsi="仿宋"/>
-          <w:sz w:val="28"/>
-          <w:szCs w:val="28"/>
-        </w:rPr>
-        <w:t xml:space="preserve"> </w:t>
-      </w:r>
-      <w:r>
-        <w:rPr>
-          <w:rFonts w:ascii="仿宋" w:eastAsia="仿宋" w:hAnsi="仿宋"/>
-          <w:sz w:val="28"/>
-          <w:szCs w:val="28"/>
-        </w:rPr>
-        <w:t>Numenta Anomaly Benchmark</w:t>
-      </w:r>
-      <w:r>
-        <w:rPr>
-          <w:rFonts w:ascii="仿宋" w:eastAsia="仿宋" w:hAnsi="仿宋" w:hint="eastAsia"/>
-          <w:sz w:val="28"/>
-          <w:szCs w:val="28"/>
-        </w:rPr>
-        <w:t>（</w:t>
-      </w:r>
-      <w:r>
-        <w:rPr>
-          <w:rFonts w:ascii="仿宋" w:eastAsia="仿宋" w:hAnsi="仿宋"/>
-          <w:sz w:val="28"/>
-          <w:szCs w:val="28"/>
-        </w:rPr>
-        <w:t>NAB</w:t>
-      </w:r>
-      <w:r>
-        <w:rPr>
-          <w:rFonts w:ascii="仿宋" w:eastAsia="仿宋" w:hAnsi="仿宋" w:hint="eastAsia"/>
-          <w:sz w:val="28"/>
-          <w:szCs w:val="28"/>
-        </w:rPr>
-        <w:t>）</w:t>
-      </w:r>
-      <w:r>
-        <w:rPr>
-          <w:rFonts w:ascii="仿宋" w:eastAsia="仿宋" w:hAnsi="仿宋" w:hint="eastAsia"/>
-          <w:sz w:val="28"/>
-          <w:szCs w:val="28"/>
-        </w:rPr>
-        <w:t>，在GitHub上的</w:t>
-      </w:r>
-      <w:r>
-        <w:rPr>
-          <w:rFonts w:ascii="仿宋" w:eastAsia="仿宋" w:hAnsi="仿宋" w:hint="eastAsia"/>
-          <w:sz w:val="28"/>
-          <w:szCs w:val="28"/>
-        </w:rPr>
-        <w:t>开源</w:t>
-      </w:r>
-      <w:r>
-        <w:rPr>
-          <w:rFonts w:ascii="仿宋" w:eastAsia="仿宋" w:hAnsi="仿宋" w:hint="eastAsia"/>
-          <w:sz w:val="28"/>
-          <w:szCs w:val="28"/>
-        </w:rPr>
-        <w:t>地址</w:t>
-      </w:r>
-      <w:r>
-        <w:rPr>
-          <w:rFonts w:ascii="仿宋" w:eastAsia="仿宋" w:hAnsi="仿宋" w:hint="eastAsia"/>
-          <w:sz w:val="28"/>
-          <w:szCs w:val="28"/>
-        </w:rPr>
-        <w:t>（</w:t>
-      </w:r>
-      <w:r>
-        <w:rPr>
-          <w:rFonts w:ascii="仿宋" w:eastAsia="仿宋" w:hAnsi="仿宋"/>
-          <w:sz w:val="28"/>
-          <w:szCs w:val="28"/>
-        </w:rPr>
-        <w:t>https://github.com/numenta/NAB</w:t>
-      </w:r>
-      <w:r>
-        <w:rPr>
-          <w:rFonts w:ascii="仿宋" w:eastAsia="仿宋" w:hAnsi="仿宋" w:hint="eastAsia"/>
-          <w:sz w:val="28"/>
-          <w:szCs w:val="28"/>
-        </w:rPr>
-        <w:t>）</w:t>
-      </w:r>
-      <w:r>
-        <w:rPr>
-          <w:rFonts w:ascii="仿宋" w:eastAsia="仿宋" w:hAnsi="仿宋" w:hint="eastAsia"/>
-          <w:sz w:val="28"/>
-          <w:szCs w:val="28"/>
-        </w:rPr>
-        <w:t>。</w:t>
-      </w:r>
-    </w:p>
-    <w:p>
-      <w:pPr>
-        <w:rPr>
-          <w:rFonts w:ascii="仿宋" w:eastAsia="仿宋" w:hAnsi="仿宋"/>
-          <w:sz w:val="28"/>
-          <w:szCs w:val="28"/>
-        </w:rPr>
-      </w:pPr>
-    </w:p>
-    <w:p>
-      <w:pPr>
-        <w:rPr>
-          <w:rFonts w:ascii="仿宋" w:eastAsia="仿宋" w:hAnsi="仿宋"/>
-          <w:sz w:val="28"/>
-          <w:szCs w:val="28"/>
-        </w:rPr>
-      </w:pPr>
-    </w:p>
-    <w:p>
-      <w:pPr>
-        <w:pStyle w:val="2"/>
-        <w:rPr>
-          <w:rFonts w:ascii="仿宋" w:eastAsia="仿宋" w:hAnsi="仿宋"/>
-        </w:rPr>
-      </w:pPr>
-      <w:r>
-        <w:rPr>
-          <w:rFonts w:ascii="仿宋" w:eastAsia="仿宋" w:hAnsi="仿宋" w:hint="eastAsia"/>
-        </w:rPr>
-        <w:t>3</w:t>
-      </w:r>
-      <w:r>
-        <w:rPr>
-          <w:rFonts w:ascii="仿宋" w:eastAsia="仿宋" w:hAnsi="仿宋"/>
-        </w:rPr>
-        <w:t xml:space="preserve"> </w:t>
-      </w:r>
-      <w:r>
-        <w:rPr>
-          <w:rFonts w:ascii="仿宋" w:eastAsia="仿宋" w:hAnsi="仿宋" w:hint="eastAsia"/>
-        </w:rPr>
-        <w:t>代码工具库</w:t>
-      </w:r>
-    </w:p>
-    <w:p>
-      <w:pPr>
-        <w:pStyle w:val="3"/>
-        <w:rPr>
-          <w:rFonts w:ascii="仿宋" w:eastAsia="仿宋" w:hAnsi="仿宋"/>
-        </w:rPr>
-      </w:pPr>
-      <w:r>
-        <w:rPr>
-          <w:rFonts w:ascii="仿宋" w:eastAsia="仿宋" w:hAnsi="仿宋"/>
-        </w:rPr>
-        <w:t xml:space="preserve">3.1 </w:t>
-      </w:r>
-      <w:r>
-        <w:rPr>
-          <w:rFonts w:ascii="仿宋" w:eastAsia="仿宋" w:hAnsi="仿宋"/>
-        </w:rPr>
-        <w:t>Eigen</w:t>
-      </w:r>
-    </w:p>
-    <w:p>
-      <w:pPr>
-        <w:ind w:firstLineChars="200" w:firstLine="560"/>
-        <w:rPr>
-          <w:rFonts w:ascii="仿宋" w:eastAsia="仿宋" w:hAnsi="仿宋"/>
-          <w:sz w:val="28"/>
-          <w:szCs w:val="28"/>
-        </w:rPr>
-      </w:pPr>
-      <w:r>
-        <w:rPr>
-          <w:rFonts w:ascii="仿宋" w:eastAsia="仿宋" w:hAnsi="仿宋"/>
-          <w:sz w:val="28"/>
-          <w:szCs w:val="28"/>
-        </w:rPr>
-        <w:t>Eigen是一个高层次的C ++库，有效支持线性代数，矩阵和矢量运算，数值分析及其相关的算法。Eigen是一个开源库，从3.1.1版本开始遵从MPL2许可。</w:t>
-      </w:r>
-      <w:r>
-        <w:rPr>
-          <w:rFonts w:ascii="仿宋" w:eastAsia="仿宋" w:hAnsi="仿宋"/>
-          <w:sz w:val="28"/>
-          <w:szCs w:val="28"/>
-        </w:rPr>
-        <w:t>除了C++标准库以外，不需要任何其他的依赖包。Eigen使用的CMake建立配置文件和单元测试，并自动安装。如果使用Eigen库，只需包特定模块的的头文件即可。</w:t>
-      </w:r>
-    </w:p>
-    <w:p>
-      <w:pPr>
-        <w:ind w:firstLineChars="200" w:firstLine="560"/>
-        <w:rPr>
-          <w:rFonts w:ascii="仿宋" w:eastAsia="仿宋" w:hAnsi="仿宋"/>
-          <w:sz w:val="28"/>
-          <w:szCs w:val="28"/>
-        </w:rPr>
-      </w:pPr>
-    </w:p>
-    <w:p>
-      <w:pPr>
-        <w:ind w:firstLineChars="200" w:firstLine="560"/>
-        <w:rPr>
-          <w:rFonts w:ascii="仿宋" w:eastAsia="仿宋" w:hAnsi="仿宋"/>
-          <w:sz w:val="28"/>
-          <w:szCs w:val="28"/>
-        </w:rPr>
-      </w:pPr>
-    </w:p>
-    <w:p>
-      <w:pPr>
-        <w:pStyle w:val="3"/>
-        <w:rPr>
-          <w:rFonts w:ascii="仿宋" w:eastAsia="仿宋" w:hAnsi="仿宋"/>
-        </w:rPr>
-      </w:pPr>
-      <w:r>
-        <w:rPr>
-          <w:rFonts w:ascii="仿宋" w:eastAsia="仿宋" w:hAnsi="仿宋"/>
-        </w:rPr>
-        <w:lastRenderedPageBreak/>
+          <w:rFonts w:ascii="仿宋" w:eastAsia="仿宋" w:hAnsi="仿宋"/>
+        </w:rPr>
         <w:t>3.</w:t>
       </w:r>
       <w:r>
@@ -3705,6 +3966,7 @@
           <w:sz w:val="28"/>
           <w:szCs w:val="28"/>
         </w:rPr>
+        <w:lastRenderedPageBreak/>
         <w:t xml:space="preserve">官方的网址是 </w:t>
       </w:r>
     </w:p>
@@ -3783,13 +4045,7 @@
         <w:rPr>
           <w:rFonts w:ascii="仿宋" w:eastAsia="仿宋" w:hAnsi="仿宋"/>
         </w:rPr>
-        <w:t>4</w:t>
-      </w:r>
-      <w:r>
-        <w:rPr>
-          <w:rFonts w:ascii="仿宋" w:eastAsia="仿宋" w:hAnsi="仿宋"/>
-        </w:rPr>
-        <w:t xml:space="preserve"> </w:t>
+        <w:t xml:space="preserve">4 </w:t>
       </w:r>
       <w:r>
         <w:rPr>
@@ -3941,7 +4197,7 @@
       <w:pPr>
         <w:ind w:left="1280"/>
         <w:rPr>
-          <w:rFonts w:ascii="仿宋" w:eastAsia="仿宋" w:hAnsi="仿宋" w:hint="eastAsia"/>
+          <w:rFonts w:ascii="仿宋" w:eastAsia="仿宋" w:hAnsi="仿宋"/>
           <w:sz w:val="28"/>
           <w:szCs w:val="28"/>
         </w:rPr>
@@ -4021,7 +4277,6 @@
           <w:sz w:val="28"/>
           <w:szCs w:val="28"/>
         </w:rPr>
-        <w:lastRenderedPageBreak/>
         <w:t>趋势加速度</w:t>
       </w:r>
     </w:p>
@@ -4034,35 +4289,25 @@
         </w:numPr>
         <w:ind w:firstLineChars="0"/>
         <w:rPr>
-          <w:rFonts w:ascii="仿宋" w:eastAsia="仿宋" w:hAnsi="仿宋" w:hint="eastAsia"/>
-          <w:sz w:val="28"/>
-          <w:szCs w:val="28"/>
-        </w:rPr>
-      </w:pPr>
-      <w:r>
-        <w:rPr>
-          <w:rFonts w:ascii="仿宋" w:eastAsia="仿宋" w:hAnsi="仿宋" w:hint="eastAsia"/>
-          <w:sz w:val="28"/>
-          <w:szCs w:val="28"/>
-        </w:rPr>
-        <w:t>Mann-Kendail（突变点检测、趋势检测</w:t>
-      </w:r>
-      <w:bookmarkStart w:id="0" w:name="_GoBack"/>
-      <w:bookmarkEnd w:id="0"/>
-      <w:r>
-        <w:rPr>
-          <w:rFonts w:ascii="仿宋" w:eastAsia="仿宋" w:hAnsi="仿宋" w:hint="eastAsia"/>
-          <w:sz w:val="28"/>
-          <w:szCs w:val="28"/>
-        </w:rPr>
-        <w:t>）</w:t>
+          <w:rFonts w:ascii="仿宋" w:eastAsia="仿宋" w:hAnsi="仿宋"/>
+          <w:sz w:val="28"/>
+          <w:szCs w:val="28"/>
+        </w:rPr>
+      </w:pPr>
+      <w:r>
+        <w:rPr>
+          <w:rFonts w:ascii="仿宋" w:eastAsia="仿宋" w:hAnsi="仿宋" w:hint="eastAsia"/>
+          <w:sz w:val="28"/>
+          <w:szCs w:val="28"/>
+        </w:rPr>
+        <w:t>Mann-Kendail（突变点检测、趋势检测）</w:t>
       </w:r>
     </w:p>
     <w:p>
       <w:pPr>
         <w:ind w:firstLineChars="200" w:firstLine="560"/>
         <w:rPr>
-          <w:rFonts w:ascii="仿宋" w:eastAsia="仿宋" w:hAnsi="仿宋" w:hint="eastAsia"/>
+          <w:rFonts w:ascii="仿宋" w:eastAsia="仿宋" w:hAnsi="仿宋"/>
           <w:sz w:val="28"/>
           <w:szCs w:val="28"/>
         </w:rPr>
@@ -4132,7 +4377,7 @@
       <w:pPr>
         <w:ind w:firstLineChars="200" w:firstLine="560"/>
         <w:rPr>
-          <w:rFonts w:ascii="仿宋" w:eastAsia="仿宋" w:hAnsi="仿宋" w:hint="eastAsia"/>
+          <w:rFonts w:ascii="仿宋" w:eastAsia="仿宋" w:hAnsi="仿宋"/>
           <w:sz w:val="28"/>
           <w:szCs w:val="28"/>
         </w:rPr>
@@ -4209,7 +4454,7 @@
             <w:noProof/>
             <w:lang w:val="zh-CN"/>
           </w:rPr>
-          <w:t>13</w:t>
+          <w:t>14</w:t>
         </w:r>
         <w:r>
           <w:fldChar w:fldCharType="end"/>
@@ -5955,7 +6200,7 @@
 </file>
 
 <file path=customXml/itemProps1.xml><?xml version="1.0" encoding="utf-8"?>
-<ds:datastoreItem xmlns:ds="http://schemas.openxmlformats.org/officeDocument/2006/customXml" ds:itemID="{1DA0E0BF-1DA1-4178-BD33-94FB16316BD9}">
+<ds:datastoreItem xmlns:ds="http://schemas.openxmlformats.org/officeDocument/2006/customXml" ds:itemID="{14E83499-5B90-4C4A-BC8A-D17F4828F86C}">
   <ds:schemaRefs>
     <ds:schemaRef ds:uri="http://schemas.openxmlformats.org/officeDocument/2006/bibliography"/>
   </ds:schemaRefs>

</xml_diff>

<commit_message>
Renew : 更新，开始增加 AbnormalDetect 代码。
</commit_message>
<xml_diff>
--- a/文档__AnomalyDectect 记录_BY TianYe_20181202.docx
+++ b/文档__AnomalyDectect 记录_BY TianYe_20181202.docx
@@ -4,26 +4,20 @@
   <w:body>
     <w:p>
       <w:pPr>
-        <w:pStyle w:val="2"/>
-        <w:rPr>
-          <w:rFonts w:ascii="仿宋" w:eastAsia="仿宋" w:hAnsi="仿宋"/>
-        </w:rPr>
-      </w:pPr>
-      <w:r>
-        <w:rPr>
-          <w:rFonts w:ascii="仿宋" w:eastAsia="仿宋" w:hAnsi="仿宋" w:hint="eastAsia"/>
+        <w:pStyle w:val="ae"/>
+      </w:pPr>
+      <w:r>
+        <w:rPr>
+          <w:rFonts w:hint="eastAsia"/>
         </w:rPr>
         <w:t>1</w:t>
       </w:r>
       <w:r>
-        <w:rPr>
-          <w:rFonts w:ascii="仿宋" w:eastAsia="仿宋" w:hAnsi="仿宋"/>
-        </w:rPr>
         <w:t xml:space="preserve"> </w:t>
       </w:r>
       <w:r>
         <w:rPr>
-          <w:rFonts w:ascii="仿宋" w:eastAsia="仿宋" w:hAnsi="仿宋" w:hint="eastAsia"/>
+          <w:rFonts w:hint="eastAsia"/>
         </w:rPr>
         <w:t>滤波</w:t>
       </w:r>
@@ -2665,8 +2659,6 @@
         </w:rPr>
         <w:t>Cholesky 分解</w:t>
       </w:r>
-      <w:bookmarkStart w:id="0" w:name="_GoBack"/>
-      <w:bookmarkEnd w:id="0"/>
     </w:p>
     <w:p>
       <w:pPr>
@@ -2718,7 +2710,7 @@
       <w:pPr>
         <w:ind w:firstLineChars="200" w:firstLine="560"/>
         <w:rPr>
-          <w:rFonts w:ascii="仿宋" w:eastAsia="仿宋" w:hAnsi="仿宋" w:hint="eastAsia"/>
+          <w:rFonts w:ascii="仿宋" w:eastAsia="仿宋" w:hAnsi="仿宋"/>
           <w:sz w:val="28"/>
           <w:szCs w:val="28"/>
         </w:rPr>
@@ -3255,7 +3247,7 @@
       </w:pPr>
       <w:r>
         <w:rPr>
-          <w:rFonts w:ascii="仿宋" w:eastAsia="仿宋" w:hAnsi="仿宋"/>
+          <w:rFonts w:ascii="仿宋" w:eastAsia="仿宋" w:hAnsi="仿宋" w:hint="eastAsia"/>
         </w:rPr>
         <w:t>2</w:t>
       </w:r>
@@ -3281,7 +3273,7 @@
       </w:pPr>
       <w:r>
         <w:rPr>
-          <w:rFonts w:ascii="仿宋" w:eastAsia="仿宋" w:hAnsi="仿宋"/>
+          <w:rFonts w:ascii="仿宋" w:eastAsia="仿宋" w:hAnsi="仿宋" w:hint="eastAsia"/>
         </w:rPr>
         <w:t>2</w:t>
       </w:r>
@@ -3289,7 +3281,1009 @@
         <w:rPr>
           <w:rFonts w:ascii="仿宋" w:eastAsia="仿宋" w:hAnsi="仿宋"/>
         </w:rPr>
-        <w:t xml:space="preserve">.1 </w:t>
+        <w:t>.1</w:t>
+      </w:r>
+      <w:r>
+        <w:rPr>
+          <w:rFonts w:ascii="仿宋" w:eastAsia="仿宋" w:hAnsi="仿宋"/>
+        </w:rPr>
+        <w:t xml:space="preserve"> </w:t>
+      </w:r>
+      <w:r>
+        <w:rPr>
+          <w:rFonts w:ascii="仿宋" w:eastAsia="仿宋" w:hAnsi="仿宋" w:hint="eastAsia"/>
+        </w:rPr>
+        <w:t>解决思路</w:t>
+      </w:r>
+      <w:r>
+        <w:rPr>
+          <w:rFonts w:ascii="仿宋" w:eastAsia="仿宋" w:hAnsi="仿宋" w:hint="eastAsia"/>
+        </w:rPr>
+        <w:t>（</w:t>
+      </w:r>
+      <w:r>
+        <w:rPr>
+          <w:rFonts w:ascii="仿宋" w:eastAsia="仿宋" w:hAnsi="仿宋" w:hint="eastAsia"/>
+        </w:rPr>
+        <w:t>寻找U0</w:t>
+      </w:r>
+      <w:r>
+        <w:rPr>
+          <w:rFonts w:ascii="仿宋" w:eastAsia="仿宋" w:hAnsi="仿宋" w:hint="eastAsia"/>
+        </w:rPr>
+        <w:t>突变</w:t>
+      </w:r>
+      <w:r>
+        <w:rPr>
+          <w:rFonts w:ascii="仿宋" w:eastAsia="仿宋" w:hAnsi="仿宋" w:hint="eastAsia"/>
+        </w:rPr>
+        <w:t>起点</w:t>
+      </w:r>
+      <w:r>
+        <w:rPr>
+          <w:rFonts w:ascii="仿宋" w:eastAsia="仿宋" w:hAnsi="仿宋" w:hint="eastAsia"/>
+        </w:rPr>
+        <w:t>）</w:t>
+      </w:r>
+    </w:p>
+    <w:p>
+      <w:pPr>
+        <w:ind w:firstLineChars="200" w:firstLine="562"/>
+        <w:rPr>
+          <w:rFonts w:ascii="仿宋" w:eastAsia="仿宋" w:hAnsi="仿宋"/>
+          <w:sz w:val="28"/>
+          <w:szCs w:val="28"/>
+        </w:rPr>
+      </w:pPr>
+      <w:r>
+        <w:rPr>
+          <w:rFonts w:ascii="仿宋" w:eastAsia="仿宋" w:hAnsi="仿宋"/>
+          <w:b/>
+          <w:sz w:val="28"/>
+          <w:szCs w:val="28"/>
+        </w:rPr>
+        <w:t xml:space="preserve">1. </w:t>
+      </w:r>
+      <w:r>
+        <w:rPr>
+          <w:rFonts w:ascii="仿宋" w:eastAsia="仿宋" w:hAnsi="仿宋" w:hint="eastAsia"/>
+          <w:sz w:val="28"/>
+          <w:szCs w:val="28"/>
+        </w:rPr>
+        <w:t>【2</w:t>
+      </w:r>
+      <w:r>
+        <w:rPr>
+          <w:rFonts w:ascii="仿宋" w:eastAsia="仿宋" w:hAnsi="仿宋"/>
+          <w:sz w:val="28"/>
+          <w:szCs w:val="28"/>
+        </w:rPr>
+        <w:t>018</w:t>
+      </w:r>
+      <w:r>
+        <w:rPr>
+          <w:rFonts w:ascii="仿宋" w:eastAsia="仿宋" w:hAnsi="仿宋" w:hint="eastAsia"/>
+          <w:sz w:val="28"/>
+          <w:szCs w:val="28"/>
+        </w:rPr>
+        <w:t>-</w:t>
+      </w:r>
+      <w:r>
+        <w:rPr>
+          <w:rFonts w:ascii="仿宋" w:eastAsia="仿宋" w:hAnsi="仿宋"/>
+          <w:sz w:val="28"/>
+          <w:szCs w:val="28"/>
+        </w:rPr>
+        <w:t>12</w:t>
+      </w:r>
+      <w:r>
+        <w:rPr>
+          <w:rFonts w:ascii="仿宋" w:eastAsia="仿宋" w:hAnsi="仿宋" w:hint="eastAsia"/>
+          <w:sz w:val="28"/>
+          <w:szCs w:val="28"/>
+        </w:rPr>
+        <w:t>-</w:t>
+      </w:r>
+      <w:r>
+        <w:rPr>
+          <w:rFonts w:ascii="仿宋" w:eastAsia="仿宋" w:hAnsi="仿宋"/>
+          <w:sz w:val="28"/>
+          <w:szCs w:val="28"/>
+        </w:rPr>
+        <w:t>2</w:t>
+      </w:r>
+      <w:r>
+        <w:rPr>
+          <w:rFonts w:ascii="仿宋" w:eastAsia="仿宋" w:hAnsi="仿宋"/>
+          <w:sz w:val="28"/>
+          <w:szCs w:val="28"/>
+        </w:rPr>
+        <w:t>6</w:t>
+      </w:r>
+      <w:r>
+        <w:rPr>
+          <w:rFonts w:ascii="仿宋" w:eastAsia="仿宋" w:hAnsi="仿宋" w:hint="eastAsia"/>
+          <w:sz w:val="28"/>
+          <w:szCs w:val="28"/>
+        </w:rPr>
+        <w:t>】</w:t>
+      </w:r>
+      <w:r>
+        <w:rPr>
+          <w:rFonts w:ascii="仿宋" w:eastAsia="仿宋" w:hAnsi="仿宋"/>
+          <w:sz w:val="28"/>
+          <w:szCs w:val="28"/>
+        </w:rPr>
+        <w:t>找到前 3 CYCLE 中最大的 MAXscore； 这个思路中 【 2倍的比例关系】 仅是根据已有数据的试验分析。</w:t>
+      </w:r>
+    </w:p>
+    <w:p>
+      <w:pPr>
+        <w:ind w:firstLineChars="200" w:firstLine="562"/>
+        <w:rPr>
+          <w:rFonts w:ascii="仿宋" w:eastAsia="仿宋" w:hAnsi="仿宋"/>
+          <w:sz w:val="28"/>
+          <w:szCs w:val="28"/>
+        </w:rPr>
+      </w:pPr>
+      <w:r>
+        <w:rPr>
+          <w:rFonts w:ascii="仿宋" w:eastAsia="仿宋" w:hAnsi="仿宋"/>
+          <w:b/>
+          <w:sz w:val="28"/>
+          <w:szCs w:val="28"/>
+        </w:rPr>
+        <w:t xml:space="preserve">2. </w:t>
+      </w:r>
+      <w:r>
+        <w:rPr>
+          <w:rFonts w:ascii="仿宋" w:eastAsia="仿宋" w:hAnsi="仿宋" w:hint="eastAsia"/>
+          <w:sz w:val="28"/>
+          <w:szCs w:val="28"/>
+        </w:rPr>
+        <w:t>【2</w:t>
+      </w:r>
+      <w:r>
+        <w:rPr>
+          <w:rFonts w:ascii="仿宋" w:eastAsia="仿宋" w:hAnsi="仿宋"/>
+          <w:sz w:val="28"/>
+          <w:szCs w:val="28"/>
+        </w:rPr>
+        <w:t>018</w:t>
+      </w:r>
+      <w:r>
+        <w:rPr>
+          <w:rFonts w:ascii="仿宋" w:eastAsia="仿宋" w:hAnsi="仿宋" w:hint="eastAsia"/>
+          <w:sz w:val="28"/>
+          <w:szCs w:val="28"/>
+        </w:rPr>
+        <w:t>-</w:t>
+      </w:r>
+      <w:r>
+        <w:rPr>
+          <w:rFonts w:ascii="仿宋" w:eastAsia="仿宋" w:hAnsi="仿宋"/>
+          <w:sz w:val="28"/>
+          <w:szCs w:val="28"/>
+        </w:rPr>
+        <w:t>12</w:t>
+      </w:r>
+      <w:r>
+        <w:rPr>
+          <w:rFonts w:ascii="仿宋" w:eastAsia="仿宋" w:hAnsi="仿宋" w:hint="eastAsia"/>
+          <w:sz w:val="28"/>
+          <w:szCs w:val="28"/>
+        </w:rPr>
+        <w:t>-</w:t>
+      </w:r>
+      <w:r>
+        <w:rPr>
+          <w:rFonts w:ascii="仿宋" w:eastAsia="仿宋" w:hAnsi="仿宋"/>
+          <w:sz w:val="28"/>
+          <w:szCs w:val="28"/>
+        </w:rPr>
+        <w:t>2</w:t>
+      </w:r>
+      <w:r>
+        <w:rPr>
+          <w:rFonts w:ascii="仿宋" w:eastAsia="仿宋" w:hAnsi="仿宋"/>
+          <w:sz w:val="28"/>
+          <w:szCs w:val="28"/>
+        </w:rPr>
+        <w:t>6</w:t>
+      </w:r>
+      <w:r>
+        <w:rPr>
+          <w:rFonts w:ascii="仿宋" w:eastAsia="仿宋" w:hAnsi="仿宋" w:hint="eastAsia"/>
+          <w:sz w:val="28"/>
+          <w:szCs w:val="28"/>
+        </w:rPr>
+        <w:t>】</w:t>
+      </w:r>
+      <w:r>
+        <w:rPr>
+          <w:rFonts w:ascii="仿宋" w:eastAsia="仿宋" w:hAnsi="仿宋"/>
+          <w:sz w:val="28"/>
+          <w:szCs w:val="28"/>
+        </w:rPr>
+        <w:t xml:space="preserve">从第 (128*3+1) 点开始与 MAXscore </w:t>
+      </w:r>
+      <w:r>
+        <w:rPr>
+          <w:rFonts w:ascii="仿宋" w:eastAsia="仿宋" w:hAnsi="仿宋"/>
+          <w:sz w:val="28"/>
+          <w:szCs w:val="28"/>
+        </w:rPr>
+        <w:t>比较</w:t>
+      </w:r>
+      <w:r>
+        <w:rPr>
+          <w:rFonts w:ascii="仿宋" w:eastAsia="仿宋" w:hAnsi="仿宋" w:hint="eastAsia"/>
+          <w:sz w:val="28"/>
+          <w:szCs w:val="28"/>
+        </w:rPr>
+        <w:t>。</w:t>
+      </w:r>
+    </w:p>
+    <w:p>
+      <w:pPr>
+        <w:ind w:firstLineChars="200" w:firstLine="560"/>
+        <w:rPr>
+          <w:rFonts w:ascii="仿宋" w:eastAsia="仿宋" w:hAnsi="仿宋"/>
+          <w:sz w:val="28"/>
+          <w:szCs w:val="28"/>
+        </w:rPr>
+      </w:pPr>
+      <w:r>
+        <w:rPr>
+          <w:rFonts w:ascii="仿宋" w:eastAsia="仿宋" w:hAnsi="仿宋"/>
+          <w:sz w:val="28"/>
+          <w:szCs w:val="28"/>
+        </w:rPr>
+        <w:t>2.1 如果 MAXscore &lt; CurrentScore &lt;= 2*MAXscore，则用CurrentScore更新 MAXscore；</w:t>
+      </w:r>
+    </w:p>
+    <w:p>
+      <w:pPr>
+        <w:ind w:firstLineChars="200" w:firstLine="560"/>
+        <w:rPr>
+          <w:rFonts w:ascii="仿宋" w:eastAsia="仿宋" w:hAnsi="仿宋"/>
+          <w:sz w:val="28"/>
+          <w:szCs w:val="28"/>
+        </w:rPr>
+      </w:pPr>
+      <w:r>
+        <w:rPr>
+          <w:rFonts w:ascii="仿宋" w:eastAsia="仿宋" w:hAnsi="仿宋"/>
+          <w:sz w:val="28"/>
+          <w:szCs w:val="28"/>
+        </w:rPr>
+        <w:t>2.2 如果 CurrentScore &gt; 2*MAXscore，则认为找到了突变点。</w:t>
+      </w:r>
+    </w:p>
+    <w:p>
+      <w:pPr>
+        <w:ind w:firstLineChars="200" w:firstLine="562"/>
+        <w:rPr>
+          <w:rFonts w:ascii="仿宋" w:eastAsia="仿宋" w:hAnsi="仿宋"/>
+          <w:sz w:val="28"/>
+          <w:szCs w:val="28"/>
+        </w:rPr>
+      </w:pPr>
+      <w:r>
+        <w:rPr>
+          <w:rFonts w:ascii="仿宋" w:eastAsia="仿宋" w:hAnsi="仿宋"/>
+          <w:b/>
+          <w:sz w:val="28"/>
+          <w:szCs w:val="28"/>
+        </w:rPr>
+        <w:t xml:space="preserve">3. </w:t>
+      </w:r>
+      <w:r>
+        <w:rPr>
+          <w:rFonts w:ascii="仿宋" w:eastAsia="仿宋" w:hAnsi="仿宋" w:hint="eastAsia"/>
+          <w:sz w:val="28"/>
+          <w:szCs w:val="28"/>
+        </w:rPr>
+        <w:t>【2</w:t>
+      </w:r>
+      <w:r>
+        <w:rPr>
+          <w:rFonts w:ascii="仿宋" w:eastAsia="仿宋" w:hAnsi="仿宋"/>
+          <w:sz w:val="28"/>
+          <w:szCs w:val="28"/>
+        </w:rPr>
+        <w:t>018</w:t>
+      </w:r>
+      <w:r>
+        <w:rPr>
+          <w:rFonts w:ascii="仿宋" w:eastAsia="仿宋" w:hAnsi="仿宋" w:hint="eastAsia"/>
+          <w:sz w:val="28"/>
+          <w:szCs w:val="28"/>
+        </w:rPr>
+        <w:t>-</w:t>
+      </w:r>
+      <w:r>
+        <w:rPr>
+          <w:rFonts w:ascii="仿宋" w:eastAsia="仿宋" w:hAnsi="仿宋"/>
+          <w:sz w:val="28"/>
+          <w:szCs w:val="28"/>
+        </w:rPr>
+        <w:t>12</w:t>
+      </w:r>
+      <w:r>
+        <w:rPr>
+          <w:rFonts w:ascii="仿宋" w:eastAsia="仿宋" w:hAnsi="仿宋" w:hint="eastAsia"/>
+          <w:sz w:val="28"/>
+          <w:szCs w:val="28"/>
+        </w:rPr>
+        <w:t>-</w:t>
+      </w:r>
+      <w:r>
+        <w:rPr>
+          <w:rFonts w:ascii="仿宋" w:eastAsia="仿宋" w:hAnsi="仿宋"/>
+          <w:sz w:val="28"/>
+          <w:szCs w:val="28"/>
+        </w:rPr>
+        <w:t>2</w:t>
+      </w:r>
+      <w:r>
+        <w:rPr>
+          <w:rFonts w:ascii="仿宋" w:eastAsia="仿宋" w:hAnsi="仿宋"/>
+          <w:sz w:val="28"/>
+          <w:szCs w:val="28"/>
+        </w:rPr>
+        <w:t>7</w:t>
+      </w:r>
+      <w:r>
+        <w:rPr>
+          <w:rFonts w:ascii="仿宋" w:eastAsia="仿宋" w:hAnsi="仿宋" w:hint="eastAsia"/>
+          <w:sz w:val="28"/>
+          <w:szCs w:val="28"/>
+        </w:rPr>
+        <w:t>】</w:t>
+      </w:r>
+      <w:r>
+        <w:rPr>
+          <w:rFonts w:ascii="仿宋" w:eastAsia="仿宋" w:hAnsi="仿宋" w:hint="eastAsia"/>
+          <w:sz w:val="28"/>
+          <w:szCs w:val="28"/>
+        </w:rPr>
+        <w:t>5+</w:t>
+      </w:r>
+      <w:r>
+        <w:rPr>
+          <w:rFonts w:ascii="仿宋" w:eastAsia="仿宋" w:hAnsi="仿宋"/>
+          <w:sz w:val="28"/>
+          <w:szCs w:val="28"/>
+        </w:rPr>
+        <w:t>8</w:t>
+      </w:r>
+      <w:r>
+        <w:rPr>
+          <w:rFonts w:ascii="仿宋" w:eastAsia="仿宋" w:hAnsi="仿宋" w:hint="eastAsia"/>
+          <w:sz w:val="28"/>
+          <w:szCs w:val="28"/>
+        </w:rPr>
+        <w:t>=</w:t>
+      </w:r>
+      <w:r>
+        <w:rPr>
+          <w:rFonts w:ascii="仿宋" w:eastAsia="仿宋" w:hAnsi="仿宋"/>
+          <w:sz w:val="28"/>
+          <w:szCs w:val="28"/>
+        </w:rPr>
+        <w:t xml:space="preserve">13 </w:t>
+      </w:r>
+      <w:r>
+        <w:rPr>
+          <w:rFonts w:ascii="仿宋" w:eastAsia="仿宋" w:hAnsi="仿宋" w:hint="eastAsia"/>
+          <w:sz w:val="28"/>
+          <w:szCs w:val="28"/>
+        </w:rPr>
+        <w:t>个故障波形</w:t>
+      </w:r>
+      <w:r>
+        <w:rPr>
+          <w:rFonts w:ascii="仿宋" w:eastAsia="仿宋" w:hAnsi="仿宋" w:hint="eastAsia"/>
+          <w:sz w:val="28"/>
+          <w:szCs w:val="28"/>
+        </w:rPr>
+        <w:t>，每个波形1</w:t>
+      </w:r>
+      <w:r>
+        <w:rPr>
+          <w:rFonts w:ascii="仿宋" w:eastAsia="仿宋" w:hAnsi="仿宋"/>
+          <w:sz w:val="28"/>
+          <w:szCs w:val="28"/>
+        </w:rPr>
+        <w:t>28</w:t>
+      </w:r>
+      <w:r>
+        <w:rPr>
+          <w:rFonts w:ascii="仿宋" w:eastAsia="仿宋" w:hAnsi="仿宋" w:hint="eastAsia"/>
+          <w:sz w:val="28"/>
+          <w:szCs w:val="28"/>
+        </w:rPr>
+        <w:t>点。</w:t>
+      </w:r>
+    </w:p>
+    <w:p>
+      <w:pPr>
+        <w:ind w:firstLineChars="200" w:firstLine="560"/>
+        <w:rPr>
+          <w:rFonts w:ascii="仿宋" w:eastAsia="仿宋" w:hAnsi="仿宋"/>
+          <w:sz w:val="28"/>
+          <w:szCs w:val="28"/>
+        </w:rPr>
+      </w:pPr>
+      <w:r>
+        <w:rPr>
+          <w:rFonts w:ascii="仿宋" w:eastAsia="仿宋" w:hAnsi="仿宋"/>
+          <w:sz w:val="28"/>
+          <w:szCs w:val="28"/>
+        </w:rPr>
+        <w:t xml:space="preserve">3.1 </w:t>
+      </w:r>
+      <w:r>
+        <w:rPr>
+          <w:rFonts w:ascii="仿宋" w:eastAsia="仿宋" w:hAnsi="仿宋" w:hint="eastAsia"/>
+          <w:sz w:val="28"/>
+          <w:szCs w:val="28"/>
+        </w:rPr>
+        <w:t>如果</w:t>
+      </w:r>
+      <w:r>
+        <w:rPr>
+          <w:rFonts w:ascii="仿宋" w:eastAsia="仿宋" w:hAnsi="仿宋" w:hint="eastAsia"/>
+          <w:sz w:val="28"/>
+          <w:szCs w:val="28"/>
+        </w:rPr>
+        <w:t xml:space="preserve">，在 </w:t>
+      </w:r>
+      <w:r>
+        <w:rPr>
+          <w:rFonts w:ascii="仿宋" w:eastAsia="仿宋" w:hAnsi="仿宋"/>
+          <w:sz w:val="28"/>
+          <w:szCs w:val="28"/>
+        </w:rPr>
+        <w:t xml:space="preserve">13 </w:t>
+      </w:r>
+      <w:r>
+        <w:rPr>
+          <w:rFonts w:ascii="仿宋" w:eastAsia="仿宋" w:hAnsi="仿宋" w:hint="eastAsia"/>
+          <w:sz w:val="28"/>
+          <w:szCs w:val="28"/>
+        </w:rPr>
+        <w:t>个周波内，</w:t>
+      </w:r>
+      <w:r>
+        <w:rPr>
+          <w:rFonts w:ascii="仿宋" w:eastAsia="仿宋" w:hAnsi="仿宋" w:hint="eastAsia"/>
+          <w:sz w:val="28"/>
+          <w:szCs w:val="28"/>
+        </w:rPr>
+        <w:t>MAX</w:t>
+      </w:r>
+      <w:r>
+        <w:rPr>
+          <w:rFonts w:ascii="仿宋" w:eastAsia="仿宋" w:hAnsi="仿宋"/>
+          <w:sz w:val="28"/>
+          <w:szCs w:val="28"/>
+        </w:rPr>
+        <w:t xml:space="preserve">-Score </w:t>
+      </w:r>
+      <w:r>
+        <w:rPr>
+          <w:rFonts w:ascii="仿宋" w:eastAsia="仿宋" w:hAnsi="仿宋" w:hint="eastAsia"/>
+          <w:sz w:val="28"/>
+          <w:szCs w:val="28"/>
+        </w:rPr>
+        <w:t>不在第4~</w:t>
+      </w:r>
+      <w:r>
+        <w:rPr>
+          <w:rFonts w:ascii="仿宋" w:eastAsia="仿宋" w:hAnsi="仿宋"/>
+          <w:sz w:val="28"/>
+          <w:szCs w:val="28"/>
+        </w:rPr>
+        <w:t>5</w:t>
+      </w:r>
+      <w:r>
+        <w:rPr>
+          <w:rFonts w:ascii="仿宋" w:eastAsia="仿宋" w:hAnsi="仿宋" w:hint="eastAsia"/>
+          <w:sz w:val="28"/>
+          <w:szCs w:val="28"/>
+        </w:rPr>
+        <w:t>周波内，</w:t>
+      </w:r>
+      <w:r>
+        <w:rPr>
+          <w:rFonts w:ascii="仿宋" w:eastAsia="仿宋" w:hAnsi="仿宋" w:hint="eastAsia"/>
+          <w:sz w:val="28"/>
+          <w:szCs w:val="28"/>
+        </w:rPr>
+        <w:t>且出现在第5个周波之后，则取前3个周波内最大的Score（记为Second-Score），然后从第4个周波开始判若有</w:t>
+      </w:r>
+      <w:r>
+        <w:rPr>
+          <w:rFonts w:ascii="仿宋" w:eastAsia="仿宋" w:hAnsi="仿宋" w:hint="eastAsia"/>
+          <w:i/>
+          <w:color w:val="FF0000"/>
+          <w:sz w:val="28"/>
+          <w:szCs w:val="28"/>
+        </w:rPr>
+        <w:t>连续3个Score</w:t>
+      </w:r>
+      <w:r>
+        <w:rPr>
+          <w:rFonts w:ascii="仿宋" w:eastAsia="仿宋" w:hAnsi="仿宋" w:hint="eastAsia"/>
+          <w:sz w:val="28"/>
+          <w:szCs w:val="28"/>
+        </w:rPr>
+        <w:t>大于1</w:t>
+      </w:r>
+      <w:r>
+        <w:rPr>
+          <w:rFonts w:ascii="仿宋" w:eastAsia="仿宋" w:hAnsi="仿宋"/>
+          <w:sz w:val="28"/>
+          <w:szCs w:val="28"/>
+        </w:rPr>
+        <w:t>.</w:t>
+      </w:r>
+      <w:r>
+        <w:rPr>
+          <w:rFonts w:ascii="仿宋" w:eastAsia="仿宋" w:hAnsi="仿宋"/>
+          <w:sz w:val="28"/>
+          <w:szCs w:val="28"/>
+        </w:rPr>
+        <w:t>2</w:t>
+      </w:r>
+      <w:r>
+        <w:rPr>
+          <w:rFonts w:ascii="仿宋" w:eastAsia="仿宋" w:hAnsi="仿宋" w:hint="eastAsia"/>
+          <w:sz w:val="28"/>
+          <w:szCs w:val="28"/>
+        </w:rPr>
+        <w:t>*Second-Score则认为是找到了故障起点，且该起点只可落入第5个周波之前。</w:t>
+      </w:r>
+      <w:r>
+        <w:rPr>
+          <w:rFonts w:ascii="仿宋" w:eastAsia="仿宋" w:hAnsi="仿宋" w:hint="eastAsia"/>
+          <w:sz w:val="28"/>
+          <w:szCs w:val="28"/>
+        </w:rPr>
+        <w:t xml:space="preserve">这里采用连续 </w:t>
+      </w:r>
+      <w:r>
+        <w:rPr>
+          <w:rFonts w:ascii="仿宋" w:eastAsia="仿宋" w:hAnsi="仿宋"/>
+          <w:sz w:val="28"/>
+          <w:szCs w:val="28"/>
+        </w:rPr>
+        <w:t>3</w:t>
+      </w:r>
+      <w:r>
+        <w:rPr>
+          <w:rFonts w:ascii="仿宋" w:eastAsia="仿宋" w:hAnsi="仿宋" w:hint="eastAsia"/>
+          <w:sz w:val="28"/>
+          <w:szCs w:val="28"/>
+        </w:rPr>
+        <w:t>个</w:t>
+      </w:r>
+      <w:r>
+        <w:rPr>
+          <w:rFonts w:ascii="仿宋" w:eastAsia="仿宋" w:hAnsi="仿宋"/>
+          <w:sz w:val="28"/>
+          <w:szCs w:val="28"/>
+        </w:rPr>
+        <w:t>Score</w:t>
+      </w:r>
+      <w:r>
+        <w:rPr>
+          <w:rFonts w:ascii="仿宋" w:eastAsia="仿宋" w:hAnsi="仿宋" w:hint="eastAsia"/>
+          <w:sz w:val="28"/>
+          <w:szCs w:val="28"/>
+        </w:rPr>
+        <w:t xml:space="preserve">而非 </w:t>
+      </w:r>
+      <w:r>
+        <w:rPr>
+          <w:rFonts w:ascii="仿宋" w:eastAsia="仿宋" w:hAnsi="仿宋"/>
+          <w:sz w:val="28"/>
+          <w:szCs w:val="28"/>
+        </w:rPr>
+        <w:t xml:space="preserve">5 </w:t>
+      </w:r>
+      <w:r>
+        <w:rPr>
+          <w:rFonts w:ascii="仿宋" w:eastAsia="仿宋" w:hAnsi="仿宋" w:hint="eastAsia"/>
+          <w:sz w:val="28"/>
+          <w:szCs w:val="28"/>
+        </w:rPr>
+        <w:t>个点是因为导数可能会变小，但是曲线U</w:t>
+      </w:r>
+      <w:r>
+        <w:rPr>
+          <w:rFonts w:ascii="仿宋" w:eastAsia="仿宋" w:hAnsi="仿宋"/>
+          <w:sz w:val="28"/>
+          <w:szCs w:val="28"/>
+        </w:rPr>
+        <w:t>0</w:t>
+      </w:r>
+      <w:r>
+        <w:rPr>
+          <w:rFonts w:ascii="仿宋" w:eastAsia="仿宋" w:hAnsi="仿宋" w:hint="eastAsia"/>
+          <w:sz w:val="28"/>
+          <w:szCs w:val="28"/>
+        </w:rPr>
+        <w:t>仍然会处在正半波或负半波。</w:t>
+      </w:r>
+    </w:p>
+    <w:p>
+      <w:pPr>
+        <w:ind w:firstLineChars="200" w:firstLine="560"/>
+        <w:rPr>
+          <w:rFonts w:ascii="仿宋" w:eastAsia="仿宋" w:hAnsi="仿宋"/>
+          <w:sz w:val="28"/>
+          <w:szCs w:val="28"/>
+        </w:rPr>
+      </w:pPr>
+      <w:r>
+        <w:rPr>
+          <w:rFonts w:ascii="仿宋" w:eastAsia="仿宋" w:hAnsi="仿宋" w:hint="eastAsia"/>
+          <w:sz w:val="28"/>
+          <w:szCs w:val="28"/>
+        </w:rPr>
+        <w:t>3</w:t>
+      </w:r>
+      <w:r>
+        <w:rPr>
+          <w:rFonts w:ascii="仿宋" w:eastAsia="仿宋" w:hAnsi="仿宋"/>
+          <w:sz w:val="28"/>
+          <w:szCs w:val="28"/>
+        </w:rPr>
+        <w:t xml:space="preserve">.2 </w:t>
+      </w:r>
+      <w:r>
+        <w:rPr>
+          <w:rFonts w:ascii="仿宋" w:eastAsia="仿宋" w:hAnsi="仿宋" w:hint="eastAsia"/>
+          <w:sz w:val="28"/>
+          <w:szCs w:val="28"/>
+        </w:rPr>
+        <w:t>如果，</w:t>
+      </w:r>
+      <w:r>
+        <w:rPr>
+          <w:rFonts w:ascii="仿宋" w:eastAsia="仿宋" w:hAnsi="仿宋" w:hint="eastAsia"/>
+          <w:i/>
+          <w:color w:val="FF0000"/>
+          <w:sz w:val="28"/>
+          <w:szCs w:val="28"/>
+        </w:rPr>
+        <w:t>连续3个Score</w:t>
+      </w:r>
+      <w:r>
+        <w:rPr>
+          <w:rFonts w:ascii="仿宋" w:eastAsia="仿宋" w:hAnsi="仿宋" w:hint="eastAsia"/>
+          <w:i/>
+          <w:color w:val="FF0000"/>
+          <w:sz w:val="28"/>
+          <w:szCs w:val="28"/>
+        </w:rPr>
+        <w:t>不</w:t>
+      </w:r>
+      <w:r>
+        <w:rPr>
+          <w:rFonts w:ascii="仿宋" w:eastAsia="仿宋" w:hAnsi="仿宋" w:hint="eastAsia"/>
+          <w:sz w:val="28"/>
+          <w:szCs w:val="28"/>
+        </w:rPr>
+        <w:t>大于1</w:t>
+      </w:r>
+      <w:r>
+        <w:rPr>
+          <w:rFonts w:ascii="仿宋" w:eastAsia="仿宋" w:hAnsi="仿宋"/>
+          <w:sz w:val="28"/>
+          <w:szCs w:val="28"/>
+        </w:rPr>
+        <w:t>.2</w:t>
+      </w:r>
+      <w:r>
+        <w:rPr>
+          <w:rFonts w:ascii="仿宋" w:eastAsia="仿宋" w:hAnsi="仿宋" w:hint="eastAsia"/>
+          <w:sz w:val="28"/>
+          <w:szCs w:val="28"/>
+        </w:rPr>
+        <w:t>*Second-Score</w:t>
+      </w:r>
+      <w:r>
+        <w:rPr>
+          <w:rFonts w:ascii="仿宋" w:eastAsia="仿宋" w:hAnsi="仿宋" w:hint="eastAsia"/>
+          <w:sz w:val="28"/>
+          <w:szCs w:val="28"/>
+        </w:rPr>
+        <w:t>，</w:t>
+      </w:r>
+      <w:r>
+        <w:rPr>
+          <w:rFonts w:ascii="仿宋" w:eastAsia="仿宋" w:hAnsi="仿宋" w:hint="eastAsia"/>
+          <w:sz w:val="28"/>
+          <w:szCs w:val="28"/>
+        </w:rPr>
+        <w:t>则取这连续3个Score的平均值大于1</w:t>
+      </w:r>
+      <w:r>
+        <w:rPr>
+          <w:rFonts w:ascii="仿宋" w:eastAsia="仿宋" w:hAnsi="仿宋"/>
+          <w:sz w:val="28"/>
+          <w:szCs w:val="28"/>
+        </w:rPr>
+        <w:t>.</w:t>
+      </w:r>
+      <w:r>
+        <w:rPr>
+          <w:rFonts w:ascii="仿宋" w:eastAsia="仿宋" w:hAnsi="仿宋" w:hint="eastAsia"/>
+          <w:sz w:val="28"/>
+          <w:szCs w:val="28"/>
+        </w:rPr>
+        <w:t>3</w:t>
+      </w:r>
+      <w:r>
+        <w:rPr>
+          <w:rFonts w:ascii="仿宋" w:eastAsia="仿宋" w:hAnsi="仿宋" w:hint="eastAsia"/>
+          <w:sz w:val="28"/>
+          <w:szCs w:val="28"/>
+        </w:rPr>
+        <w:t>*Second-Score</w:t>
+      </w:r>
+      <w:r>
+        <w:rPr>
+          <w:rFonts w:ascii="仿宋" w:eastAsia="仿宋" w:hAnsi="仿宋" w:hint="eastAsia"/>
+          <w:sz w:val="28"/>
+          <w:szCs w:val="28"/>
+        </w:rPr>
+        <w:t>，则作为后备满足条件。</w:t>
+      </w:r>
+    </w:p>
+    <w:p>
+      <w:pPr>
+        <w:ind w:firstLineChars="200" w:firstLine="560"/>
+        <w:rPr>
+          <w:rFonts w:ascii="仿宋" w:eastAsia="仿宋" w:hAnsi="仿宋"/>
+          <w:sz w:val="28"/>
+          <w:szCs w:val="28"/>
+        </w:rPr>
+      </w:pPr>
+      <w:r>
+        <w:rPr>
+          <w:rFonts w:ascii="仿宋" w:eastAsia="仿宋" w:hAnsi="仿宋"/>
+          <w:sz w:val="28"/>
+          <w:szCs w:val="28"/>
+        </w:rPr>
+        <w:t>3.</w:t>
+      </w:r>
+      <w:r>
+        <w:rPr>
+          <w:rFonts w:ascii="仿宋" w:eastAsia="仿宋" w:hAnsi="仿宋"/>
+          <w:sz w:val="28"/>
+          <w:szCs w:val="28"/>
+        </w:rPr>
+        <w:t>3</w:t>
+      </w:r>
+      <w:r>
+        <w:rPr>
+          <w:rFonts w:ascii="仿宋" w:eastAsia="仿宋" w:hAnsi="仿宋"/>
+          <w:sz w:val="28"/>
+          <w:szCs w:val="28"/>
+        </w:rPr>
+        <w:t xml:space="preserve"> </w:t>
+      </w:r>
+      <w:r>
+        <w:rPr>
+          <w:rFonts w:ascii="仿宋" w:eastAsia="仿宋" w:hAnsi="仿宋" w:hint="eastAsia"/>
+          <w:sz w:val="28"/>
+          <w:szCs w:val="28"/>
+        </w:rPr>
+        <w:t>如果，MAX</w:t>
+      </w:r>
+      <w:r>
+        <w:rPr>
+          <w:rFonts w:ascii="仿宋" w:eastAsia="仿宋" w:hAnsi="仿宋"/>
+          <w:sz w:val="28"/>
+          <w:szCs w:val="28"/>
+        </w:rPr>
+        <w:t xml:space="preserve">-Score </w:t>
+      </w:r>
+      <w:r>
+        <w:rPr>
+          <w:rFonts w:ascii="仿宋" w:eastAsia="仿宋" w:hAnsi="仿宋" w:hint="eastAsia"/>
+          <w:sz w:val="28"/>
+          <w:szCs w:val="28"/>
+        </w:rPr>
+        <w:t>存在在第4~</w:t>
+      </w:r>
+      <w:r>
+        <w:rPr>
+          <w:rFonts w:ascii="仿宋" w:eastAsia="仿宋" w:hAnsi="仿宋"/>
+          <w:sz w:val="28"/>
+          <w:szCs w:val="28"/>
+        </w:rPr>
+        <w:t>5</w:t>
+      </w:r>
+      <w:r>
+        <w:rPr>
+          <w:rFonts w:ascii="仿宋" w:eastAsia="仿宋" w:hAnsi="仿宋" w:hint="eastAsia"/>
+          <w:sz w:val="28"/>
+          <w:szCs w:val="28"/>
+        </w:rPr>
+        <w:t>周波内，则该MAX</w:t>
+      </w:r>
+      <w:r>
+        <w:rPr>
+          <w:rFonts w:ascii="仿宋" w:eastAsia="仿宋" w:hAnsi="仿宋"/>
+          <w:sz w:val="28"/>
+          <w:szCs w:val="28"/>
+        </w:rPr>
+        <w:t>-Score</w:t>
+      </w:r>
+      <w:r>
+        <w:rPr>
+          <w:rFonts w:ascii="仿宋" w:eastAsia="仿宋" w:hAnsi="仿宋" w:hint="eastAsia"/>
+          <w:sz w:val="28"/>
+          <w:szCs w:val="28"/>
+        </w:rPr>
+        <w:t>就</w:t>
+      </w:r>
+      <w:r>
+        <w:rPr>
+          <w:rFonts w:ascii="仿宋" w:eastAsia="仿宋" w:hAnsi="仿宋" w:hint="eastAsia"/>
+          <w:sz w:val="28"/>
+          <w:szCs w:val="28"/>
+        </w:rPr>
+        <w:lastRenderedPageBreak/>
+        <w:t>是U0的故障起点。</w:t>
+      </w:r>
+    </w:p>
+    <w:p>
+      <w:pPr>
+        <w:ind w:firstLineChars="200" w:firstLine="560"/>
+        <w:rPr>
+          <w:rFonts w:ascii="仿宋" w:eastAsia="仿宋" w:hAnsi="仿宋"/>
+          <w:sz w:val="28"/>
+          <w:szCs w:val="28"/>
+        </w:rPr>
+      </w:pPr>
+      <w:r>
+        <w:rPr>
+          <w:rFonts w:ascii="仿宋" w:eastAsia="仿宋" w:hAnsi="仿宋"/>
+          <w:sz w:val="28"/>
+          <w:szCs w:val="28"/>
+        </w:rPr>
+        <w:t>3.4</w:t>
+      </w:r>
+      <w:r>
+        <w:rPr>
+          <w:rFonts w:ascii="仿宋" w:eastAsia="仿宋" w:hAnsi="仿宋"/>
+          <w:sz w:val="28"/>
+          <w:szCs w:val="28"/>
+        </w:rPr>
+        <w:t xml:space="preserve"> </w:t>
+      </w:r>
+      <w:r>
+        <w:rPr>
+          <w:rFonts w:ascii="仿宋" w:eastAsia="仿宋" w:hAnsi="仿宋" w:hint="eastAsia"/>
+          <w:sz w:val="28"/>
+          <w:szCs w:val="28"/>
+        </w:rPr>
+        <w:t>为了避免找到的起点靠前，所以取起点开始的5个点，若其中至少有三个点符合暂态正负特性则判为区内或区外。</w:t>
+      </w:r>
+    </w:p>
+    <w:p>
+      <w:pPr>
+        <w:ind w:firstLineChars="200" w:firstLine="560"/>
+        <w:rPr>
+          <w:rFonts w:ascii="仿宋" w:eastAsia="仿宋" w:hAnsi="仿宋"/>
+          <w:sz w:val="28"/>
+          <w:szCs w:val="28"/>
+        </w:rPr>
+      </w:pPr>
+      <w:r>
+        <w:rPr>
+          <w:rFonts w:ascii="仿宋" w:eastAsia="仿宋" w:hAnsi="仿宋" w:hint="eastAsia"/>
+          <w:sz w:val="28"/>
+          <w:szCs w:val="28"/>
+        </w:rPr>
+        <w:t>3</w:t>
+      </w:r>
+      <w:r>
+        <w:rPr>
+          <w:rFonts w:ascii="仿宋" w:eastAsia="仿宋" w:hAnsi="仿宋"/>
+          <w:sz w:val="28"/>
+          <w:szCs w:val="28"/>
+        </w:rPr>
+        <w:t>.5</w:t>
+      </w:r>
+      <w:r>
+        <w:rPr>
+          <w:rFonts w:ascii="仿宋" w:eastAsia="仿宋" w:hAnsi="仿宋"/>
+          <w:sz w:val="28"/>
+          <w:szCs w:val="28"/>
+        </w:rPr>
+        <w:t xml:space="preserve"> </w:t>
+      </w:r>
+      <w:r>
+        <w:rPr>
+          <w:rFonts w:ascii="仿宋" w:eastAsia="仿宋" w:hAnsi="仿宋" w:hint="eastAsia"/>
+          <w:sz w:val="28"/>
+          <w:szCs w:val="28"/>
+        </w:rPr>
+        <w:t>若前3个周波内最大的Score（记为Second-Score）为0，则从第4周波开始连续3个不为0的Score记为U</w:t>
+      </w:r>
+      <w:r>
+        <w:rPr>
+          <w:rFonts w:ascii="仿宋" w:eastAsia="仿宋" w:hAnsi="仿宋"/>
+          <w:sz w:val="28"/>
+          <w:szCs w:val="28"/>
+        </w:rPr>
+        <w:t>0</w:t>
+      </w:r>
+      <w:r>
+        <w:rPr>
+          <w:rFonts w:ascii="仿宋" w:eastAsia="仿宋" w:hAnsi="仿宋" w:hint="eastAsia"/>
+          <w:sz w:val="28"/>
+          <w:szCs w:val="28"/>
+        </w:rPr>
+        <w:t>故障起点。</w:t>
+      </w:r>
+    </w:p>
+    <w:p>
+      <w:pPr>
+        <w:rPr>
+          <w:rFonts w:ascii="仿宋" w:eastAsia="仿宋" w:hAnsi="仿宋"/>
+          <w:sz w:val="28"/>
+          <w:szCs w:val="28"/>
+        </w:rPr>
+      </w:pPr>
+    </w:p>
+    <w:p>
+      <w:pPr>
+        <w:rPr>
+          <w:rFonts w:ascii="仿宋" w:eastAsia="仿宋" w:hAnsi="仿宋"/>
+          <w:sz w:val="28"/>
+          <w:szCs w:val="28"/>
+        </w:rPr>
+      </w:pPr>
+    </w:p>
+    <w:p>
+      <w:pPr>
+        <w:pStyle w:val="3"/>
+        <w:rPr>
+          <w:rFonts w:ascii="仿宋" w:eastAsia="仿宋" w:hAnsi="仿宋"/>
+        </w:rPr>
+      </w:pPr>
+      <w:r>
+        <w:rPr>
+          <w:rFonts w:ascii="仿宋" w:eastAsia="仿宋" w:hAnsi="仿宋"/>
+        </w:rPr>
+        <w:t>2</w:t>
+      </w:r>
+      <w:r>
+        <w:rPr>
+          <w:rFonts w:ascii="仿宋" w:eastAsia="仿宋" w:hAnsi="仿宋"/>
+        </w:rPr>
+        <w:t>.</w:t>
+      </w:r>
+      <w:r>
+        <w:rPr>
+          <w:rFonts w:ascii="仿宋" w:eastAsia="仿宋" w:hAnsi="仿宋"/>
+        </w:rPr>
+        <w:t>2</w:t>
+      </w:r>
+      <w:r>
+        <w:rPr>
+          <w:rFonts w:ascii="仿宋" w:eastAsia="仿宋" w:hAnsi="仿宋"/>
+        </w:rPr>
+        <w:t xml:space="preserve"> </w:t>
       </w:r>
       <w:r>
         <w:rPr>
@@ -3421,7 +4415,19 @@
         <w:rPr>
           <w:rFonts w:ascii="仿宋" w:eastAsia="仿宋" w:hAnsi="仿宋"/>
         </w:rPr>
-        <w:t>.2 局部异常因子算法</w:t>
+        <w:t>.</w:t>
+      </w:r>
+      <w:r>
+        <w:rPr>
+          <w:rFonts w:ascii="仿宋" w:eastAsia="仿宋" w:hAnsi="仿宋"/>
+        </w:rPr>
+        <w:t>3</w:t>
+      </w:r>
+      <w:r>
+        <w:rPr>
+          <w:rFonts w:ascii="仿宋" w:eastAsia="仿宋" w:hAnsi="仿宋"/>
+        </w:rPr>
+        <w:t xml:space="preserve"> 局部异常因子算法</w:t>
       </w:r>
       <w:r>
         <w:rPr>
@@ -3507,6 +4513,498 @@
         <w:rPr>
           <w:rFonts w:ascii="仿宋" w:eastAsia="仿宋" w:hAnsi="仿宋"/>
         </w:rPr>
+        <w:t>4</w:t>
+      </w:r>
+      <w:r>
+        <w:rPr>
+          <w:rFonts w:ascii="仿宋" w:eastAsia="仿宋" w:hAnsi="仿宋"/>
+        </w:rPr>
+        <w:t xml:space="preserve"> </w:t>
+      </w:r>
+      <w:r>
+        <w:rPr>
+          <w:rFonts w:ascii="仿宋" w:eastAsia="仿宋" w:hAnsi="仿宋" w:hint="eastAsia"/>
+        </w:rPr>
+        <w:t>肘部法则</w:t>
+      </w:r>
+    </w:p>
+    <w:p>
+      <w:pPr>
+        <w:ind w:firstLineChars="200" w:firstLine="560"/>
+        <w:rPr>
+          <w:rFonts w:ascii="仿宋" w:eastAsia="仿宋" w:hAnsi="仿宋"/>
+          <w:sz w:val="28"/>
+          <w:szCs w:val="28"/>
+        </w:rPr>
+      </w:pPr>
+      <w:r>
+        <w:rPr>
+          <w:rFonts w:ascii="仿宋" w:eastAsia="仿宋" w:hAnsi="仿宋" w:hint="eastAsia"/>
+          <w:sz w:val="28"/>
+          <w:szCs w:val="28"/>
+        </w:rPr>
+        <w:t>肘部法则，可以用来确定K-Means方法中的K值。</w:t>
+      </w:r>
+    </w:p>
+    <w:p>
+      <w:pPr>
+        <w:rPr>
+          <w:rFonts w:ascii="仿宋" w:eastAsia="仿宋" w:hAnsi="仿宋"/>
+          <w:sz w:val="28"/>
+          <w:szCs w:val="28"/>
+        </w:rPr>
+      </w:pPr>
+    </w:p>
+    <w:p>
+      <w:pPr>
+        <w:rPr>
+          <w:rFonts w:ascii="仿宋" w:eastAsia="仿宋" w:hAnsi="仿宋"/>
+          <w:sz w:val="28"/>
+          <w:szCs w:val="28"/>
+        </w:rPr>
+      </w:pPr>
+    </w:p>
+    <w:p>
+      <w:pPr>
+        <w:pStyle w:val="3"/>
+        <w:rPr>
+          <w:rFonts w:ascii="仿宋" w:eastAsia="仿宋" w:hAnsi="仿宋"/>
+        </w:rPr>
+      </w:pPr>
+      <w:r>
+        <w:rPr>
+          <w:rFonts w:ascii="仿宋" w:eastAsia="仿宋" w:hAnsi="仿宋" w:hint="eastAsia"/>
+        </w:rPr>
+        <w:t>2</w:t>
+      </w:r>
+      <w:r>
+        <w:rPr>
+          <w:rFonts w:ascii="仿宋" w:eastAsia="仿宋" w:hAnsi="仿宋"/>
+        </w:rPr>
+        <w:t>.</w:t>
+      </w:r>
+      <w:r>
+        <w:rPr>
+          <w:rFonts w:ascii="仿宋" w:eastAsia="仿宋" w:hAnsi="仿宋"/>
+        </w:rPr>
+        <w:t>5</w:t>
+      </w:r>
+      <w:r>
+        <w:rPr>
+          <w:rFonts w:ascii="仿宋" w:eastAsia="仿宋" w:hAnsi="仿宋"/>
+        </w:rPr>
+        <w:t xml:space="preserve"> </w:t>
+      </w:r>
+      <w:r>
+        <w:rPr>
+          <w:rFonts w:ascii="仿宋" w:eastAsia="仿宋" w:hAnsi="仿宋" w:hint="eastAsia"/>
+        </w:rPr>
+        <w:t>数据源</w:t>
+      </w:r>
+      <w:r>
+        <w:rPr>
+          <w:rFonts w:ascii="仿宋" w:eastAsia="仿宋" w:hAnsi="仿宋" w:hint="eastAsia"/>
+        </w:rPr>
+        <w:t>（异常点）</w:t>
+      </w:r>
+    </w:p>
+    <w:p>
+      <w:pPr>
+        <w:ind w:firstLineChars="200" w:firstLine="560"/>
+        <w:rPr>
+          <w:rFonts w:ascii="仿宋" w:eastAsia="仿宋" w:hAnsi="仿宋"/>
+          <w:sz w:val="28"/>
+          <w:szCs w:val="28"/>
+        </w:rPr>
+      </w:pPr>
+      <w:r>
+        <w:rPr>
+          <w:rFonts w:ascii="仿宋" w:eastAsia="仿宋" w:hAnsi="仿宋" w:hint="eastAsia"/>
+          <w:sz w:val="28"/>
+          <w:szCs w:val="28"/>
+        </w:rPr>
+        <w:t>用于检验</w:t>
+      </w:r>
+      <w:r>
+        <w:rPr>
+          <w:rFonts w:ascii="仿宋" w:eastAsia="仿宋" w:hAnsi="仿宋" w:hint="eastAsia"/>
+          <w:sz w:val="28"/>
+          <w:szCs w:val="28"/>
+        </w:rPr>
+        <w:t>算法准确度</w:t>
+      </w:r>
+      <w:r>
+        <w:rPr>
+          <w:rFonts w:ascii="仿宋" w:eastAsia="仿宋" w:hAnsi="仿宋" w:hint="eastAsia"/>
+          <w:sz w:val="28"/>
+          <w:szCs w:val="28"/>
+        </w:rPr>
+        <w:t>的数据源</w:t>
+      </w:r>
+      <w:r>
+        <w:rPr>
+          <w:rFonts w:ascii="仿宋" w:eastAsia="仿宋" w:hAnsi="仿宋"/>
+          <w:sz w:val="28"/>
+          <w:szCs w:val="28"/>
+        </w:rPr>
+        <w:t xml:space="preserve"> </w:t>
+      </w:r>
+      <w:r>
+        <w:rPr>
+          <w:rFonts w:ascii="仿宋" w:eastAsia="仿宋" w:hAnsi="仿宋"/>
+          <w:sz w:val="28"/>
+          <w:szCs w:val="28"/>
+        </w:rPr>
+        <w:t>Numenta Anomaly Benchmark</w:t>
+      </w:r>
+      <w:r>
+        <w:rPr>
+          <w:rFonts w:ascii="仿宋" w:eastAsia="仿宋" w:hAnsi="仿宋" w:hint="eastAsia"/>
+          <w:sz w:val="28"/>
+          <w:szCs w:val="28"/>
+        </w:rPr>
+        <w:t>（</w:t>
+      </w:r>
+      <w:r>
+        <w:rPr>
+          <w:rFonts w:ascii="仿宋" w:eastAsia="仿宋" w:hAnsi="仿宋"/>
+          <w:sz w:val="28"/>
+          <w:szCs w:val="28"/>
+        </w:rPr>
+        <w:t>NAB</w:t>
+      </w:r>
+      <w:r>
+        <w:rPr>
+          <w:rFonts w:ascii="仿宋" w:eastAsia="仿宋" w:hAnsi="仿宋" w:hint="eastAsia"/>
+          <w:sz w:val="28"/>
+          <w:szCs w:val="28"/>
+        </w:rPr>
+        <w:t>）</w:t>
+      </w:r>
+      <w:r>
+        <w:rPr>
+          <w:rFonts w:ascii="仿宋" w:eastAsia="仿宋" w:hAnsi="仿宋" w:hint="eastAsia"/>
+          <w:sz w:val="28"/>
+          <w:szCs w:val="28"/>
+        </w:rPr>
+        <w:t>，在GitHub上的</w:t>
+      </w:r>
+      <w:r>
+        <w:rPr>
+          <w:rFonts w:ascii="仿宋" w:eastAsia="仿宋" w:hAnsi="仿宋" w:hint="eastAsia"/>
+          <w:sz w:val="28"/>
+          <w:szCs w:val="28"/>
+        </w:rPr>
+        <w:t>开源</w:t>
+      </w:r>
+      <w:r>
+        <w:rPr>
+          <w:rFonts w:ascii="仿宋" w:eastAsia="仿宋" w:hAnsi="仿宋" w:hint="eastAsia"/>
+          <w:sz w:val="28"/>
+          <w:szCs w:val="28"/>
+        </w:rPr>
+        <w:t>地址</w:t>
+      </w:r>
+      <w:r>
+        <w:rPr>
+          <w:rFonts w:ascii="仿宋" w:eastAsia="仿宋" w:hAnsi="仿宋" w:hint="eastAsia"/>
+          <w:sz w:val="28"/>
+          <w:szCs w:val="28"/>
+        </w:rPr>
+        <w:t>（</w:t>
+      </w:r>
+      <w:r>
+        <w:rPr>
+          <w:rFonts w:ascii="仿宋" w:eastAsia="仿宋" w:hAnsi="仿宋"/>
+          <w:sz w:val="28"/>
+          <w:szCs w:val="28"/>
+        </w:rPr>
+        <w:t>https://github.com/numenta/NAB</w:t>
+      </w:r>
+      <w:r>
+        <w:rPr>
+          <w:rFonts w:ascii="仿宋" w:eastAsia="仿宋" w:hAnsi="仿宋" w:hint="eastAsia"/>
+          <w:sz w:val="28"/>
+          <w:szCs w:val="28"/>
+        </w:rPr>
+        <w:t>）</w:t>
+      </w:r>
+      <w:r>
+        <w:rPr>
+          <w:rFonts w:ascii="仿宋" w:eastAsia="仿宋" w:hAnsi="仿宋" w:hint="eastAsia"/>
+          <w:sz w:val="28"/>
+          <w:szCs w:val="28"/>
+        </w:rPr>
+        <w:t>。</w:t>
+      </w:r>
+    </w:p>
+    <w:p>
+      <w:pPr>
+        <w:rPr>
+          <w:rFonts w:ascii="仿宋" w:eastAsia="仿宋" w:hAnsi="仿宋"/>
+          <w:sz w:val="28"/>
+          <w:szCs w:val="28"/>
+        </w:rPr>
+      </w:pPr>
+    </w:p>
+    <w:p>
+      <w:pPr>
+        <w:rPr>
+          <w:rFonts w:ascii="仿宋" w:eastAsia="仿宋" w:hAnsi="仿宋"/>
+          <w:sz w:val="28"/>
+          <w:szCs w:val="28"/>
+        </w:rPr>
+      </w:pPr>
+    </w:p>
+    <w:p>
+      <w:pPr>
+        <w:pStyle w:val="3"/>
+        <w:rPr>
+          <w:rFonts w:ascii="仿宋" w:eastAsia="仿宋" w:hAnsi="仿宋"/>
+        </w:rPr>
+      </w:pPr>
+      <w:r>
+        <w:rPr>
+          <w:rFonts w:ascii="仿宋" w:eastAsia="仿宋" w:hAnsi="仿宋" w:hint="eastAsia"/>
+        </w:rPr>
+        <w:t>2</w:t>
+      </w:r>
+      <w:r>
+        <w:rPr>
+          <w:rFonts w:ascii="仿宋" w:eastAsia="仿宋" w:hAnsi="仿宋"/>
+        </w:rPr>
+        <w:t>.</w:t>
+      </w:r>
+      <w:r>
+        <w:rPr>
+          <w:rFonts w:ascii="仿宋" w:eastAsia="仿宋" w:hAnsi="仿宋"/>
+        </w:rPr>
+        <w:t xml:space="preserve">6 </w:t>
+      </w:r>
+      <w:r>
+        <w:rPr>
+          <w:rFonts w:ascii="仿宋" w:eastAsia="仿宋" w:hAnsi="仿宋" w:hint="eastAsia"/>
+        </w:rPr>
+        <w:t>Z-score（异常点）</w:t>
+      </w:r>
+    </w:p>
+    <w:p>
+      <w:pPr>
+        <w:ind w:firstLineChars="200" w:firstLine="560"/>
+        <w:rPr>
+          <w:rFonts w:ascii="仿宋" w:eastAsia="仿宋" w:hAnsi="仿宋"/>
+          <w:sz w:val="28"/>
+          <w:szCs w:val="28"/>
+        </w:rPr>
+      </w:pPr>
+      <w:r>
+        <w:rPr>
+          <w:rFonts w:ascii="仿宋" w:eastAsia="仿宋" w:hAnsi="仿宋" w:hint="eastAsia"/>
+          <w:sz w:val="28"/>
+          <w:szCs w:val="28"/>
+        </w:rPr>
+        <w:t>Z-score的方法无法正常检测出这个波形【</w:t>
+      </w:r>
+      <w:r>
+        <w:rPr>
+          <w:rFonts w:ascii="仿宋" w:eastAsia="仿宋" w:hAnsi="仿宋"/>
+          <w:sz w:val="28"/>
+          <w:szCs w:val="28"/>
+        </w:rPr>
+        <w:t>SAR-device.sdb.await__DCU1923ZeroOrder(4_8)2017-11-10 11_51_02_831016.csv</w:t>
+      </w:r>
+      <w:r>
+        <w:rPr>
+          <w:rFonts w:ascii="仿宋" w:eastAsia="仿宋" w:hAnsi="仿宋" w:hint="eastAsia"/>
+          <w:sz w:val="28"/>
+          <w:szCs w:val="28"/>
+        </w:rPr>
+        <w:t>】</w:t>
+      </w:r>
+      <w:r>
+        <w:rPr>
+          <w:rFonts w:ascii="仿宋" w:eastAsia="仿宋" w:hAnsi="仿宋" w:hint="eastAsia"/>
+          <w:sz w:val="28"/>
+          <w:szCs w:val="28"/>
+        </w:rPr>
+        <w:t>；该波形的特点是故障前，有零序电压，故障</w:t>
+      </w:r>
+      <w:r>
+        <w:rPr>
+          <w:rFonts w:ascii="仿宋" w:eastAsia="仿宋" w:hAnsi="仿宋" w:hint="eastAsia"/>
+          <w:sz w:val="28"/>
+          <w:szCs w:val="28"/>
+        </w:rPr>
+        <w:t>时刻</w:t>
+      </w:r>
+      <w:r>
+        <w:rPr>
+          <w:rFonts w:ascii="仿宋" w:eastAsia="仿宋" w:hAnsi="仿宋" w:hint="eastAsia"/>
+          <w:sz w:val="28"/>
+          <w:szCs w:val="28"/>
+        </w:rPr>
+        <w:t>零序电压发生很小的波动。</w:t>
+      </w:r>
+    </w:p>
+    <w:p>
+      <w:pPr>
+        <w:rPr>
+          <w:rFonts w:ascii="仿宋" w:eastAsia="仿宋" w:hAnsi="仿宋"/>
+          <w:sz w:val="28"/>
+          <w:szCs w:val="28"/>
+        </w:rPr>
+      </w:pPr>
+    </w:p>
+    <w:p>
+      <w:pPr>
+        <w:pStyle w:val="3"/>
+        <w:rPr>
+          <w:rFonts w:ascii="仿宋" w:eastAsia="仿宋" w:hAnsi="仿宋"/>
+        </w:rPr>
+      </w:pPr>
+      <w:r>
+        <w:rPr>
+          <w:rFonts w:ascii="仿宋" w:eastAsia="仿宋" w:hAnsi="仿宋" w:hint="eastAsia"/>
+        </w:rPr>
+        <w:t>2</w:t>
+      </w:r>
+      <w:r>
+        <w:rPr>
+          <w:rFonts w:ascii="仿宋" w:eastAsia="仿宋" w:hAnsi="仿宋"/>
+        </w:rPr>
+        <w:t>.</w:t>
+      </w:r>
+      <w:r>
+        <w:rPr>
+          <w:rFonts w:ascii="仿宋" w:eastAsia="仿宋" w:hAnsi="仿宋"/>
+        </w:rPr>
+        <w:t>7</w:t>
+      </w:r>
+      <w:r>
+        <w:rPr>
+          <w:rFonts w:ascii="仿宋" w:eastAsia="仿宋" w:hAnsi="仿宋"/>
+        </w:rPr>
+        <w:t xml:space="preserve"> </w:t>
+      </w:r>
+      <w:r>
+        <w:rPr>
+          <w:rFonts w:ascii="仿宋" w:eastAsia="仿宋" w:hAnsi="仿宋" w:hint="eastAsia"/>
+        </w:rPr>
+        <w:t>智能运维中的异常检测</w:t>
+      </w:r>
+      <w:bookmarkStart w:id="0" w:name="_GoBack"/>
+      <w:bookmarkEnd w:id="0"/>
+      <w:r>
+        <w:rPr>
+          <w:rFonts w:ascii="仿宋" w:eastAsia="仿宋" w:hAnsi="仿宋" w:hint="eastAsia"/>
+        </w:rPr>
+        <w:t>（异常点）</w:t>
+      </w:r>
+    </w:p>
+    <w:p>
+      <w:pPr>
+        <w:rPr>
+          <w:rFonts w:ascii="仿宋" w:eastAsia="仿宋" w:hAnsi="仿宋"/>
+          <w:sz w:val="28"/>
+          <w:szCs w:val="28"/>
+        </w:rPr>
+      </w:pPr>
+    </w:p>
+    <w:p>
+      <w:pPr>
+        <w:rPr>
+          <w:rFonts w:ascii="仿宋" w:eastAsia="仿宋" w:hAnsi="仿宋" w:hint="eastAsia"/>
+          <w:sz w:val="28"/>
+          <w:szCs w:val="28"/>
+        </w:rPr>
+      </w:pPr>
+      <w:r>
+        <w:rPr>
+          <w:rFonts w:ascii="仿宋" w:eastAsia="仿宋" w:hAnsi="仿宋"/>
+          <w:noProof/>
+          <w:sz w:val="28"/>
+          <w:szCs w:val="28"/>
+        </w:rPr>
+        <w:lastRenderedPageBreak/>
+        <w:drawing>
+          <wp:inline distT="0" distB="0" distL="0" distR="0">
+            <wp:extent cx="5274310" cy="3636749"/>
+            <wp:effectExtent l="0" t="0" r="2540" b="1905"/>
+            <wp:docPr id="8" name="图片 8" descr="C:\Users\tianye\Desktop\tmp\微信截图_20181227233116.png"/>
+            <wp:cNvGraphicFramePr>
+              <a:graphicFrameLocks xmlns:a="http://schemas.openxmlformats.org/drawingml/2006/main" noChangeAspect="1"/>
+            </wp:cNvGraphicFramePr>
+            <a:graphic xmlns:a="http://schemas.openxmlformats.org/drawingml/2006/main">
+              <a:graphicData uri="http://schemas.openxmlformats.org/drawingml/2006/picture">
+                <pic:pic xmlns:pic="http://schemas.openxmlformats.org/drawingml/2006/picture">
+                  <pic:nvPicPr>
+                    <pic:cNvPr id="0" name="Picture 1" descr="C:\Users\tianye\Desktop\tmp\微信截图_20181227233116.png"/>
+                    <pic:cNvPicPr>
+                      <a:picLocks noChangeAspect="1" noChangeArrowheads="1"/>
+                    </pic:cNvPicPr>
+                  </pic:nvPicPr>
+                  <pic:blipFill>
+                    <a:blip r:embed="rId16">
+                      <a:extLst>
+                        <a:ext uri="{28A0092B-C50C-407E-A947-70E740481C1C}">
+                          <a14:useLocalDpi xmlns:a14="http://schemas.microsoft.com/office/drawing/2010/main" val="0"/>
+                        </a:ext>
+                      </a:extLst>
+                    </a:blip>
+                    <a:srcRect/>
+                    <a:stretch>
+                      <a:fillRect/>
+                    </a:stretch>
+                  </pic:blipFill>
+                  <pic:spPr bwMode="auto">
+                    <a:xfrm>
+                      <a:off x="0" y="0"/>
+                      <a:ext cx="5274310" cy="3636749"/>
+                    </a:xfrm>
+                    <a:prstGeom prst="rect">
+                      <a:avLst/>
+                    </a:prstGeom>
+                    <a:noFill/>
+                    <a:ln>
+                      <a:noFill/>
+                    </a:ln>
+                  </pic:spPr>
+                </pic:pic>
+              </a:graphicData>
+            </a:graphic>
+          </wp:inline>
+        </w:drawing>
+      </w:r>
+    </w:p>
+    <w:p>
+      <w:pPr>
+        <w:rPr>
+          <w:rFonts w:ascii="仿宋" w:eastAsia="仿宋" w:hAnsi="仿宋" w:hint="eastAsia"/>
+          <w:sz w:val="28"/>
+          <w:szCs w:val="28"/>
+        </w:rPr>
+      </w:pPr>
+    </w:p>
+    <w:p>
+      <w:pPr>
+        <w:rPr>
+          <w:rFonts w:ascii="仿宋" w:eastAsia="仿宋" w:hAnsi="仿宋"/>
+          <w:sz w:val="28"/>
+          <w:szCs w:val="28"/>
+        </w:rPr>
+      </w:pPr>
+    </w:p>
+    <w:p>
+      <w:pPr>
+        <w:pStyle w:val="2"/>
+        <w:rPr>
+          <w:rFonts w:ascii="仿宋" w:eastAsia="仿宋" w:hAnsi="仿宋"/>
+        </w:rPr>
+      </w:pPr>
+      <w:r>
+        <w:rPr>
+          <w:rFonts w:ascii="仿宋" w:eastAsia="仿宋" w:hAnsi="仿宋" w:hint="eastAsia"/>
+        </w:rPr>
         <w:t>3</w:t>
       </w:r>
       <w:r>
@@ -3519,7 +5017,27 @@
         <w:rPr>
           <w:rFonts w:ascii="仿宋" w:eastAsia="仿宋" w:hAnsi="仿宋" w:hint="eastAsia"/>
         </w:rPr>
-        <w:t>肘部法则</w:t>
+        <w:t>代码工具库</w:t>
+      </w:r>
+    </w:p>
+    <w:p>
+      <w:pPr>
+        <w:pStyle w:val="3"/>
+        <w:rPr>
+          <w:rFonts w:ascii="仿宋" w:eastAsia="仿宋" w:hAnsi="仿宋"/>
+        </w:rPr>
+      </w:pPr>
+      <w:r>
+        <w:rPr>
+          <w:rFonts w:ascii="仿宋" w:eastAsia="仿宋" w:hAnsi="仿宋"/>
+        </w:rPr>
+        <w:t xml:space="preserve">3.1 </w:t>
+      </w:r>
+      <w:r>
+        <w:rPr>
+          <w:rFonts w:ascii="仿宋" w:eastAsia="仿宋" w:hAnsi="仿宋"/>
+        </w:rPr>
+        <w:t>Eigen</w:t>
       </w:r>
     </w:p>
     <w:p>
@@ -3533,24 +5051,34 @@
       </w:pPr>
       <w:r>
         <w:rPr>
-          <w:rFonts w:ascii="仿宋" w:eastAsia="仿宋" w:hAnsi="仿宋" w:hint="eastAsia"/>
-          <w:sz w:val="28"/>
-          <w:szCs w:val="28"/>
-        </w:rPr>
-        <w:t>肘部法则，可以用来确定K-Means方法中的K值。</w:t>
-      </w:r>
-    </w:p>
-    <w:p>
-      <w:pPr>
-        <w:rPr>
-          <w:rFonts w:ascii="仿宋" w:eastAsia="仿宋" w:hAnsi="仿宋"/>
-          <w:sz w:val="28"/>
-          <w:szCs w:val="28"/>
-        </w:rPr>
-      </w:pPr>
-    </w:p>
-    <w:p>
-      <w:pPr>
+          <w:rFonts w:ascii="仿宋" w:eastAsia="仿宋" w:hAnsi="仿宋"/>
+          <w:sz w:val="28"/>
+          <w:szCs w:val="28"/>
+        </w:rPr>
+        <w:t>Eigen是一个高层次的C ++库，有效支持线性代数，矩阵和矢量运算，数值分析及其相关的算法。Eigen是一个开源库，从3.1.1版本开始遵从MPL2许可。</w:t>
+      </w:r>
+      <w:r>
+        <w:rPr>
+          <w:rFonts w:ascii="仿宋" w:eastAsia="仿宋" w:hAnsi="仿宋"/>
+          <w:sz w:val="28"/>
+          <w:szCs w:val="28"/>
+        </w:rPr>
+        <w:t>除了C++标准库以外，不需要任何其他的依赖包。Eigen使用的CMake建立配置文件和单元测试，并自动安装。如果使用Eigen库，只需包特定模块的的头文件即可。</w:t>
+      </w:r>
+    </w:p>
+    <w:p>
+      <w:pPr>
+        <w:ind w:firstLineChars="200" w:firstLine="560"/>
+        <w:rPr>
+          <w:rFonts w:ascii="仿宋" w:eastAsia="仿宋" w:hAnsi="仿宋"/>
+          <w:sz w:val="28"/>
+          <w:szCs w:val="28"/>
+        </w:rPr>
+      </w:pPr>
+    </w:p>
+    <w:p>
+      <w:pPr>
+        <w:ind w:firstLineChars="200" w:firstLine="560"/>
         <w:rPr>
           <w:rFonts w:ascii="仿宋" w:eastAsia="仿宋" w:hAnsi="仿宋"/>
           <w:sz w:val="28"/>
@@ -3567,293 +5095,9 @@
       </w:pPr>
       <w:r>
         <w:rPr>
-          <w:rFonts w:ascii="仿宋" w:eastAsia="仿宋" w:hAnsi="仿宋" w:hint="eastAsia"/>
+          <w:rFonts w:ascii="仿宋" w:eastAsia="仿宋" w:hAnsi="仿宋"/>
         </w:rPr>
         <w:lastRenderedPageBreak/>
-        <w:t>2</w:t>
-      </w:r>
-      <w:r>
-        <w:rPr>
-          <w:rFonts w:ascii="仿宋" w:eastAsia="仿宋" w:hAnsi="仿宋"/>
-        </w:rPr>
-        <w:t>.</w:t>
-      </w:r>
-      <w:r>
-        <w:rPr>
-          <w:rFonts w:ascii="仿宋" w:eastAsia="仿宋" w:hAnsi="仿宋"/>
-        </w:rPr>
-        <w:t>4</w:t>
-      </w:r>
-      <w:r>
-        <w:rPr>
-          <w:rFonts w:ascii="仿宋" w:eastAsia="仿宋" w:hAnsi="仿宋"/>
-        </w:rPr>
-        <w:t xml:space="preserve"> </w:t>
-      </w:r>
-      <w:r>
-        <w:rPr>
-          <w:rFonts w:ascii="仿宋" w:eastAsia="仿宋" w:hAnsi="仿宋" w:hint="eastAsia"/>
-        </w:rPr>
-        <w:t>数据源</w:t>
-      </w:r>
-      <w:r>
-        <w:rPr>
-          <w:rFonts w:ascii="仿宋" w:eastAsia="仿宋" w:hAnsi="仿宋" w:hint="eastAsia"/>
-        </w:rPr>
-        <w:t>（异常点）</w:t>
-      </w:r>
-    </w:p>
-    <w:p>
-      <w:pPr>
-        <w:ind w:firstLineChars="200" w:firstLine="560"/>
-        <w:rPr>
-          <w:rFonts w:ascii="仿宋" w:eastAsia="仿宋" w:hAnsi="仿宋"/>
-          <w:sz w:val="28"/>
-          <w:szCs w:val="28"/>
-        </w:rPr>
-      </w:pPr>
-      <w:r>
-        <w:rPr>
-          <w:rFonts w:ascii="仿宋" w:eastAsia="仿宋" w:hAnsi="仿宋" w:hint="eastAsia"/>
-          <w:sz w:val="28"/>
-          <w:szCs w:val="28"/>
-        </w:rPr>
-        <w:t>用于检验</w:t>
-      </w:r>
-      <w:r>
-        <w:rPr>
-          <w:rFonts w:ascii="仿宋" w:eastAsia="仿宋" w:hAnsi="仿宋" w:hint="eastAsia"/>
-          <w:sz w:val="28"/>
-          <w:szCs w:val="28"/>
-        </w:rPr>
-        <w:t>算法准确度</w:t>
-      </w:r>
-      <w:r>
-        <w:rPr>
-          <w:rFonts w:ascii="仿宋" w:eastAsia="仿宋" w:hAnsi="仿宋" w:hint="eastAsia"/>
-          <w:sz w:val="28"/>
-          <w:szCs w:val="28"/>
-        </w:rPr>
-        <w:t>的数据源</w:t>
-      </w:r>
-      <w:r>
-        <w:rPr>
-          <w:rFonts w:ascii="仿宋" w:eastAsia="仿宋" w:hAnsi="仿宋"/>
-          <w:sz w:val="28"/>
-          <w:szCs w:val="28"/>
-        </w:rPr>
-        <w:t xml:space="preserve"> </w:t>
-      </w:r>
-      <w:r>
-        <w:rPr>
-          <w:rFonts w:ascii="仿宋" w:eastAsia="仿宋" w:hAnsi="仿宋"/>
-          <w:sz w:val="28"/>
-          <w:szCs w:val="28"/>
-        </w:rPr>
-        <w:t>Numenta Anomaly Benchmark</w:t>
-      </w:r>
-      <w:r>
-        <w:rPr>
-          <w:rFonts w:ascii="仿宋" w:eastAsia="仿宋" w:hAnsi="仿宋" w:hint="eastAsia"/>
-          <w:sz w:val="28"/>
-          <w:szCs w:val="28"/>
-        </w:rPr>
-        <w:t>（</w:t>
-      </w:r>
-      <w:r>
-        <w:rPr>
-          <w:rFonts w:ascii="仿宋" w:eastAsia="仿宋" w:hAnsi="仿宋"/>
-          <w:sz w:val="28"/>
-          <w:szCs w:val="28"/>
-        </w:rPr>
-        <w:t>NAB</w:t>
-      </w:r>
-      <w:r>
-        <w:rPr>
-          <w:rFonts w:ascii="仿宋" w:eastAsia="仿宋" w:hAnsi="仿宋" w:hint="eastAsia"/>
-          <w:sz w:val="28"/>
-          <w:szCs w:val="28"/>
-        </w:rPr>
-        <w:t>）</w:t>
-      </w:r>
-      <w:r>
-        <w:rPr>
-          <w:rFonts w:ascii="仿宋" w:eastAsia="仿宋" w:hAnsi="仿宋" w:hint="eastAsia"/>
-          <w:sz w:val="28"/>
-          <w:szCs w:val="28"/>
-        </w:rPr>
-        <w:t>，在GitHub上的</w:t>
-      </w:r>
-      <w:r>
-        <w:rPr>
-          <w:rFonts w:ascii="仿宋" w:eastAsia="仿宋" w:hAnsi="仿宋" w:hint="eastAsia"/>
-          <w:sz w:val="28"/>
-          <w:szCs w:val="28"/>
-        </w:rPr>
-        <w:t>开源</w:t>
-      </w:r>
-      <w:r>
-        <w:rPr>
-          <w:rFonts w:ascii="仿宋" w:eastAsia="仿宋" w:hAnsi="仿宋" w:hint="eastAsia"/>
-          <w:sz w:val="28"/>
-          <w:szCs w:val="28"/>
-        </w:rPr>
-        <w:t>地址</w:t>
-      </w:r>
-      <w:r>
-        <w:rPr>
-          <w:rFonts w:ascii="仿宋" w:eastAsia="仿宋" w:hAnsi="仿宋" w:hint="eastAsia"/>
-          <w:sz w:val="28"/>
-          <w:szCs w:val="28"/>
-        </w:rPr>
-        <w:t>（</w:t>
-      </w:r>
-      <w:r>
-        <w:rPr>
-          <w:rFonts w:ascii="仿宋" w:eastAsia="仿宋" w:hAnsi="仿宋"/>
-          <w:sz w:val="28"/>
-          <w:szCs w:val="28"/>
-        </w:rPr>
-        <w:t>https://github.com/numenta/NAB</w:t>
-      </w:r>
-      <w:r>
-        <w:rPr>
-          <w:rFonts w:ascii="仿宋" w:eastAsia="仿宋" w:hAnsi="仿宋" w:hint="eastAsia"/>
-          <w:sz w:val="28"/>
-          <w:szCs w:val="28"/>
-        </w:rPr>
-        <w:t>）</w:t>
-      </w:r>
-      <w:r>
-        <w:rPr>
-          <w:rFonts w:ascii="仿宋" w:eastAsia="仿宋" w:hAnsi="仿宋" w:hint="eastAsia"/>
-          <w:sz w:val="28"/>
-          <w:szCs w:val="28"/>
-        </w:rPr>
-        <w:t>。</w:t>
-      </w:r>
-    </w:p>
-    <w:p>
-      <w:pPr>
-        <w:rPr>
-          <w:rFonts w:ascii="仿宋" w:eastAsia="仿宋" w:hAnsi="仿宋"/>
-          <w:sz w:val="28"/>
-          <w:szCs w:val="28"/>
-        </w:rPr>
-      </w:pPr>
-    </w:p>
-    <w:p>
-      <w:pPr>
-        <w:rPr>
-          <w:rFonts w:ascii="仿宋" w:eastAsia="仿宋" w:hAnsi="仿宋"/>
-          <w:sz w:val="28"/>
-          <w:szCs w:val="28"/>
-        </w:rPr>
-      </w:pPr>
-    </w:p>
-    <w:p>
-      <w:pPr>
-        <w:pStyle w:val="2"/>
-        <w:rPr>
-          <w:rFonts w:ascii="仿宋" w:eastAsia="仿宋" w:hAnsi="仿宋"/>
-        </w:rPr>
-      </w:pPr>
-      <w:r>
-        <w:rPr>
-          <w:rFonts w:ascii="仿宋" w:eastAsia="仿宋" w:hAnsi="仿宋" w:hint="eastAsia"/>
-        </w:rPr>
-        <w:t>3</w:t>
-      </w:r>
-      <w:r>
-        <w:rPr>
-          <w:rFonts w:ascii="仿宋" w:eastAsia="仿宋" w:hAnsi="仿宋"/>
-        </w:rPr>
-        <w:t xml:space="preserve"> </w:t>
-      </w:r>
-      <w:r>
-        <w:rPr>
-          <w:rFonts w:ascii="仿宋" w:eastAsia="仿宋" w:hAnsi="仿宋" w:hint="eastAsia"/>
-        </w:rPr>
-        <w:t>代码工具库</w:t>
-      </w:r>
-    </w:p>
-    <w:p>
-      <w:pPr>
-        <w:pStyle w:val="3"/>
-        <w:rPr>
-          <w:rFonts w:ascii="仿宋" w:eastAsia="仿宋" w:hAnsi="仿宋"/>
-        </w:rPr>
-      </w:pPr>
-      <w:r>
-        <w:rPr>
-          <w:rFonts w:ascii="仿宋" w:eastAsia="仿宋" w:hAnsi="仿宋"/>
-        </w:rPr>
-        <w:t xml:space="preserve">3.1 </w:t>
-      </w:r>
-      <w:r>
-        <w:rPr>
-          <w:rFonts w:ascii="仿宋" w:eastAsia="仿宋" w:hAnsi="仿宋"/>
-        </w:rPr>
-        <w:t>Eigen</w:t>
-      </w:r>
-    </w:p>
-    <w:p>
-      <w:pPr>
-        <w:ind w:firstLineChars="200" w:firstLine="560"/>
-        <w:rPr>
-          <w:rFonts w:ascii="仿宋" w:eastAsia="仿宋" w:hAnsi="仿宋"/>
-          <w:sz w:val="28"/>
-          <w:szCs w:val="28"/>
-        </w:rPr>
-      </w:pPr>
-      <w:r>
-        <w:rPr>
-          <w:rFonts w:ascii="仿宋" w:eastAsia="仿宋" w:hAnsi="仿宋"/>
-          <w:sz w:val="28"/>
-          <w:szCs w:val="28"/>
-        </w:rPr>
-        <w:t>Eigen是一个高层次的C ++库，有效支持线性代数，矩阵和矢量运算，数值分析及其相关的算法。Eigen是一个开源库，从3.1.1版本开始遵从MPL2许可。</w:t>
-      </w:r>
-      <w:r>
-        <w:rPr>
-          <w:rFonts w:ascii="仿宋" w:eastAsia="仿宋" w:hAnsi="仿宋"/>
-          <w:sz w:val="28"/>
-          <w:szCs w:val="28"/>
-        </w:rPr>
-        <w:t>除了C++标准库以外，不需要任何其他的依赖包。Eigen使用的CMake建立配置文件和单元测试，并自动安装。如果使用Eigen库，只需包特定模块的的头文件即可。</w:t>
-      </w:r>
-    </w:p>
-    <w:p>
-      <w:pPr>
-        <w:ind w:firstLineChars="200" w:firstLine="560"/>
-        <w:rPr>
-          <w:rFonts w:ascii="仿宋" w:eastAsia="仿宋" w:hAnsi="仿宋"/>
-          <w:sz w:val="28"/>
-          <w:szCs w:val="28"/>
-        </w:rPr>
-      </w:pPr>
-    </w:p>
-    <w:p>
-      <w:pPr>
-        <w:ind w:firstLineChars="200" w:firstLine="560"/>
-        <w:rPr>
-          <w:rFonts w:ascii="仿宋" w:eastAsia="仿宋" w:hAnsi="仿宋"/>
-          <w:sz w:val="28"/>
-          <w:szCs w:val="28"/>
-        </w:rPr>
-      </w:pPr>
-    </w:p>
-    <w:p>
-      <w:pPr>
-        <w:pStyle w:val="3"/>
-        <w:rPr>
-          <w:rFonts w:ascii="仿宋" w:eastAsia="仿宋" w:hAnsi="仿宋"/>
-        </w:rPr>
-      </w:pPr>
-      <w:r>
-        <w:rPr>
-          <w:rFonts w:ascii="仿宋" w:eastAsia="仿宋" w:hAnsi="仿宋"/>
-        </w:rPr>
         <w:t>3.</w:t>
       </w:r>
       <w:r>
@@ -3940,7 +5184,7 @@
           <w:szCs w:val="28"/>
         </w:rPr>
       </w:pPr>
-      <w:hyperlink r:id="rId16" w:history="1">
+      <w:hyperlink r:id="rId17" w:history="1">
         <w:r>
           <w:rPr>
             <w:rFonts w:ascii="仿宋" w:eastAsia="仿宋" w:hAnsi="仿宋"/>
@@ -3966,8 +5210,339 @@
           <w:sz w:val="28"/>
           <w:szCs w:val="28"/>
         </w:rPr>
+        <w:t xml:space="preserve">官方的网址是 </w:t>
+      </w:r>
+    </w:p>
+    <w:p>
+      <w:pPr>
+        <w:ind w:firstLineChars="200" w:firstLine="560"/>
+        <w:rPr>
+          <w:rFonts w:ascii="仿宋" w:eastAsia="仿宋" w:hAnsi="仿宋"/>
+          <w:sz w:val="28"/>
+          <w:szCs w:val="28"/>
+        </w:rPr>
+      </w:pPr>
+      <w:r>
+        <w:rPr>
+          <w:rFonts w:ascii="仿宋" w:eastAsia="仿宋" w:hAnsi="仿宋"/>
+          <w:sz w:val="28"/>
+          <w:szCs w:val="28"/>
+        </w:rPr>
+        <w:t>http://www.gnu.org/software/gsl/</w:t>
+      </w:r>
+    </w:p>
+    <w:p>
+      <w:pPr>
+        <w:ind w:firstLineChars="200" w:firstLine="560"/>
+        <w:rPr>
+          <w:rFonts w:ascii="仿宋" w:eastAsia="仿宋" w:hAnsi="仿宋"/>
+          <w:sz w:val="28"/>
+          <w:szCs w:val="28"/>
+        </w:rPr>
+      </w:pPr>
+      <w:r>
+        <w:rPr>
+          <w:rFonts w:ascii="仿宋" w:eastAsia="仿宋" w:hAnsi="仿宋" w:hint="eastAsia"/>
+          <w:sz w:val="28"/>
+          <w:szCs w:val="28"/>
+        </w:rPr>
+        <w:t>参考文章进行安装和使用：</w:t>
+      </w:r>
+    </w:p>
+    <w:p>
+      <w:pPr>
+        <w:ind w:firstLineChars="200" w:firstLine="560"/>
+        <w:rPr>
+          <w:rFonts w:ascii="仿宋" w:eastAsia="仿宋" w:hAnsi="仿宋"/>
+          <w:sz w:val="28"/>
+          <w:szCs w:val="28"/>
+        </w:rPr>
+      </w:pPr>
+      <w:r>
+        <w:rPr>
+          <w:rFonts w:ascii="仿宋" w:eastAsia="仿宋" w:hAnsi="仿宋"/>
+          <w:sz w:val="28"/>
+          <w:szCs w:val="28"/>
+        </w:rPr>
+        <w:t>https://blog.csdn.net/u012248802/article/details/80655902</w:t>
+      </w:r>
+    </w:p>
+    <w:p>
+      <w:pPr>
+        <w:ind w:firstLineChars="200" w:firstLine="560"/>
+        <w:rPr>
+          <w:rFonts w:ascii="仿宋" w:eastAsia="仿宋" w:hAnsi="仿宋"/>
+          <w:sz w:val="28"/>
+          <w:szCs w:val="28"/>
+        </w:rPr>
+      </w:pPr>
+    </w:p>
+    <w:p>
+      <w:pPr>
+        <w:pStyle w:val="3"/>
+        <w:rPr>
+          <w:rFonts w:ascii="仿宋" w:eastAsia="仿宋" w:hAnsi="仿宋"/>
+        </w:rPr>
+      </w:pPr>
+      <w:r>
+        <w:rPr>
+          <w:rFonts w:ascii="仿宋" w:eastAsia="仿宋" w:hAnsi="仿宋"/>
+        </w:rPr>
+        <w:t>3.</w:t>
+      </w:r>
+      <w:r>
+        <w:rPr>
+          <w:rFonts w:ascii="仿宋" w:eastAsia="仿宋" w:hAnsi="仿宋"/>
+        </w:rPr>
+        <w:t>3</w:t>
+      </w:r>
+      <w:r>
+        <w:rPr>
+          <w:rFonts w:ascii="仿宋" w:eastAsia="仿宋" w:hAnsi="仿宋"/>
+        </w:rPr>
+        <w:t xml:space="preserve"> </w:t>
+      </w:r>
+      <w:r>
+        <w:rPr>
+          <w:rFonts w:ascii="仿宋" w:eastAsia="仿宋" w:hAnsi="仿宋" w:hint="eastAsia"/>
+        </w:rPr>
+        <w:t>luminol</w:t>
+      </w:r>
+      <w:r>
+        <w:rPr>
+          <w:rFonts w:ascii="仿宋" w:eastAsia="仿宋" w:hAnsi="仿宋" w:hint="eastAsia"/>
+        </w:rPr>
+        <w:t>（时间序列异常检测）</w:t>
+      </w:r>
+    </w:p>
+    <w:p>
+      <w:pPr>
+        <w:ind w:firstLineChars="200" w:firstLine="560"/>
+        <w:rPr>
+          <w:rFonts w:ascii="仿宋" w:eastAsia="仿宋" w:hAnsi="仿宋"/>
+          <w:sz w:val="28"/>
+          <w:szCs w:val="28"/>
+        </w:rPr>
+      </w:pPr>
+      <w:r>
+        <w:rPr>
+          <w:rFonts w:ascii="仿宋" w:eastAsia="仿宋" w:hAnsi="仿宋"/>
+          <w:sz w:val="28"/>
+          <w:szCs w:val="28"/>
+        </w:rPr>
+        <w:t>L</w:t>
+      </w:r>
+      <w:r>
+        <w:rPr>
+          <w:rFonts w:ascii="仿宋" w:eastAsia="仿宋" w:hAnsi="仿宋" w:hint="eastAsia"/>
+          <w:sz w:val="28"/>
+          <w:szCs w:val="28"/>
+        </w:rPr>
+        <w:t>uminol</w:t>
+      </w:r>
+      <w:r>
+        <w:rPr>
+          <w:rFonts w:ascii="仿宋" w:eastAsia="仿宋" w:hAnsi="仿宋"/>
+          <w:sz w:val="28"/>
+          <w:szCs w:val="28"/>
+        </w:rPr>
+        <w:t xml:space="preserve"> </w:t>
+      </w:r>
+      <w:r>
+        <w:rPr>
+          <w:rFonts w:ascii="仿宋" w:eastAsia="仿宋" w:hAnsi="仿宋" w:hint="eastAsia"/>
+          <w:sz w:val="28"/>
+          <w:szCs w:val="28"/>
+        </w:rPr>
+        <w:t>是用于时间序列数据分析的 Python</w:t>
+      </w:r>
+      <w:r>
+        <w:rPr>
+          <w:rFonts w:ascii="仿宋" w:eastAsia="仿宋" w:hAnsi="仿宋"/>
+          <w:sz w:val="28"/>
+          <w:szCs w:val="28"/>
+        </w:rPr>
+        <w:t xml:space="preserve"> </w:t>
+      </w:r>
+      <w:r>
+        <w:rPr>
+          <w:rFonts w:ascii="仿宋" w:eastAsia="仿宋" w:hAnsi="仿宋" w:hint="eastAsia"/>
+          <w:sz w:val="28"/>
+          <w:szCs w:val="28"/>
+        </w:rPr>
+        <w:t>库，它支持的2个主要功能是异常检测和相关性</w:t>
+      </w:r>
+      <w:r>
+        <w:rPr>
+          <w:rFonts w:ascii="仿宋" w:eastAsia="仿宋" w:hAnsi="仿宋" w:hint="eastAsia"/>
+          <w:sz w:val="28"/>
+          <w:szCs w:val="28"/>
+        </w:rPr>
+        <w:t>；它可以对</w:t>
+      </w:r>
+      <w:r>
+        <w:rPr>
+          <w:rFonts w:ascii="仿宋" w:eastAsia="仿宋" w:hAnsi="仿宋"/>
+          <w:sz w:val="28"/>
+          <w:szCs w:val="28"/>
+        </w:rPr>
+        <w:t>给定</w:t>
+      </w:r>
+      <w:r>
+        <w:rPr>
+          <w:rFonts w:ascii="仿宋" w:eastAsia="仿宋" w:hAnsi="仿宋" w:hint="eastAsia"/>
+          <w:sz w:val="28"/>
+          <w:szCs w:val="28"/>
+        </w:rPr>
+        <w:t>的</w:t>
+      </w:r>
+      <w:r>
+        <w:rPr>
+          <w:rFonts w:ascii="仿宋" w:eastAsia="仿宋" w:hAnsi="仿宋"/>
+          <w:sz w:val="28"/>
+          <w:szCs w:val="28"/>
+        </w:rPr>
+        <w:t>一个时间序列，</w:t>
+      </w:r>
+      <w:r>
+        <w:rPr>
+          <w:rFonts w:ascii="仿宋" w:eastAsia="仿宋" w:hAnsi="仿宋"/>
+          <w:sz w:val="28"/>
+          <w:szCs w:val="28"/>
+        </w:rPr>
+        <w:t>检测数据是否包含异常，并给出异常的时间戳</w:t>
+      </w:r>
+      <w:r>
+        <w:rPr>
+          <w:rFonts w:ascii="仿宋" w:eastAsia="仿宋" w:hAnsi="仿宋" w:hint="eastAsia"/>
+          <w:sz w:val="28"/>
+          <w:szCs w:val="28"/>
+        </w:rPr>
+        <w:t>；</w:t>
+      </w:r>
+      <w:r>
+        <w:rPr>
+          <w:rFonts w:ascii="仿宋" w:eastAsia="仿宋" w:hAnsi="仿宋" w:hint="eastAsia"/>
+          <w:sz w:val="28"/>
+          <w:szCs w:val="28"/>
+        </w:rPr>
+        <w:t>给出2个时间序列，找出这2个序列的相关系数。</w:t>
+      </w:r>
+      <w:r>
+        <w:rPr>
+          <w:rFonts w:ascii="仿宋" w:eastAsia="仿宋" w:hAnsi="仿宋" w:hint="eastAsia"/>
+          <w:sz w:val="28"/>
+          <w:szCs w:val="28"/>
+        </w:rPr>
+        <w:t>该</w:t>
+      </w:r>
+      <w:r>
+        <w:rPr>
+          <w:rFonts w:ascii="仿宋" w:eastAsia="仿宋" w:hAnsi="仿宋"/>
+          <w:sz w:val="28"/>
+          <w:szCs w:val="28"/>
+        </w:rPr>
+        <w:t>库不依赖于时间序列值的任何预定义阈值。相反，它将每个数据点分配一个异常分数，并使用分数标识异常。</w:t>
+      </w:r>
+    </w:p>
+    <w:p>
+      <w:pPr>
+        <w:ind w:firstLineChars="200" w:firstLine="560"/>
+        <w:rPr>
+          <w:rFonts w:ascii="仿宋" w:eastAsia="仿宋" w:hAnsi="仿宋"/>
+          <w:sz w:val="28"/>
+          <w:szCs w:val="28"/>
+        </w:rPr>
+      </w:pPr>
+      <w:r>
+        <w:rPr>
+          <w:rFonts w:ascii="仿宋" w:eastAsia="仿宋" w:hAnsi="仿宋"/>
+          <w:sz w:val="28"/>
+          <w:szCs w:val="28"/>
+        </w:rPr>
+        <w:t>库包含两个类：AnomalyDetector</w:t>
+      </w:r>
+      <w:r>
+        <w:rPr>
+          <w:rFonts w:ascii="仿宋" w:eastAsia="仿宋" w:hAnsi="仿宋"/>
+          <w:sz w:val="28"/>
+          <w:szCs w:val="28"/>
+        </w:rPr>
+        <w:t xml:space="preserve"> </w:t>
+      </w:r>
+      <w:r>
+        <w:rPr>
+          <w:rFonts w:ascii="仿宋" w:eastAsia="仿宋" w:hAnsi="仿宋"/>
+          <w:sz w:val="28"/>
+          <w:szCs w:val="28"/>
+        </w:rPr>
+        <w:t>和</w:t>
+      </w:r>
+      <w:r>
+        <w:rPr>
+          <w:rFonts w:ascii="Calibri" w:eastAsia="仿宋" w:hAnsi="Calibri" w:cs="Calibri"/>
+          <w:sz w:val="28"/>
+          <w:szCs w:val="28"/>
+        </w:rPr>
+        <w:t xml:space="preserve"> </w:t>
+      </w:r>
+      <w:r>
+        <w:rPr>
+          <w:rFonts w:ascii="仿宋" w:eastAsia="仿宋" w:hAnsi="仿宋"/>
+          <w:sz w:val="28"/>
+          <w:szCs w:val="28"/>
+        </w:rPr>
+        <w:t>Correlator，有两组 api，每个类对应一个。</w:t>
+      </w:r>
+    </w:p>
+    <w:p>
+      <w:pPr>
+        <w:pStyle w:val="4"/>
+        <w:spacing w:beforeLines="50" w:before="156" w:afterLines="50" w:after="156" w:line="240" w:lineRule="auto"/>
+        <w:rPr>
+          <w:rFonts w:ascii="仿宋" w:eastAsia="仿宋" w:hAnsi="仿宋"/>
+          <w:sz w:val="32"/>
+          <w:szCs w:val="32"/>
+        </w:rPr>
+      </w:pPr>
+      <w:r>
+        <w:rPr>
+          <w:rFonts w:ascii="仿宋" w:eastAsia="仿宋" w:hAnsi="仿宋"/>
+        </w:rPr>
         <w:lastRenderedPageBreak/>
-        <w:t xml:space="preserve">官方的网址是 </w:t>
+        <w:t>3.</w:t>
+      </w:r>
+      <w:r>
+        <w:rPr>
+          <w:rFonts w:ascii="仿宋" w:eastAsia="仿宋" w:hAnsi="仿宋"/>
+        </w:rPr>
+        <w:t>3.1</w:t>
+      </w:r>
+      <w:r>
+        <w:rPr>
+          <w:rFonts w:ascii="仿宋" w:eastAsia="仿宋" w:hAnsi="仿宋"/>
+        </w:rPr>
+        <w:t xml:space="preserve"> </w:t>
+      </w:r>
+      <w:r>
+        <w:rPr>
+          <w:rFonts w:ascii="仿宋" w:eastAsia="仿宋" w:hAnsi="仿宋"/>
+          <w:sz w:val="32"/>
+          <w:szCs w:val="32"/>
+        </w:rPr>
+        <w:t>Derivative Algorithm</w:t>
+      </w:r>
+      <w:r>
+        <w:rPr>
+          <w:rFonts w:ascii="仿宋" w:eastAsia="仿宋" w:hAnsi="仿宋" w:hint="eastAsia"/>
+        </w:rPr>
+        <w:t>（</w:t>
+      </w:r>
+      <w:r>
+        <w:rPr>
+          <w:rFonts w:ascii="仿宋" w:eastAsia="仿宋" w:hAnsi="仿宋" w:hint="eastAsia"/>
+        </w:rPr>
+        <w:t>导数算法）</w:t>
       </w:r>
     </w:p>
     <w:p>
@@ -3981,11 +5556,34 @@
       </w:pPr>
       <w:r>
         <w:rPr>
-          <w:rFonts w:ascii="仿宋" w:eastAsia="仿宋" w:hAnsi="仿宋"/>
-          <w:sz w:val="28"/>
-          <w:szCs w:val="28"/>
-        </w:rPr>
-        <w:t>http://www.gnu.org/software/gsl/</w:t>
+          <w:rFonts w:ascii="仿宋" w:eastAsia="仿宋" w:hAnsi="仿宋" w:hint="eastAsia"/>
+          <w:sz w:val="28"/>
+          <w:szCs w:val="28"/>
+        </w:rPr>
+        <w:t>该算法的思想是：</w:t>
+      </w:r>
+    </w:p>
+    <w:p>
+      <w:pPr>
+        <w:widowControl/>
+        <w:shd w:val="clear" w:color="auto" w:fill="1E1E1E"/>
+        <w:spacing w:line="285" w:lineRule="atLeast"/>
+        <w:jc w:val="left"/>
+        <w:rPr>
+          <w:rFonts w:ascii="Consolas" w:eastAsia="宋体" w:hAnsi="Consolas" w:cs="宋体"/>
+          <w:color w:val="D4D4D4"/>
+          <w:kern w:val="0"/>
+          <w:szCs w:val="21"/>
+        </w:rPr>
+      </w:pPr>
+      <w:r>
+        <w:rPr>
+          <w:rFonts w:ascii="Consolas" w:eastAsia="宋体" w:hAnsi="Consolas" w:cs="宋体"/>
+          <w:color w:val="CE9178"/>
+          <w:kern w:val="0"/>
+          <w:szCs w:val="21"/>
+        </w:rPr>
+        <w:t>Instead of data point value, it uses the derivative of the data point.</w:t>
       </w:r>
     </w:p>
     <w:p>
@@ -3997,32 +5595,24 @@
           <w:szCs w:val="28"/>
         </w:rPr>
       </w:pPr>
-      <w:r>
-        <w:rPr>
-          <w:rFonts w:ascii="仿宋" w:eastAsia="仿宋" w:hAnsi="仿宋" w:hint="eastAsia"/>
-          <w:sz w:val="28"/>
-          <w:szCs w:val="28"/>
-        </w:rPr>
-        <w:t>参考文章进行安装和使用：</w:t>
-      </w:r>
-    </w:p>
-    <w:p>
-      <w:pPr>
-        <w:ind w:firstLineChars="200" w:firstLine="560"/>
-        <w:rPr>
-          <w:rFonts w:ascii="仿宋" w:eastAsia="仿宋" w:hAnsi="仿宋"/>
-          <w:sz w:val="28"/>
-          <w:szCs w:val="28"/>
-        </w:rPr>
-      </w:pPr>
-      <w:r>
-        <w:rPr>
-          <w:rFonts w:ascii="仿宋" w:eastAsia="仿宋" w:hAnsi="仿宋"/>
-          <w:sz w:val="28"/>
-          <w:szCs w:val="28"/>
-        </w:rPr>
-        <w:t>https://blog.csdn.net/u012248802/article/details/80655902</w:t>
-      </w:r>
+    </w:p>
+    <w:p>
+      <w:pPr>
+        <w:rPr>
+          <w:rFonts w:ascii="仿宋" w:eastAsia="仿宋" w:hAnsi="仿宋"/>
+          <w:sz w:val="28"/>
+          <w:szCs w:val="28"/>
+        </w:rPr>
+      </w:pPr>
+    </w:p>
+    <w:p>
+      <w:pPr>
+        <w:rPr>
+          <w:rFonts w:ascii="仿宋" w:eastAsia="仿宋" w:hAnsi="仿宋"/>
+          <w:sz w:val="28"/>
+          <w:szCs w:val="28"/>
+        </w:rPr>
+      </w:pPr>
     </w:p>
     <w:p>
       <w:pPr>
@@ -4394,7 +5984,7 @@
       </w:pPr>
     </w:p>
     <w:sectPr>
-      <w:footerReference w:type="default" r:id="rId17"/>
+      <w:footerReference w:type="default" r:id="rId18"/>
       <w:pgSz w:w="11906" w:h="16838"/>
       <w:pgMar w:top="1440" w:right="1800" w:bottom="1440" w:left="1800" w:header="851" w:footer="992" w:gutter="0"/>
       <w:cols w:space="425"/>
@@ -4454,7 +6044,7 @@
             <w:noProof/>
             <w:lang w:val="zh-CN"/>
           </w:rPr>
-          <w:t>14</w:t>
+          <w:t>17</w:t>
         </w:r>
         <w:r>
           <w:fldChar w:fldCharType="end"/>
@@ -5080,6 +6670,155 @@
     </w:lvl>
   </w:abstractNum>
   <w:abstractNum w:abstractNumId="3" w15:restartNumberingAfterBreak="0">
+    <w:nsid w:val="43B66BFC"/>
+    <w:multiLevelType w:val="multilevel"/>
+    <w:tmpl w:val="C3CABE06"/>
+    <w:lvl w:ilvl="0">
+      <w:start w:val="1"/>
+      <w:numFmt w:val="bullet"/>
+      <w:lvlText w:val=""/>
+      <w:lvlJc w:val="left"/>
+      <w:pPr>
+        <w:tabs>
+          <w:tab w:val="num" w:pos="720"/>
+        </w:tabs>
+        <w:ind w:left="720" w:hanging="360"/>
+      </w:pPr>
+      <w:rPr>
+        <w:rFonts w:ascii="Symbol" w:hAnsi="Symbol" w:hint="default"/>
+        <w:sz w:val="20"/>
+      </w:rPr>
+    </w:lvl>
+    <w:lvl w:ilvl="1" w:tentative="1">
+      <w:start w:val="1"/>
+      <w:numFmt w:val="bullet"/>
+      <w:lvlText w:val="o"/>
+      <w:lvlJc w:val="left"/>
+      <w:pPr>
+        <w:tabs>
+          <w:tab w:val="num" w:pos="1440"/>
+        </w:tabs>
+        <w:ind w:left="1440" w:hanging="360"/>
+      </w:pPr>
+      <w:rPr>
+        <w:rFonts w:ascii="Courier New" w:hAnsi="Courier New" w:hint="default"/>
+        <w:sz w:val="20"/>
+      </w:rPr>
+    </w:lvl>
+    <w:lvl w:ilvl="2" w:tentative="1">
+      <w:start w:val="1"/>
+      <w:numFmt w:val="bullet"/>
+      <w:lvlText w:val=""/>
+      <w:lvlJc w:val="left"/>
+      <w:pPr>
+        <w:tabs>
+          <w:tab w:val="num" w:pos="2160"/>
+        </w:tabs>
+        <w:ind w:left="2160" w:hanging="360"/>
+      </w:pPr>
+      <w:rPr>
+        <w:rFonts w:ascii="Wingdings" w:hAnsi="Wingdings" w:hint="default"/>
+        <w:sz w:val="20"/>
+      </w:rPr>
+    </w:lvl>
+    <w:lvl w:ilvl="3" w:tentative="1">
+      <w:start w:val="1"/>
+      <w:numFmt w:val="bullet"/>
+      <w:lvlText w:val=""/>
+      <w:lvlJc w:val="left"/>
+      <w:pPr>
+        <w:tabs>
+          <w:tab w:val="num" w:pos="2880"/>
+        </w:tabs>
+        <w:ind w:left="2880" w:hanging="360"/>
+      </w:pPr>
+      <w:rPr>
+        <w:rFonts w:ascii="Wingdings" w:hAnsi="Wingdings" w:hint="default"/>
+        <w:sz w:val="20"/>
+      </w:rPr>
+    </w:lvl>
+    <w:lvl w:ilvl="4" w:tentative="1">
+      <w:start w:val="1"/>
+      <w:numFmt w:val="bullet"/>
+      <w:lvlText w:val=""/>
+      <w:lvlJc w:val="left"/>
+      <w:pPr>
+        <w:tabs>
+          <w:tab w:val="num" w:pos="3600"/>
+        </w:tabs>
+        <w:ind w:left="3600" w:hanging="360"/>
+      </w:pPr>
+      <w:rPr>
+        <w:rFonts w:ascii="Wingdings" w:hAnsi="Wingdings" w:hint="default"/>
+        <w:sz w:val="20"/>
+      </w:rPr>
+    </w:lvl>
+    <w:lvl w:ilvl="5" w:tentative="1">
+      <w:start w:val="1"/>
+      <w:numFmt w:val="bullet"/>
+      <w:lvlText w:val=""/>
+      <w:lvlJc w:val="left"/>
+      <w:pPr>
+        <w:tabs>
+          <w:tab w:val="num" w:pos="4320"/>
+        </w:tabs>
+        <w:ind w:left="4320" w:hanging="360"/>
+      </w:pPr>
+      <w:rPr>
+        <w:rFonts w:ascii="Wingdings" w:hAnsi="Wingdings" w:hint="default"/>
+        <w:sz w:val="20"/>
+      </w:rPr>
+    </w:lvl>
+    <w:lvl w:ilvl="6" w:tentative="1">
+      <w:start w:val="1"/>
+      <w:numFmt w:val="bullet"/>
+      <w:lvlText w:val=""/>
+      <w:lvlJc w:val="left"/>
+      <w:pPr>
+        <w:tabs>
+          <w:tab w:val="num" w:pos="5040"/>
+        </w:tabs>
+        <w:ind w:left="5040" w:hanging="360"/>
+      </w:pPr>
+      <w:rPr>
+        <w:rFonts w:ascii="Wingdings" w:hAnsi="Wingdings" w:hint="default"/>
+        <w:sz w:val="20"/>
+      </w:rPr>
+    </w:lvl>
+    <w:lvl w:ilvl="7" w:tentative="1">
+      <w:start w:val="1"/>
+      <w:numFmt w:val="bullet"/>
+      <w:lvlText w:val=""/>
+      <w:lvlJc w:val="left"/>
+      <w:pPr>
+        <w:tabs>
+          <w:tab w:val="num" w:pos="5760"/>
+        </w:tabs>
+        <w:ind w:left="5760" w:hanging="360"/>
+      </w:pPr>
+      <w:rPr>
+        <w:rFonts w:ascii="Wingdings" w:hAnsi="Wingdings" w:hint="default"/>
+        <w:sz w:val="20"/>
+      </w:rPr>
+    </w:lvl>
+    <w:lvl w:ilvl="8" w:tentative="1">
+      <w:start w:val="1"/>
+      <w:numFmt w:val="bullet"/>
+      <w:lvlText w:val=""/>
+      <w:lvlJc w:val="left"/>
+      <w:pPr>
+        <w:tabs>
+          <w:tab w:val="num" w:pos="6480"/>
+        </w:tabs>
+        <w:ind w:left="6480" w:hanging="360"/>
+      </w:pPr>
+      <w:rPr>
+        <w:rFonts w:ascii="Wingdings" w:hAnsi="Wingdings" w:hint="default"/>
+        <w:sz w:val="20"/>
+      </w:rPr>
+    </w:lvl>
+  </w:abstractNum>
+  <w:abstractNum w:abstractNumId="4" w15:restartNumberingAfterBreak="0">
     <w:nsid w:val="67AB5906"/>
     <w:multiLevelType w:val="multilevel"/>
     <w:tmpl w:val="ECD8A95C"/>
@@ -5196,13 +6935,16 @@
     <w:abstractNumId w:val="2"/>
   </w:num>
   <w:num w:numId="2">
-    <w:abstractNumId w:val="3"/>
+    <w:abstractNumId w:val="4"/>
   </w:num>
   <w:num w:numId="3">
     <w:abstractNumId w:val="1"/>
   </w:num>
   <w:num w:numId="4">
     <w:abstractNumId w:val="0"/>
+  </w:num>
+  <w:num w:numId="5">
+    <w:abstractNumId w:val="3"/>
   </w:num>
 </w:numbering>
 </file>
@@ -5670,6 +7412,30 @@
       <w:szCs w:val="32"/>
     </w:rPr>
   </w:style>
+  <w:style w:type="paragraph" w:styleId="4">
+    <w:name w:val="heading 4"/>
+    <w:basedOn w:val="a"/>
+    <w:next w:val="a"/>
+    <w:link w:val="40"/>
+    <w:uiPriority w:val="9"/>
+    <w:semiHidden/>
+    <w:unhideWhenUsed/>
+    <w:qFormat/>
+    <w:rsid w:val="00873F43"/>
+    <w:pPr>
+      <w:keepNext/>
+      <w:keepLines/>
+      <w:spacing w:before="280" w:after="290" w:line="376" w:lineRule="auto"/>
+      <w:outlineLvl w:val="3"/>
+    </w:pPr>
+    <w:rPr>
+      <w:rFonts w:asciiTheme="majorHAnsi" w:eastAsiaTheme="majorEastAsia" w:hAnsiTheme="majorHAnsi" w:cstheme="majorBidi"/>
+      <w:b/>
+      <w:bCs/>
+      <w:sz w:val="28"/>
+      <w:szCs w:val="28"/>
+    </w:rPr>
+  </w:style>
   <w:style w:type="paragraph" w:styleId="5">
     <w:name w:val="heading 5"/>
     <w:basedOn w:val="a"/>
@@ -5929,6 +7695,65 @@
     <w:rPr>
       <w:color w:val="0000FF"/>
       <w:u w:val="single"/>
+    </w:rPr>
+  </w:style>
+  <w:style w:type="paragraph" w:styleId="ae">
+    <w:name w:val="Quote"/>
+    <w:basedOn w:val="a"/>
+    <w:next w:val="a"/>
+    <w:link w:val="af"/>
+    <w:uiPriority w:val="29"/>
+    <w:qFormat/>
+    <w:rsid w:val="00CD38B7"/>
+    <w:pPr>
+      <w:spacing w:before="200" w:after="160"/>
+      <w:ind w:left="864" w:right="864"/>
+      <w:jc w:val="center"/>
+    </w:pPr>
+    <w:rPr>
+      <w:i/>
+      <w:iCs/>
+      <w:color w:val="404040" w:themeColor="text1" w:themeTint="BF"/>
+    </w:rPr>
+  </w:style>
+  <w:style w:type="character" w:customStyle="1" w:styleId="af">
+    <w:name w:val="引用 字符"/>
+    <w:basedOn w:val="a0"/>
+    <w:link w:val="ae"/>
+    <w:uiPriority w:val="29"/>
+    <w:rsid w:val="00CD38B7"/>
+    <w:rPr>
+      <w:i/>
+      <w:iCs/>
+      <w:color w:val="404040" w:themeColor="text1" w:themeTint="BF"/>
+    </w:rPr>
+  </w:style>
+  <w:style w:type="character" w:styleId="HTML">
+    <w:name w:val="HTML Code"/>
+    <w:basedOn w:val="a0"/>
+    <w:uiPriority w:val="99"/>
+    <w:semiHidden/>
+    <w:unhideWhenUsed/>
+    <w:rsid w:val="0094192A"/>
+    <w:rPr>
+      <w:rFonts w:ascii="宋体" w:eastAsia="宋体" w:hAnsi="宋体" w:cs="宋体"/>
+      <w:sz w:val="24"/>
+      <w:szCs w:val="24"/>
+    </w:rPr>
+  </w:style>
+  <w:style w:type="character" w:customStyle="1" w:styleId="40">
+    <w:name w:val="标题 4 字符"/>
+    <w:basedOn w:val="a0"/>
+    <w:link w:val="4"/>
+    <w:uiPriority w:val="9"/>
+    <w:semiHidden/>
+    <w:rsid w:val="00873F43"/>
+    <w:rPr>
+      <w:rFonts w:asciiTheme="majorHAnsi" w:eastAsiaTheme="majorEastAsia" w:hAnsiTheme="majorHAnsi" w:cstheme="majorBidi"/>
+      <w:b/>
+      <w:bCs/>
+      <w:sz w:val="28"/>
+      <w:szCs w:val="28"/>
     </w:rPr>
   </w:style>
 </w:styles>
@@ -6200,7 +8025,7 @@
 </file>
 
 <file path=customXml/itemProps1.xml><?xml version="1.0" encoding="utf-8"?>
-<ds:datastoreItem xmlns:ds="http://schemas.openxmlformats.org/officeDocument/2006/customXml" ds:itemID="{14E83499-5B90-4C4A-BC8A-D17F4828F86C}">
+<ds:datastoreItem xmlns:ds="http://schemas.openxmlformats.org/officeDocument/2006/customXml" ds:itemID="{F43982AC-AAFC-489A-8A0F-1D7AE1AE9831}">
   <ds:schemaRefs>
     <ds:schemaRef ds:uri="http://schemas.openxmlformats.org/officeDocument/2006/bibliography"/>
   </ds:schemaRefs>

</xml_diff>

<commit_message>
Update 文档__AnomalyDectect 记录_BY TianYe_20181202.docx
</commit_message>
<xml_diff>
--- a/文档__AnomalyDectect 记录_BY TianYe_20181202.docx
+++ b/文档__AnomalyDectect 记录_BY TianYe_20181202.docx
@@ -246,7 +246,7 @@
         </w:rPr>
         <w:lastRenderedPageBreak/>
         <w:drawing>
-          <wp:inline distT="0" distB="0" distL="0" distR="0">
+          <wp:inline distT="0" distB="0" distL="0" distR="0" wp14:anchorId="0AA75C3E" wp14:editId="518A6893">
             <wp:extent cx="4791075" cy="5086350"/>
             <wp:effectExtent l="0" t="0" r="9525" b="0"/>
             <wp:docPr id="9" name="图片 9" descr="C:\Users\tianye\Desktop\微信截图_20181213172351.png"/>
@@ -844,7 +844,7 @@
         </w:rPr>
         <w:lastRenderedPageBreak/>
         <w:drawing>
-          <wp:inline distT="0" distB="0" distL="0" distR="0">
+          <wp:inline distT="0" distB="0" distL="0" distR="0" wp14:anchorId="45DAB621" wp14:editId="7289EAF3">
             <wp:extent cx="5274310" cy="3735165"/>
             <wp:effectExtent l="0" t="0" r="2540" b="0"/>
             <wp:docPr id="6" name="图片 6" descr="C:\Users\tianye\Desktop\20171116160751254.png"/>
@@ -1169,7 +1169,7 @@
           <w:szCs w:val="28"/>
         </w:rPr>
         <w:drawing>
-          <wp:inline distT="0" distB="0" distL="0" distR="0">
+          <wp:inline distT="0" distB="0" distL="0" distR="0" wp14:anchorId="300759C0" wp14:editId="250ADCC4">
             <wp:extent cx="5267325" cy="2143125"/>
             <wp:effectExtent l="0" t="0" r="9525" b="9525"/>
             <wp:docPr id="4" name="图片 4" descr="C:\Users\tianye\Desktop\微信截图_20181213161523.png"/>
@@ -1235,7 +1235,7 @@
           <w:szCs w:val="28"/>
         </w:rPr>
         <w:drawing>
-          <wp:inline distT="0" distB="0" distL="0" distR="0">
+          <wp:inline distT="0" distB="0" distL="0" distR="0" wp14:anchorId="2CC3FFA8" wp14:editId="76338933">
             <wp:extent cx="4667250" cy="2266950"/>
             <wp:effectExtent l="0" t="0" r="0" b="0"/>
             <wp:docPr id="5" name="图片 5" descr="C:\Users\tianye\Desktop\微信截图_20181213161602.png"/>
@@ -1301,7 +1301,7 @@
           <w:szCs w:val="28"/>
         </w:rPr>
         <w:drawing>
-          <wp:inline distT="0" distB="0" distL="0" distR="0">
+          <wp:inline distT="0" distB="0" distL="0" distR="0" wp14:anchorId="32235A12" wp14:editId="114337CA">
             <wp:extent cx="4410075" cy="3171825"/>
             <wp:effectExtent l="0" t="0" r="9525" b="9525"/>
             <wp:docPr id="7" name="图片 7" descr="C:\Users\tianye\Desktop\微信截图_20181213161602.png"/>
@@ -2196,7 +2196,7 @@
         </w:rPr>
         <w:lastRenderedPageBreak/>
         <w:drawing>
-          <wp:inline distT="0" distB="0" distL="0" distR="0">
+          <wp:inline distT="0" distB="0" distL="0" distR="0" wp14:anchorId="5ABFEC4A" wp14:editId="0FD8BDA9">
             <wp:extent cx="4181387" cy="3290400"/>
             <wp:effectExtent l="0" t="0" r="0" b="5715"/>
             <wp:docPr id="3" name="图片 3" descr="C:\Users\tianye\Desktop\微信截图_20181212140920.png"/>
@@ -3008,7 +3008,7 @@
           <w:szCs w:val="28"/>
         </w:rPr>
         <w:drawing>
-          <wp:inline distT="0" distB="0" distL="0" distR="0">
+          <wp:inline distT="0" distB="0" distL="0" distR="0" wp14:anchorId="08F0A9A8" wp14:editId="13A93A6C">
             <wp:extent cx="4076700" cy="1343025"/>
             <wp:effectExtent l="0" t="0" r="0" b="9525"/>
             <wp:docPr id="1" name="图片 1" descr="C:\Users\tianye\Desktop\微信截图_20181212114019.png"/>
@@ -3074,7 +3074,7 @@
           <w:szCs w:val="28"/>
         </w:rPr>
         <w:drawing>
-          <wp:inline distT="0" distB="0" distL="0" distR="0">
+          <wp:inline distT="0" distB="0" distL="0" distR="0" wp14:anchorId="5E32F10A" wp14:editId="6355E220">
             <wp:extent cx="3724275" cy="2486025"/>
             <wp:effectExtent l="0" t="0" r="9525" b="9525"/>
             <wp:docPr id="2" name="图片 2" descr="C:\Users\tianye\Desktop\微信截图_20181212140323.png"/>
@@ -3808,7 +3808,16 @@
           <w:sz w:val="28"/>
           <w:szCs w:val="28"/>
         </w:rPr>
-        <w:t>且出现在第5个周波之后，则取前3个周波内最大的Score（记为Second-Score），然后从第4个周波开始判若有</w:t>
+        <w:t>且出现在第5个周波之后，则取前3个周波内最大的Score（记为Second-Score），然后从第4个周波开始判</w:t>
+      </w:r>
+      <w:commentRangeStart w:id="0"/>
+      <w:r>
+        <w:rPr>
+          <w:rFonts w:ascii="仿宋" w:eastAsia="仿宋" w:hAnsi="仿宋" w:hint="eastAsia"/>
+          <w:sz w:val="28"/>
+          <w:szCs w:val="28"/>
+        </w:rPr>
+        <w:t>若有</w:t>
       </w:r>
       <w:r>
         <w:rPr>
@@ -3852,6 +3861,13 @@
         </w:rPr>
         <w:t>*Second-Score则认为是找到了故障起点</w:t>
       </w:r>
+      <w:commentRangeEnd w:id="0"/>
+      <w:r>
+        <w:rPr>
+          <w:rStyle w:val="af0"/>
+        </w:rPr>
+        <w:commentReference w:id="0"/>
+      </w:r>
       <w:r>
         <w:rPr>
           <w:rFonts w:ascii="仿宋" w:eastAsia="仿宋" w:hAnsi="仿宋" w:hint="eastAsia"/>
@@ -3908,8 +3924,6 @@
         </w:rPr>
         <w:t>前2个导数值需是递增</w:t>
       </w:r>
-      <w:bookmarkStart w:id="0" w:name="_GoBack"/>
-      <w:bookmarkEnd w:id="0"/>
       <w:r>
         <w:rPr>
           <w:rFonts w:ascii="仿宋" w:eastAsia="仿宋" w:hAnsi="仿宋" w:hint="eastAsia"/>
@@ -4137,6 +4151,7 @@
       <w:r>
         <w:rPr>
           <w:rFonts w:ascii="仿宋" w:eastAsia="仿宋" w:hAnsi="仿宋"/>
+          <w:strike/>
           <w:sz w:val="28"/>
           <w:szCs w:val="28"/>
         </w:rPr>
@@ -4146,6 +4161,7 @@
       <w:r>
         <w:rPr>
           <w:rFonts w:ascii="仿宋" w:eastAsia="仿宋" w:hAnsi="仿宋"/>
+          <w:strike/>
           <w:sz w:val="28"/>
           <w:szCs w:val="28"/>
         </w:rPr>
@@ -4154,6 +4170,7 @@
       <w:r>
         <w:rPr>
           <w:rFonts w:ascii="仿宋" w:eastAsia="仿宋" w:hAnsi="仿宋"/>
+          <w:strike/>
           <w:sz w:val="28"/>
           <w:szCs w:val="28"/>
         </w:rPr>
@@ -4162,6 +4179,7 @@
       <w:r>
         <w:rPr>
           <w:rFonts w:ascii="仿宋" w:eastAsia="仿宋" w:hAnsi="仿宋" w:hint="eastAsia"/>
+          <w:strike/>
           <w:sz w:val="28"/>
           <w:szCs w:val="28"/>
         </w:rPr>
@@ -4170,6 +4188,7 @@
       <w:r>
         <w:rPr>
           <w:rFonts w:ascii="仿宋" w:eastAsia="仿宋" w:hAnsi="仿宋"/>
+          <w:strike/>
           <w:sz w:val="28"/>
           <w:szCs w:val="28"/>
         </w:rPr>
@@ -4178,6 +4197,7 @@
       <w:r>
         <w:rPr>
           <w:rFonts w:ascii="仿宋" w:eastAsia="仿宋" w:hAnsi="仿宋" w:hint="eastAsia"/>
+          <w:strike/>
           <w:sz w:val="28"/>
           <w:szCs w:val="28"/>
         </w:rPr>
@@ -4186,6 +4206,7 @@
       <w:r>
         <w:rPr>
           <w:rFonts w:ascii="仿宋" w:eastAsia="仿宋" w:hAnsi="仿宋"/>
+          <w:strike/>
           <w:sz w:val="28"/>
           <w:szCs w:val="28"/>
         </w:rPr>
@@ -4194,6 +4215,7 @@
       <w:r>
         <w:rPr>
           <w:rFonts w:ascii="仿宋" w:eastAsia="仿宋" w:hAnsi="仿宋" w:hint="eastAsia"/>
+          <w:strike/>
           <w:sz w:val="28"/>
           <w:szCs w:val="28"/>
         </w:rPr>
@@ -4202,6 +4224,7 @@
       <w:r>
         <w:rPr>
           <w:rFonts w:ascii="仿宋" w:eastAsia="仿宋" w:hAnsi="仿宋"/>
+          <w:strike/>
           <w:sz w:val="28"/>
           <w:szCs w:val="28"/>
         </w:rPr>
@@ -4210,11 +4233,108 @@
       <w:r>
         <w:rPr>
           <w:rFonts w:ascii="仿宋" w:eastAsia="仿宋" w:hAnsi="仿宋" w:hint="eastAsia"/>
+          <w:strike/>
           <w:sz w:val="28"/>
           <w:szCs w:val="28"/>
         </w:rPr>
         <w:t>就是U0的故障起点。</w:t>
       </w:r>
+      <w:r>
+        <w:rPr>
+          <w:rFonts w:ascii="仿宋" w:eastAsia="仿宋" w:hAnsi="仿宋" w:hint="eastAsia"/>
+          <w:sz w:val="28"/>
+          <w:szCs w:val="28"/>
+        </w:rPr>
+        <w:t>（@</w:t>
+      </w:r>
+      <w:r>
+        <w:rPr>
+          <w:rFonts w:ascii="仿宋" w:eastAsia="仿宋" w:hAnsi="仿宋"/>
+          <w:sz w:val="28"/>
+          <w:szCs w:val="28"/>
+        </w:rPr>
+        <w:t>2019</w:t>
+      </w:r>
+      <w:r>
+        <w:rPr>
+          <w:rFonts w:ascii="仿宋" w:eastAsia="仿宋" w:hAnsi="仿宋" w:hint="eastAsia"/>
+          <w:sz w:val="28"/>
+          <w:szCs w:val="28"/>
+        </w:rPr>
+        <w:t>-</w:t>
+      </w:r>
+      <w:r>
+        <w:rPr>
+          <w:rFonts w:ascii="仿宋" w:eastAsia="仿宋" w:hAnsi="仿宋"/>
+          <w:sz w:val="28"/>
+          <w:szCs w:val="28"/>
+        </w:rPr>
+        <w:t>01</w:t>
+      </w:r>
+      <w:r>
+        <w:rPr>
+          <w:rFonts w:ascii="仿宋" w:eastAsia="仿宋" w:hAnsi="仿宋" w:hint="eastAsia"/>
+          <w:sz w:val="28"/>
+          <w:szCs w:val="28"/>
+        </w:rPr>
+        <w:t>-</w:t>
+      </w:r>
+      <w:r>
+        <w:rPr>
+          <w:rFonts w:ascii="仿宋" w:eastAsia="仿宋" w:hAnsi="仿宋"/>
+          <w:sz w:val="28"/>
+          <w:szCs w:val="28"/>
+        </w:rPr>
+        <w:t>09</w:t>
+      </w:r>
+      <w:r>
+        <w:rPr>
+          <w:rFonts w:ascii="仿宋" w:eastAsia="仿宋" w:hAnsi="仿宋"/>
+          <w:sz w:val="28"/>
+          <w:szCs w:val="28"/>
+        </w:rPr>
+        <w:t xml:space="preserve"> </w:t>
+      </w:r>
+      <w:r>
+        <w:rPr>
+          <w:rFonts w:ascii="仿宋" w:eastAsia="仿宋" w:hAnsi="仿宋" w:hint="eastAsia"/>
+          <w:sz w:val="28"/>
+          <w:szCs w:val="28"/>
+        </w:rPr>
+        <w:t xml:space="preserve">验证波形 </w:t>
+      </w:r>
+      <w:r>
+        <w:rPr>
+          <w:rFonts w:ascii="仿宋" w:eastAsia="仿宋" w:hAnsi="仿宋"/>
+          <w:sz w:val="28"/>
+          <w:szCs w:val="28"/>
+        </w:rPr>
+        <w:t>SAR-device.sdb.await__PDZ810_20190108__981_BAY01_0219_20181126_060056_456__U0</w:t>
+      </w:r>
+      <w:r>
+        <w:rPr>
+          <w:rFonts w:ascii="仿宋" w:eastAsia="仿宋" w:hAnsi="仿宋"/>
+          <w:sz w:val="28"/>
+          <w:szCs w:val="28"/>
+        </w:rPr>
+        <w:t xml:space="preserve"> </w:t>
+      </w:r>
+      <w:r>
+        <w:rPr>
+          <w:rFonts w:ascii="仿宋" w:eastAsia="仿宋" w:hAnsi="仿宋" w:hint="eastAsia"/>
+          <w:sz w:val="28"/>
+          <w:szCs w:val="28"/>
+        </w:rPr>
+        <w:t>时不成立</w:t>
+      </w:r>
+      <w:r>
+        <w:rPr>
+          <w:rFonts w:ascii="仿宋" w:eastAsia="仿宋" w:hAnsi="仿宋" w:hint="eastAsia"/>
+          <w:sz w:val="28"/>
+          <w:szCs w:val="28"/>
+        </w:rPr>
+        <w:t>）</w:t>
+      </w:r>
     </w:p>
     <w:p>
       <w:pPr>
@@ -4402,101 +4522,694 @@
     </w:p>
     <w:p>
       <w:pPr>
+        <w:ind w:firstLineChars="200" w:firstLine="562"/>
+        <w:rPr>
+          <w:rFonts w:ascii="仿宋" w:eastAsia="仿宋" w:hAnsi="仿宋"/>
+          <w:sz w:val="28"/>
+          <w:szCs w:val="28"/>
+        </w:rPr>
+      </w:pPr>
+      <w:r>
+        <w:rPr>
+          <w:rFonts w:ascii="仿宋" w:eastAsia="仿宋" w:hAnsi="仿宋"/>
+          <w:b/>
+          <w:sz w:val="28"/>
+          <w:szCs w:val="28"/>
+        </w:rPr>
+        <w:t>5</w:t>
+      </w:r>
+      <w:r>
+        <w:rPr>
+          <w:rFonts w:ascii="仿宋" w:eastAsia="仿宋" w:hAnsi="仿宋"/>
+          <w:b/>
+          <w:sz w:val="28"/>
+          <w:szCs w:val="28"/>
+        </w:rPr>
+        <w:t xml:space="preserve">. </w:t>
+      </w:r>
+      <w:r>
+        <w:rPr>
+          <w:rFonts w:ascii="仿宋" w:eastAsia="仿宋" w:hAnsi="仿宋" w:hint="eastAsia"/>
+          <w:sz w:val="28"/>
+          <w:szCs w:val="28"/>
+        </w:rPr>
+        <w:t>【2</w:t>
+      </w:r>
+      <w:r>
+        <w:rPr>
+          <w:rFonts w:ascii="仿宋" w:eastAsia="仿宋" w:hAnsi="仿宋"/>
+          <w:sz w:val="28"/>
+          <w:szCs w:val="28"/>
+        </w:rPr>
+        <w:t>019</w:t>
+      </w:r>
+      <w:r>
+        <w:rPr>
+          <w:rFonts w:ascii="仿宋" w:eastAsia="仿宋" w:hAnsi="仿宋" w:hint="eastAsia"/>
+          <w:sz w:val="28"/>
+          <w:szCs w:val="28"/>
+        </w:rPr>
+        <w:t>-</w:t>
+      </w:r>
+      <w:r>
+        <w:rPr>
+          <w:rFonts w:ascii="仿宋" w:eastAsia="仿宋" w:hAnsi="仿宋"/>
+          <w:sz w:val="28"/>
+          <w:szCs w:val="28"/>
+        </w:rPr>
+        <w:t>01</w:t>
+      </w:r>
+      <w:r>
+        <w:rPr>
+          <w:rFonts w:ascii="仿宋" w:eastAsia="仿宋" w:hAnsi="仿宋" w:hint="eastAsia"/>
+          <w:sz w:val="28"/>
+          <w:szCs w:val="28"/>
+        </w:rPr>
+        <w:t>-</w:t>
+      </w:r>
+      <w:r>
+        <w:rPr>
+          <w:rFonts w:ascii="仿宋" w:eastAsia="仿宋" w:hAnsi="仿宋"/>
+          <w:sz w:val="28"/>
+          <w:szCs w:val="28"/>
+        </w:rPr>
+        <w:t>0</w:t>
+      </w:r>
+      <w:r>
+        <w:rPr>
+          <w:rFonts w:ascii="仿宋" w:eastAsia="仿宋" w:hAnsi="仿宋"/>
+          <w:sz w:val="28"/>
+          <w:szCs w:val="28"/>
+        </w:rPr>
+        <w:t>9</w:t>
+      </w:r>
+      <w:r>
+        <w:rPr>
+          <w:rFonts w:ascii="仿宋" w:eastAsia="仿宋" w:hAnsi="仿宋" w:hint="eastAsia"/>
+          <w:sz w:val="28"/>
+          <w:szCs w:val="28"/>
+        </w:rPr>
+        <w:t>】</w:t>
+      </w:r>
+      <w:r>
+        <w:rPr>
+          <w:rFonts w:ascii="仿宋" w:eastAsia="仿宋" w:hAnsi="仿宋" w:hint="eastAsia"/>
+          <w:sz w:val="28"/>
+          <w:szCs w:val="28"/>
+        </w:rPr>
+        <w:t>在第</w:t>
+      </w:r>
+      <w:r>
+        <w:rPr>
+          <w:rFonts w:ascii="仿宋" w:eastAsia="仿宋" w:hAnsi="仿宋"/>
+          <w:sz w:val="28"/>
+          <w:szCs w:val="28"/>
+        </w:rPr>
+        <w:t>4</w:t>
+      </w:r>
+      <w:r>
+        <w:rPr>
+          <w:rFonts w:ascii="仿宋" w:eastAsia="仿宋" w:hAnsi="仿宋" w:hint="eastAsia"/>
+          <w:sz w:val="28"/>
+          <w:szCs w:val="28"/>
+        </w:rPr>
+        <w:t>~</w:t>
+      </w:r>
+      <w:r>
+        <w:rPr>
+          <w:rFonts w:ascii="仿宋" w:eastAsia="仿宋" w:hAnsi="仿宋"/>
+          <w:sz w:val="28"/>
+          <w:szCs w:val="28"/>
+        </w:rPr>
+        <w:t>5</w:t>
+      </w:r>
+      <w:r>
+        <w:rPr>
+          <w:rFonts w:ascii="仿宋" w:eastAsia="仿宋" w:hAnsi="仿宋" w:hint="eastAsia"/>
+          <w:sz w:val="28"/>
+          <w:szCs w:val="28"/>
+        </w:rPr>
+        <w:t>周波之内，</w:t>
+      </w:r>
+      <w:r>
+        <w:rPr>
+          <w:rFonts w:ascii="仿宋" w:eastAsia="仿宋" w:hAnsi="仿宋" w:hint="eastAsia"/>
+          <w:sz w:val="28"/>
+          <w:szCs w:val="28"/>
+        </w:rPr>
+        <w:t>如果，</w:t>
+      </w:r>
+      <w:r>
+        <w:rPr>
+          <w:rFonts w:ascii="仿宋" w:eastAsia="仿宋" w:hAnsi="仿宋" w:hint="eastAsia"/>
+          <w:sz w:val="28"/>
+          <w:szCs w:val="28"/>
+        </w:rPr>
+        <w:t>在第</w:t>
+      </w:r>
+      <w:r>
+        <w:rPr>
+          <w:rFonts w:ascii="仿宋" w:eastAsia="仿宋" w:hAnsi="仿宋"/>
+          <w:sz w:val="28"/>
+          <w:szCs w:val="28"/>
+        </w:rPr>
+        <w:t>4</w:t>
+      </w:r>
+      <w:r>
+        <w:rPr>
+          <w:rFonts w:ascii="仿宋" w:eastAsia="仿宋" w:hAnsi="仿宋" w:hint="eastAsia"/>
+          <w:sz w:val="28"/>
+          <w:szCs w:val="28"/>
+        </w:rPr>
+        <w:t>周波开始</w:t>
+      </w:r>
+      <w:r>
+        <w:rPr>
+          <w:rFonts w:ascii="仿宋" w:eastAsia="仿宋" w:hAnsi="仿宋" w:hint="eastAsia"/>
+          <w:sz w:val="28"/>
+          <w:szCs w:val="28"/>
+        </w:rPr>
+        <w:t>，</w:t>
+      </w:r>
+      <w:r>
+        <w:rPr>
+          <w:rFonts w:ascii="仿宋" w:eastAsia="仿宋" w:hAnsi="仿宋" w:hint="eastAsia"/>
+          <w:sz w:val="28"/>
+          <w:szCs w:val="28"/>
+        </w:rPr>
+        <w:t>若</w:t>
+      </w:r>
+      <w:r>
+        <w:rPr>
+          <w:rFonts w:ascii="仿宋" w:eastAsia="仿宋" w:hAnsi="仿宋" w:hint="eastAsia"/>
+          <w:sz w:val="28"/>
+          <w:szCs w:val="28"/>
+        </w:rPr>
+        <w:t>某</w:t>
+      </w:r>
+      <w:r>
+        <w:rPr>
+          <w:rFonts w:ascii="仿宋" w:eastAsia="仿宋" w:hAnsi="仿宋" w:hint="eastAsia"/>
+          <w:sz w:val="28"/>
+          <w:szCs w:val="28"/>
+        </w:rPr>
+        <w:t>[nIndex</w:t>
+      </w:r>
+      <w:r>
+        <w:rPr>
+          <w:rFonts w:ascii="仿宋" w:eastAsia="仿宋" w:hAnsi="仿宋"/>
+          <w:sz w:val="28"/>
+          <w:szCs w:val="28"/>
+        </w:rPr>
+        <w:t>]</w:t>
+      </w:r>
+      <w:r>
+        <w:rPr>
+          <w:rFonts w:ascii="仿宋" w:eastAsia="仿宋" w:hAnsi="仿宋" w:hint="eastAsia"/>
+          <w:sz w:val="28"/>
+          <w:szCs w:val="28"/>
+        </w:rPr>
+        <w:t>个起点</w:t>
+      </w:r>
+      <w:r>
+        <w:rPr>
+          <w:rFonts w:ascii="仿宋" w:eastAsia="仿宋" w:hAnsi="仿宋" w:hint="eastAsia"/>
+          <w:sz w:val="28"/>
+          <w:szCs w:val="28"/>
+        </w:rPr>
+        <w:t>&gt;大于1</w:t>
+      </w:r>
+      <w:r>
+        <w:rPr>
+          <w:rFonts w:ascii="仿宋" w:eastAsia="仿宋" w:hAnsi="仿宋"/>
+          <w:sz w:val="28"/>
+          <w:szCs w:val="28"/>
+        </w:rPr>
+        <w:t>.2</w:t>
+      </w:r>
+      <w:r>
+        <w:rPr>
+          <w:rFonts w:ascii="仿宋" w:eastAsia="仿宋" w:hAnsi="仿宋" w:hint="eastAsia"/>
+          <w:sz w:val="28"/>
+          <w:szCs w:val="28"/>
+        </w:rPr>
+        <w:t>*Second-Score</w:t>
+      </w:r>
+      <w:r>
+        <w:rPr>
+          <w:rFonts w:ascii="仿宋" w:eastAsia="仿宋" w:hAnsi="仿宋" w:hint="eastAsia"/>
+          <w:sz w:val="28"/>
+          <w:szCs w:val="28"/>
+        </w:rPr>
+        <w:t>，</w:t>
+      </w:r>
+      <w:r>
+        <w:rPr>
+          <w:rFonts w:ascii="仿宋" w:eastAsia="仿宋" w:hAnsi="仿宋" w:hint="eastAsia"/>
+          <w:sz w:val="28"/>
+          <w:szCs w:val="28"/>
+        </w:rPr>
+        <w:t>则取这连续3个Score</w:t>
+      </w:r>
+      <w:r>
+        <w:rPr>
+          <w:rFonts w:ascii="仿宋" w:eastAsia="仿宋" w:hAnsi="仿宋" w:hint="eastAsia"/>
+          <w:sz w:val="28"/>
+          <w:szCs w:val="28"/>
+        </w:rPr>
+        <w:t>（[nIndex-</w:t>
+      </w:r>
+      <w:r>
+        <w:rPr>
+          <w:rFonts w:ascii="仿宋" w:eastAsia="仿宋" w:hAnsi="仿宋"/>
+          <w:sz w:val="28"/>
+          <w:szCs w:val="28"/>
+        </w:rPr>
+        <w:t>1]</w:t>
+      </w:r>
+      <w:r>
+        <w:rPr>
+          <w:rFonts w:ascii="仿宋" w:eastAsia="仿宋" w:hAnsi="仿宋" w:hint="eastAsia"/>
+          <w:sz w:val="28"/>
+          <w:szCs w:val="28"/>
+        </w:rPr>
+        <w:t>、[nIndex</w:t>
+      </w:r>
+      <w:r>
+        <w:rPr>
+          <w:rFonts w:ascii="仿宋" w:eastAsia="仿宋" w:hAnsi="仿宋"/>
+          <w:sz w:val="28"/>
+          <w:szCs w:val="28"/>
+        </w:rPr>
+        <w:t>]</w:t>
+      </w:r>
+      <w:r>
+        <w:rPr>
+          <w:rFonts w:ascii="仿宋" w:eastAsia="仿宋" w:hAnsi="仿宋" w:hint="eastAsia"/>
+          <w:sz w:val="28"/>
+          <w:szCs w:val="28"/>
+        </w:rPr>
+        <w:t>、[nIndex+</w:t>
+      </w:r>
+      <w:r>
+        <w:rPr>
+          <w:rFonts w:ascii="仿宋" w:eastAsia="仿宋" w:hAnsi="仿宋"/>
+          <w:sz w:val="28"/>
+          <w:szCs w:val="28"/>
+        </w:rPr>
+        <w:t>1]</w:t>
+      </w:r>
+      <w:r>
+        <w:rPr>
+          <w:rFonts w:ascii="仿宋" w:eastAsia="仿宋" w:hAnsi="仿宋" w:hint="eastAsia"/>
+          <w:sz w:val="28"/>
+          <w:szCs w:val="28"/>
+        </w:rPr>
+        <w:t>）</w:t>
+      </w:r>
+      <w:r>
+        <w:rPr>
+          <w:rFonts w:ascii="仿宋" w:eastAsia="仿宋" w:hAnsi="仿宋" w:hint="eastAsia"/>
+          <w:sz w:val="28"/>
+          <w:szCs w:val="28"/>
+        </w:rPr>
+        <w:t>的平均值大于1</w:t>
+      </w:r>
+      <w:r>
+        <w:rPr>
+          <w:rFonts w:ascii="仿宋" w:eastAsia="仿宋" w:hAnsi="仿宋"/>
+          <w:sz w:val="28"/>
+          <w:szCs w:val="28"/>
+        </w:rPr>
+        <w:t>.</w:t>
+      </w:r>
+      <w:r>
+        <w:rPr>
+          <w:rFonts w:ascii="仿宋" w:eastAsia="仿宋" w:hAnsi="仿宋"/>
+          <w:sz w:val="28"/>
+          <w:szCs w:val="28"/>
+        </w:rPr>
+        <w:t>1</w:t>
+      </w:r>
+      <w:r>
+        <w:rPr>
+          <w:rFonts w:ascii="仿宋" w:eastAsia="仿宋" w:hAnsi="仿宋" w:hint="eastAsia"/>
+          <w:sz w:val="28"/>
+          <w:szCs w:val="28"/>
+        </w:rPr>
+        <w:t>*Second-Score</w:t>
+      </w:r>
+      <w:r>
+        <w:rPr>
+          <w:rFonts w:ascii="仿宋" w:eastAsia="仿宋" w:hAnsi="仿宋" w:hint="eastAsia"/>
+          <w:sz w:val="28"/>
+          <w:szCs w:val="28"/>
+        </w:rPr>
+        <w:t>，则判断是突变点；否则，用该[</w:t>
+      </w:r>
+      <w:r>
+        <w:rPr>
+          <w:rFonts w:ascii="仿宋" w:eastAsia="仿宋" w:hAnsi="仿宋" w:hint="eastAsia"/>
+          <w:sz w:val="28"/>
+          <w:szCs w:val="28"/>
+        </w:rPr>
+        <w:t>nIndex_Score</w:t>
+      </w:r>
+      <w:r>
+        <w:rPr>
+          <w:rFonts w:ascii="仿宋" w:eastAsia="仿宋" w:hAnsi="仿宋"/>
+          <w:sz w:val="28"/>
+          <w:szCs w:val="28"/>
+        </w:rPr>
+        <w:t>]</w:t>
+      </w:r>
+      <w:r>
+        <w:rPr>
+          <w:rFonts w:ascii="仿宋" w:eastAsia="仿宋" w:hAnsi="仿宋" w:hint="eastAsia"/>
+          <w:sz w:val="28"/>
+          <w:szCs w:val="28"/>
+        </w:rPr>
+        <w:t>更新Second-Score，并重复上述查找。</w:t>
+      </w:r>
+    </w:p>
+    <w:p>
+      <w:pPr>
+        <w:rPr>
+          <w:rFonts w:ascii="仿宋" w:eastAsia="仿宋" w:hAnsi="仿宋"/>
+          <w:sz w:val="28"/>
+          <w:szCs w:val="28"/>
+        </w:rPr>
+      </w:pPr>
+    </w:p>
+    <w:p>
+      <w:pPr>
+        <w:rPr>
+          <w:rFonts w:ascii="仿宋" w:eastAsia="仿宋" w:hAnsi="仿宋"/>
+          <w:sz w:val="28"/>
+          <w:szCs w:val="28"/>
+        </w:rPr>
+      </w:pPr>
+    </w:p>
+    <w:p>
+      <w:pPr>
+        <w:pStyle w:val="3"/>
+        <w:rPr>
+          <w:rFonts w:ascii="仿宋" w:eastAsia="仿宋" w:hAnsi="仿宋"/>
+        </w:rPr>
+      </w:pPr>
+      <w:r>
+        <w:rPr>
+          <w:rFonts w:ascii="仿宋" w:eastAsia="仿宋" w:hAnsi="仿宋"/>
+        </w:rPr>
+        <w:t>2</w:t>
+      </w:r>
+      <w:r>
+        <w:rPr>
+          <w:rFonts w:ascii="仿宋" w:eastAsia="仿宋" w:hAnsi="仿宋"/>
+        </w:rPr>
+        <w:t>.</w:t>
+      </w:r>
+      <w:r>
+        <w:rPr>
+          <w:rFonts w:ascii="仿宋" w:eastAsia="仿宋" w:hAnsi="仿宋"/>
+        </w:rPr>
+        <w:t>2</w:t>
+      </w:r>
+      <w:r>
+        <w:rPr>
+          <w:rFonts w:ascii="仿宋" w:eastAsia="仿宋" w:hAnsi="仿宋"/>
+        </w:rPr>
+        <w:t xml:space="preserve"> </w:t>
+      </w:r>
+      <w:r>
+        <w:rPr>
+          <w:rFonts w:ascii="仿宋" w:eastAsia="仿宋" w:hAnsi="仿宋"/>
+        </w:rPr>
+        <w:t>EGADS</w:t>
+      </w:r>
+      <w:r>
+        <w:rPr>
+          <w:rFonts w:ascii="仿宋" w:eastAsia="仿宋" w:hAnsi="仿宋" w:hint="eastAsia"/>
+        </w:rPr>
+        <w:t>（雅虎开源代码）</w:t>
+      </w:r>
+    </w:p>
+    <w:p>
+      <w:pPr>
         <w:ind w:firstLineChars="200" w:firstLine="560"/>
         <w:rPr>
-          <w:rFonts w:ascii="仿宋" w:eastAsia="仿宋" w:hAnsi="仿宋" w:hint="eastAsia"/>
-          <w:sz w:val="28"/>
-          <w:szCs w:val="28"/>
-        </w:rPr>
-      </w:pPr>
-      <w:r>
-        <w:rPr>
-          <w:rFonts w:ascii="仿宋" w:eastAsia="仿宋" w:hAnsi="仿宋" w:hint="eastAsia"/>
-          <w:sz w:val="28"/>
-          <w:szCs w:val="28"/>
+          <w:rFonts w:ascii="仿宋" w:eastAsia="仿宋" w:hAnsi="仿宋"/>
+          <w:sz w:val="28"/>
+          <w:szCs w:val="28"/>
+        </w:rPr>
+      </w:pPr>
+      <w:r>
+        <w:rPr>
+          <w:rFonts w:ascii="仿宋" w:eastAsia="仿宋" w:hAnsi="仿宋"/>
+          <w:sz w:val="28"/>
+          <w:szCs w:val="28"/>
+        </w:rPr>
+        <w:t>EGADS (Extensible Generic Anomaly Detection System)</w:t>
+      </w:r>
+      <w:r>
+        <w:rPr>
+          <w:rFonts w:ascii="仿宋" w:eastAsia="仿宋" w:hAnsi="仿宋" w:hint="eastAsia"/>
+          <w:sz w:val="28"/>
+          <w:szCs w:val="28"/>
+        </w:rPr>
+        <w:t>是</w:t>
+      </w:r>
+      <w:r>
+        <w:rPr>
+          <w:rFonts w:ascii="仿宋" w:eastAsia="仿宋" w:hAnsi="仿宋" w:hint="eastAsia"/>
+          <w:sz w:val="28"/>
+          <w:szCs w:val="28"/>
+        </w:rPr>
+        <w:t>基于 Java</w:t>
+      </w:r>
+      <w:r>
+        <w:rPr>
+          <w:rFonts w:ascii="仿宋" w:eastAsia="仿宋" w:hAnsi="仿宋"/>
+          <w:sz w:val="28"/>
+          <w:szCs w:val="28"/>
+        </w:rPr>
+        <w:t xml:space="preserve"> </w:t>
+      </w:r>
+      <w:r>
+        <w:rPr>
+          <w:rFonts w:ascii="仿宋" w:eastAsia="仿宋" w:hAnsi="仿宋" w:hint="eastAsia"/>
+          <w:sz w:val="28"/>
+          <w:szCs w:val="28"/>
+        </w:rPr>
+        <w:t>的雅虎开源代码</w:t>
+      </w:r>
+      <w:r>
+        <w:rPr>
+          <w:rFonts w:ascii="仿宋" w:eastAsia="仿宋" w:hAnsi="仿宋" w:hint="eastAsia"/>
+          <w:sz w:val="28"/>
+          <w:szCs w:val="28"/>
+        </w:rPr>
+        <w:t>（</w:t>
+      </w:r>
+      <w:r>
+        <w:rPr>
+          <w:rFonts w:ascii="仿宋" w:eastAsia="仿宋" w:hAnsi="仿宋"/>
+          <w:sz w:val="28"/>
+          <w:szCs w:val="28"/>
+        </w:rPr>
+        <w:t>https://github.com/yahoo/egads</w:t>
+      </w:r>
+      <w:r>
+        <w:rPr>
+          <w:rFonts w:ascii="仿宋" w:eastAsia="仿宋" w:hAnsi="仿宋" w:hint="eastAsia"/>
+          <w:sz w:val="28"/>
+          <w:szCs w:val="28"/>
+        </w:rPr>
+        <w:t>）</w:t>
+      </w:r>
+      <w:r>
+        <w:rPr>
+          <w:rFonts w:ascii="仿宋" w:eastAsia="仿宋" w:hAnsi="仿宋" w:hint="eastAsia"/>
+          <w:sz w:val="28"/>
+          <w:szCs w:val="28"/>
+        </w:rPr>
+        <w:t>，可以用于时间序列异常检测。</w:t>
+      </w:r>
+    </w:p>
+    <w:p>
+      <w:pPr>
+        <w:rPr>
+          <w:rFonts w:ascii="仿宋" w:eastAsia="仿宋" w:hAnsi="仿宋"/>
+          <w:sz w:val="28"/>
+          <w:szCs w:val="28"/>
+        </w:rPr>
+      </w:pPr>
+    </w:p>
+    <w:p>
+      <w:pPr>
+        <w:rPr>
+          <w:rFonts w:ascii="仿宋" w:eastAsia="仿宋" w:hAnsi="仿宋"/>
+          <w:sz w:val="28"/>
+          <w:szCs w:val="28"/>
+        </w:rPr>
+      </w:pPr>
+    </w:p>
+    <w:p>
+      <w:pPr>
+        <w:pStyle w:val="3"/>
+        <w:rPr>
+          <w:rFonts w:ascii="仿宋" w:eastAsia="仿宋" w:hAnsi="仿宋"/>
+        </w:rPr>
+      </w:pPr>
+      <w:r>
+        <w:rPr>
+          <w:rFonts w:ascii="仿宋" w:eastAsia="仿宋" w:hAnsi="仿宋" w:hint="eastAsia"/>
+        </w:rPr>
+        <w:t>2</w:t>
+      </w:r>
+      <w:r>
+        <w:rPr>
+          <w:rFonts w:ascii="仿宋" w:eastAsia="仿宋" w:hAnsi="仿宋"/>
+        </w:rPr>
+        <w:t>.</w:t>
+      </w:r>
+      <w:r>
+        <w:rPr>
+          <w:rFonts w:ascii="仿宋" w:eastAsia="仿宋" w:hAnsi="仿宋"/>
+        </w:rPr>
+        <w:t>3</w:t>
+      </w:r>
+      <w:r>
+        <w:rPr>
+          <w:rFonts w:ascii="仿宋" w:eastAsia="仿宋" w:hAnsi="仿宋"/>
+        </w:rPr>
+        <w:t xml:space="preserve"> 局部异常因子算法</w:t>
+      </w:r>
+      <w:r>
+        <w:rPr>
+          <w:rFonts w:ascii="仿宋" w:eastAsia="仿宋" w:hAnsi="仿宋"/>
+        </w:rPr>
+        <w:t>Local Outlier Factor</w:t>
+      </w:r>
+      <w:r>
+        <w:rPr>
+          <w:rFonts w:ascii="仿宋" w:eastAsia="仿宋" w:hAnsi="仿宋" w:hint="eastAsia"/>
+        </w:rPr>
+        <w:t>（</w:t>
+      </w:r>
+      <w:r>
+        <w:rPr>
+          <w:rFonts w:ascii="仿宋" w:eastAsia="仿宋" w:hAnsi="仿宋"/>
+        </w:rPr>
+        <w:t>LOF</w:t>
+      </w:r>
+      <w:r>
+        <w:rPr>
+          <w:rFonts w:ascii="仿宋" w:eastAsia="仿宋" w:hAnsi="仿宋" w:hint="eastAsia"/>
+        </w:rPr>
+        <w:t>）</w:t>
+      </w:r>
+    </w:p>
+    <w:p>
+      <w:pPr>
+        <w:ind w:firstLineChars="200" w:firstLine="560"/>
+        <w:rPr>
+          <w:rFonts w:ascii="仿宋" w:eastAsia="仿宋" w:hAnsi="仿宋"/>
+          <w:sz w:val="28"/>
+          <w:szCs w:val="28"/>
+        </w:rPr>
+      </w:pPr>
+      <w:r>
+        <w:rPr>
+          <w:rFonts w:ascii="仿宋" w:eastAsia="仿宋" w:hAnsi="仿宋" w:hint="eastAsia"/>
+          <w:sz w:val="28"/>
+          <w:szCs w:val="28"/>
+        </w:rPr>
+        <w:t>LOF是一种基于密度的聚类算法。</w:t>
+      </w:r>
+    </w:p>
+    <w:p>
+      <w:pPr>
+        <w:rPr>
+          <w:rFonts w:ascii="仿宋" w:eastAsia="仿宋" w:hAnsi="仿宋"/>
+          <w:sz w:val="28"/>
+          <w:szCs w:val="28"/>
+        </w:rPr>
+      </w:pPr>
+    </w:p>
+    <w:p>
+      <w:pPr>
+        <w:rPr>
+          <w:rFonts w:ascii="仿宋" w:eastAsia="仿宋" w:hAnsi="仿宋"/>
+          <w:sz w:val="28"/>
+          <w:szCs w:val="28"/>
+        </w:rPr>
+      </w:pPr>
+    </w:p>
+    <w:p>
+      <w:pPr>
+        <w:pStyle w:val="3"/>
+        <w:rPr>
+          <w:rFonts w:ascii="仿宋" w:eastAsia="仿宋" w:hAnsi="仿宋"/>
+        </w:rPr>
+      </w:pPr>
+      <w:r>
+        <w:rPr>
+          <w:rFonts w:ascii="仿宋" w:eastAsia="仿宋" w:hAnsi="仿宋" w:hint="eastAsia"/>
+        </w:rPr>
+        <w:t>2</w:t>
+      </w:r>
+      <w:r>
+        <w:rPr>
+          <w:rFonts w:ascii="仿宋" w:eastAsia="仿宋" w:hAnsi="仿宋"/>
+        </w:rPr>
+        <w:t>.</w:t>
+      </w:r>
+      <w:r>
+        <w:rPr>
+          <w:rFonts w:ascii="仿宋" w:eastAsia="仿宋" w:hAnsi="仿宋"/>
         </w:rPr>
         <w:t>4</w:t>
       </w:r>
       <w:r>
         <w:rPr>
           <w:rFonts w:ascii="仿宋" w:eastAsia="仿宋" w:hAnsi="仿宋"/>
-          <w:sz w:val="28"/>
-          <w:szCs w:val="28"/>
-        </w:rPr>
-        <w:t xml:space="preserve">.1 </w:t>
-      </w:r>
-      <w:r>
-        <w:rPr>
-          <w:rFonts w:ascii="仿宋" w:eastAsia="仿宋" w:hAnsi="仿宋" w:hint="eastAsia"/>
-          <w:sz w:val="28"/>
-          <w:szCs w:val="28"/>
-        </w:rPr>
-        <w:t xml:space="preserve">如果，前 </w:t>
-      </w:r>
-      <w:r>
-        <w:rPr>
-          <w:rFonts w:ascii="仿宋" w:eastAsia="仿宋" w:hAnsi="仿宋"/>
-          <w:sz w:val="28"/>
-          <w:szCs w:val="28"/>
-        </w:rPr>
-        <w:t xml:space="preserve">3 </w:t>
-      </w:r>
-      <w:r>
-        <w:rPr>
-          <w:rFonts w:ascii="仿宋" w:eastAsia="仿宋" w:hAnsi="仿宋" w:hint="eastAsia"/>
-          <w:sz w:val="28"/>
-          <w:szCs w:val="28"/>
-        </w:rPr>
-        <w:t>个周波内</w:t>
-      </w:r>
-      <w:r>
-        <w:rPr>
-          <w:rFonts w:ascii="仿宋" w:eastAsia="仿宋" w:hAnsi="仿宋" w:hint="eastAsia"/>
-          <w:sz w:val="28"/>
-          <w:szCs w:val="28"/>
-        </w:rPr>
-        <w:t>的</w:t>
-      </w:r>
-      <w:r>
-        <w:rPr>
-          <w:rFonts w:ascii="仿宋" w:eastAsia="仿宋" w:hAnsi="仿宋" w:hint="eastAsia"/>
-          <w:sz w:val="28"/>
-          <w:szCs w:val="28"/>
-        </w:rPr>
-        <w:t>MAX</w:t>
-      </w:r>
-      <w:r>
-        <w:rPr>
-          <w:rFonts w:ascii="仿宋" w:eastAsia="仿宋" w:hAnsi="仿宋"/>
-          <w:sz w:val="28"/>
-          <w:szCs w:val="28"/>
-        </w:rPr>
-        <w:t>-Score</w:t>
-      </w:r>
-      <w:r>
-        <w:rPr>
-          <w:rFonts w:ascii="仿宋" w:eastAsia="仿宋" w:hAnsi="仿宋" w:hint="eastAsia"/>
-          <w:sz w:val="28"/>
-          <w:szCs w:val="28"/>
-        </w:rPr>
-        <w:t>=</w:t>
-      </w:r>
-      <w:r>
-        <w:rPr>
-          <w:rFonts w:ascii="仿宋" w:eastAsia="仿宋" w:hAnsi="仿宋"/>
-          <w:sz w:val="28"/>
-          <w:szCs w:val="28"/>
-        </w:rPr>
-        <w:t>0</w:t>
-      </w:r>
-      <w:r>
-        <w:rPr>
-          <w:rFonts w:ascii="仿宋" w:eastAsia="仿宋" w:hAnsi="仿宋" w:hint="eastAsia"/>
-          <w:sz w:val="28"/>
-          <w:szCs w:val="28"/>
-        </w:rPr>
-        <w:t>，则</w:t>
-      </w:r>
+        </w:rPr>
+        <w:t xml:space="preserve"> </w:t>
+      </w:r>
+      <w:r>
+        <w:rPr>
+          <w:rFonts w:ascii="仿宋" w:eastAsia="仿宋" w:hAnsi="仿宋" w:hint="eastAsia"/>
+        </w:rPr>
+        <w:t>肘部法则</w:t>
+      </w:r>
+    </w:p>
+    <w:p>
+      <w:pPr>
+        <w:ind w:firstLineChars="200" w:firstLine="560"/>
+        <w:rPr>
+          <w:rFonts w:ascii="仿宋" w:eastAsia="仿宋" w:hAnsi="仿宋"/>
+          <w:sz w:val="28"/>
+          <w:szCs w:val="28"/>
+        </w:rPr>
+      </w:pPr>
+      <w:r>
+        <w:rPr>
+          <w:rFonts w:ascii="仿宋" w:eastAsia="仿宋" w:hAnsi="仿宋" w:hint="eastAsia"/>
+          <w:sz w:val="28"/>
+          <w:szCs w:val="28"/>
+        </w:rPr>
+        <w:t>肘部法则，可以用来确定K-Means方法中的K值。</w:t>
+      </w:r>
+    </w:p>
+    <w:p>
+      <w:pPr>
+        <w:rPr>
+          <w:rFonts w:ascii="仿宋" w:eastAsia="仿宋" w:hAnsi="仿宋"/>
+          <w:sz w:val="28"/>
+          <w:szCs w:val="28"/>
+        </w:rPr>
+      </w:pPr>
     </w:p>
     <w:p>
       <w:pPr>
@@ -4516,7 +5229,7 @@
       </w:pPr>
       <w:r>
         <w:rPr>
-          <w:rFonts w:ascii="仿宋" w:eastAsia="仿宋" w:hAnsi="仿宋"/>
+          <w:rFonts w:ascii="仿宋" w:eastAsia="仿宋" w:hAnsi="仿宋" w:hint="eastAsia"/>
         </w:rPr>
         <w:t>2</w:t>
       </w:r>
@@ -4530,25 +5243,205 @@
         <w:rPr>
           <w:rFonts w:ascii="仿宋" w:eastAsia="仿宋" w:hAnsi="仿宋"/>
         </w:rPr>
+        <w:t>5</w:t>
+      </w:r>
+      <w:r>
+        <w:rPr>
+          <w:rFonts w:ascii="仿宋" w:eastAsia="仿宋" w:hAnsi="仿宋"/>
+        </w:rPr>
+        <w:t xml:space="preserve"> </w:t>
+      </w:r>
+      <w:r>
+        <w:rPr>
+          <w:rFonts w:ascii="仿宋" w:eastAsia="仿宋" w:hAnsi="仿宋" w:hint="eastAsia"/>
+        </w:rPr>
+        <w:t>数据源</w:t>
+      </w:r>
+      <w:r>
+        <w:rPr>
+          <w:rFonts w:ascii="仿宋" w:eastAsia="仿宋" w:hAnsi="仿宋" w:hint="eastAsia"/>
+        </w:rPr>
+        <w:t>（异常点）</w:t>
+      </w:r>
+    </w:p>
+    <w:p>
+      <w:pPr>
+        <w:ind w:firstLineChars="200" w:firstLine="560"/>
+        <w:rPr>
+          <w:rFonts w:ascii="仿宋" w:eastAsia="仿宋" w:hAnsi="仿宋"/>
+          <w:sz w:val="28"/>
+          <w:szCs w:val="28"/>
+        </w:rPr>
+      </w:pPr>
+      <w:r>
+        <w:rPr>
+          <w:rFonts w:ascii="仿宋" w:eastAsia="仿宋" w:hAnsi="仿宋" w:hint="eastAsia"/>
+          <w:sz w:val="28"/>
+          <w:szCs w:val="28"/>
+        </w:rPr>
+        <w:t>用于检验</w:t>
+      </w:r>
+      <w:r>
+        <w:rPr>
+          <w:rFonts w:ascii="仿宋" w:eastAsia="仿宋" w:hAnsi="仿宋" w:hint="eastAsia"/>
+          <w:sz w:val="28"/>
+          <w:szCs w:val="28"/>
+        </w:rPr>
+        <w:t>算法准确度</w:t>
+      </w:r>
+      <w:r>
+        <w:rPr>
+          <w:rFonts w:ascii="仿宋" w:eastAsia="仿宋" w:hAnsi="仿宋" w:hint="eastAsia"/>
+          <w:sz w:val="28"/>
+          <w:szCs w:val="28"/>
+        </w:rPr>
+        <w:t>的数据源</w:t>
+      </w:r>
+      <w:r>
+        <w:rPr>
+          <w:rFonts w:ascii="仿宋" w:eastAsia="仿宋" w:hAnsi="仿宋"/>
+          <w:sz w:val="28"/>
+          <w:szCs w:val="28"/>
+        </w:rPr>
+        <w:t xml:space="preserve"> </w:t>
+      </w:r>
+      <w:r>
+        <w:rPr>
+          <w:rFonts w:ascii="仿宋" w:eastAsia="仿宋" w:hAnsi="仿宋"/>
+          <w:sz w:val="28"/>
+          <w:szCs w:val="28"/>
+        </w:rPr>
+        <w:t>Numenta Anomaly Benchmark</w:t>
+      </w:r>
+      <w:r>
+        <w:rPr>
+          <w:rFonts w:ascii="仿宋" w:eastAsia="仿宋" w:hAnsi="仿宋" w:hint="eastAsia"/>
+          <w:sz w:val="28"/>
+          <w:szCs w:val="28"/>
+        </w:rPr>
+        <w:t>（</w:t>
+      </w:r>
+      <w:r>
+        <w:rPr>
+          <w:rFonts w:ascii="仿宋" w:eastAsia="仿宋" w:hAnsi="仿宋"/>
+          <w:sz w:val="28"/>
+          <w:szCs w:val="28"/>
+        </w:rPr>
+        <w:t>NAB</w:t>
+      </w:r>
+      <w:r>
+        <w:rPr>
+          <w:rFonts w:ascii="仿宋" w:eastAsia="仿宋" w:hAnsi="仿宋" w:hint="eastAsia"/>
+          <w:sz w:val="28"/>
+          <w:szCs w:val="28"/>
+        </w:rPr>
+        <w:t>）</w:t>
+      </w:r>
+      <w:r>
+        <w:rPr>
+          <w:rFonts w:ascii="仿宋" w:eastAsia="仿宋" w:hAnsi="仿宋" w:hint="eastAsia"/>
+          <w:sz w:val="28"/>
+          <w:szCs w:val="28"/>
+        </w:rPr>
+        <w:t>，在GitHub上的</w:t>
+      </w:r>
+      <w:r>
+        <w:rPr>
+          <w:rFonts w:ascii="仿宋" w:eastAsia="仿宋" w:hAnsi="仿宋" w:hint="eastAsia"/>
+          <w:sz w:val="28"/>
+          <w:szCs w:val="28"/>
+        </w:rPr>
+        <w:t>开源</w:t>
+      </w:r>
+      <w:r>
+        <w:rPr>
+          <w:rFonts w:ascii="仿宋" w:eastAsia="仿宋" w:hAnsi="仿宋" w:hint="eastAsia"/>
+          <w:sz w:val="28"/>
+          <w:szCs w:val="28"/>
+        </w:rPr>
+        <w:t>地址</w:t>
+      </w:r>
+      <w:r>
+        <w:rPr>
+          <w:rFonts w:ascii="仿宋" w:eastAsia="仿宋" w:hAnsi="仿宋" w:hint="eastAsia"/>
+          <w:sz w:val="28"/>
+          <w:szCs w:val="28"/>
+        </w:rPr>
+        <w:t>（</w:t>
+      </w:r>
+      <w:r>
+        <w:rPr>
+          <w:rFonts w:ascii="仿宋" w:eastAsia="仿宋" w:hAnsi="仿宋"/>
+          <w:sz w:val="28"/>
+          <w:szCs w:val="28"/>
+        </w:rPr>
+        <w:t>https://github.com/numenta/NAB</w:t>
+      </w:r>
+      <w:r>
+        <w:rPr>
+          <w:rFonts w:ascii="仿宋" w:eastAsia="仿宋" w:hAnsi="仿宋" w:hint="eastAsia"/>
+          <w:sz w:val="28"/>
+          <w:szCs w:val="28"/>
+        </w:rPr>
+        <w:t>）</w:t>
+      </w:r>
+      <w:r>
+        <w:rPr>
+          <w:rFonts w:ascii="仿宋" w:eastAsia="仿宋" w:hAnsi="仿宋" w:hint="eastAsia"/>
+          <w:sz w:val="28"/>
+          <w:szCs w:val="28"/>
+        </w:rPr>
+        <w:t>。</w:t>
+      </w:r>
+    </w:p>
+    <w:p>
+      <w:pPr>
+        <w:rPr>
+          <w:rFonts w:ascii="仿宋" w:eastAsia="仿宋" w:hAnsi="仿宋"/>
+          <w:sz w:val="28"/>
+          <w:szCs w:val="28"/>
+        </w:rPr>
+      </w:pPr>
+    </w:p>
+    <w:p>
+      <w:pPr>
+        <w:rPr>
+          <w:rFonts w:ascii="仿宋" w:eastAsia="仿宋" w:hAnsi="仿宋"/>
+          <w:sz w:val="28"/>
+          <w:szCs w:val="28"/>
+        </w:rPr>
+      </w:pPr>
+    </w:p>
+    <w:p>
+      <w:pPr>
+        <w:pStyle w:val="3"/>
+        <w:rPr>
+          <w:rFonts w:ascii="仿宋" w:eastAsia="仿宋" w:hAnsi="仿宋"/>
+        </w:rPr>
+      </w:pPr>
+      <w:r>
+        <w:rPr>
+          <w:rFonts w:ascii="仿宋" w:eastAsia="仿宋" w:hAnsi="仿宋" w:hint="eastAsia"/>
+        </w:rPr>
         <w:t>2</w:t>
       </w:r>
       <w:r>
         <w:rPr>
           <w:rFonts w:ascii="仿宋" w:eastAsia="仿宋" w:hAnsi="仿宋"/>
         </w:rPr>
-        <w:t xml:space="preserve"> </w:t>
-      </w:r>
-      <w:r>
-        <w:rPr>
-          <w:rFonts w:ascii="仿宋" w:eastAsia="仿宋" w:hAnsi="仿宋"/>
-        </w:rPr>
-        <w:t>EGADS</w:t>
-      </w:r>
-      <w:r>
-        <w:rPr>
-          <w:rFonts w:ascii="仿宋" w:eastAsia="仿宋" w:hAnsi="仿宋" w:hint="eastAsia"/>
-        </w:rPr>
-        <w:t>（雅虎开源代码）</w:t>
+        <w:t>.</w:t>
+      </w:r>
+      <w:r>
+        <w:rPr>
+          <w:rFonts w:ascii="仿宋" w:eastAsia="仿宋" w:hAnsi="仿宋"/>
+        </w:rPr>
+        <w:t xml:space="preserve">6 </w:t>
+      </w:r>
+      <w:r>
+        <w:rPr>
+          <w:rFonts w:ascii="仿宋" w:eastAsia="仿宋" w:hAnsi="仿宋" w:hint="eastAsia"/>
+        </w:rPr>
+        <w:t>Z-score（异常点）</w:t>
       </w:r>
     </w:p>
     <w:p>
@@ -4562,85 +5455,61 @@
       </w:pPr>
       <w:r>
         <w:rPr>
-          <w:rFonts w:ascii="仿宋" w:eastAsia="仿宋" w:hAnsi="仿宋"/>
-          <w:sz w:val="28"/>
-          <w:szCs w:val="28"/>
-        </w:rPr>
-        <w:t>EGADS (Extensible Generic Anomaly Detection System)</w:t>
-      </w:r>
-      <w:r>
-        <w:rPr>
-          <w:rFonts w:ascii="仿宋" w:eastAsia="仿宋" w:hAnsi="仿宋" w:hint="eastAsia"/>
-          <w:sz w:val="28"/>
-          <w:szCs w:val="28"/>
-        </w:rPr>
-        <w:t>是</w:t>
-      </w:r>
-      <w:r>
-        <w:rPr>
-          <w:rFonts w:ascii="仿宋" w:eastAsia="仿宋" w:hAnsi="仿宋" w:hint="eastAsia"/>
-          <w:sz w:val="28"/>
-          <w:szCs w:val="28"/>
-        </w:rPr>
-        <w:t>基于 Java</w:t>
-      </w:r>
-      <w:r>
-        <w:rPr>
-          <w:rFonts w:ascii="仿宋" w:eastAsia="仿宋" w:hAnsi="仿宋"/>
-          <w:sz w:val="28"/>
-          <w:szCs w:val="28"/>
-        </w:rPr>
-        <w:t xml:space="preserve"> </w:t>
-      </w:r>
-      <w:r>
-        <w:rPr>
-          <w:rFonts w:ascii="仿宋" w:eastAsia="仿宋" w:hAnsi="仿宋" w:hint="eastAsia"/>
-          <w:sz w:val="28"/>
-          <w:szCs w:val="28"/>
-        </w:rPr>
-        <w:t>的雅虎开源代码</w:t>
-      </w:r>
-      <w:r>
-        <w:rPr>
-          <w:rFonts w:ascii="仿宋" w:eastAsia="仿宋" w:hAnsi="仿宋" w:hint="eastAsia"/>
-          <w:sz w:val="28"/>
-          <w:szCs w:val="28"/>
-        </w:rPr>
-        <w:t>（</w:t>
-      </w:r>
-      <w:r>
-        <w:rPr>
-          <w:rFonts w:ascii="仿宋" w:eastAsia="仿宋" w:hAnsi="仿宋"/>
-          <w:sz w:val="28"/>
-          <w:szCs w:val="28"/>
-        </w:rPr>
-        <w:t>https://github.com/yahoo/egads</w:t>
-      </w:r>
-      <w:r>
-        <w:rPr>
-          <w:rFonts w:ascii="仿宋" w:eastAsia="仿宋" w:hAnsi="仿宋" w:hint="eastAsia"/>
-          <w:sz w:val="28"/>
-          <w:szCs w:val="28"/>
-        </w:rPr>
-        <w:t>）</w:t>
-      </w:r>
-      <w:r>
-        <w:rPr>
-          <w:rFonts w:ascii="仿宋" w:eastAsia="仿宋" w:hAnsi="仿宋" w:hint="eastAsia"/>
-          <w:sz w:val="28"/>
-          <w:szCs w:val="28"/>
-        </w:rPr>
-        <w:t>，可以用于时间序列异常检测。</w:t>
-      </w:r>
-    </w:p>
-    <w:p>
-      <w:pPr>
-        <w:rPr>
-          <w:rFonts w:ascii="仿宋" w:eastAsia="仿宋" w:hAnsi="仿宋"/>
-          <w:sz w:val="28"/>
-          <w:szCs w:val="28"/>
-        </w:rPr>
-      </w:pPr>
+          <w:rFonts w:ascii="仿宋" w:eastAsia="仿宋" w:hAnsi="仿宋" w:hint="eastAsia"/>
+          <w:sz w:val="28"/>
+          <w:szCs w:val="28"/>
+        </w:rPr>
+        <w:t>Z-score的方法无法正常检测出这个波形【</w:t>
+      </w:r>
+      <w:r>
+        <w:rPr>
+          <w:rFonts w:ascii="仿宋" w:eastAsia="仿宋" w:hAnsi="仿宋"/>
+          <w:sz w:val="28"/>
+          <w:szCs w:val="28"/>
+        </w:rPr>
+        <w:t xml:space="preserve">SAR-device.sdb.await__DCU1923ZeroOrder(4_8)2017-11-10 </w:t>
+      </w:r>
+      <w:r>
+        <w:rPr>
+          <w:rFonts w:ascii="仿宋" w:eastAsia="仿宋" w:hAnsi="仿宋"/>
+          <w:sz w:val="28"/>
+          <w:szCs w:val="28"/>
+        </w:rPr>
+        <w:lastRenderedPageBreak/>
+        <w:t>11_51_02_831016.csv</w:t>
+      </w:r>
+      <w:r>
+        <w:rPr>
+          <w:rFonts w:ascii="仿宋" w:eastAsia="仿宋" w:hAnsi="仿宋" w:hint="eastAsia"/>
+          <w:sz w:val="28"/>
+          <w:szCs w:val="28"/>
+        </w:rPr>
+        <w:t>】</w:t>
+      </w:r>
+      <w:r>
+        <w:rPr>
+          <w:rFonts w:ascii="仿宋" w:eastAsia="仿宋" w:hAnsi="仿宋" w:hint="eastAsia"/>
+          <w:sz w:val="28"/>
+          <w:szCs w:val="28"/>
+        </w:rPr>
+        <w:t>；该波形的特点是故障前，有零序电压，故障</w:t>
+      </w:r>
+      <w:r>
+        <w:rPr>
+          <w:rFonts w:ascii="仿宋" w:eastAsia="仿宋" w:hAnsi="仿宋" w:hint="eastAsia"/>
+          <w:sz w:val="28"/>
+          <w:szCs w:val="28"/>
+        </w:rPr>
+        <w:t>时刻</w:t>
+      </w:r>
+      <w:r>
+        <w:rPr>
+          <w:rFonts w:ascii="仿宋" w:eastAsia="仿宋" w:hAnsi="仿宋" w:hint="eastAsia"/>
+          <w:sz w:val="28"/>
+          <w:szCs w:val="28"/>
+        </w:rPr>
+        <w:t>零序电压发生很小的波动。</w:t>
+      </w:r>
     </w:p>
     <w:p>
       <w:pPr>
@@ -4674,464 +5543,6 @@
         <w:rPr>
           <w:rFonts w:ascii="仿宋" w:eastAsia="仿宋" w:hAnsi="仿宋"/>
         </w:rPr>
-        <w:t>3</w:t>
-      </w:r>
-      <w:r>
-        <w:rPr>
-          <w:rFonts w:ascii="仿宋" w:eastAsia="仿宋" w:hAnsi="仿宋"/>
-        </w:rPr>
-        <w:t xml:space="preserve"> 局部异常因子算法</w:t>
-      </w:r>
-      <w:r>
-        <w:rPr>
-          <w:rFonts w:ascii="仿宋" w:eastAsia="仿宋" w:hAnsi="仿宋"/>
-        </w:rPr>
-        <w:t>Local Outlier Factor</w:t>
-      </w:r>
-      <w:r>
-        <w:rPr>
-          <w:rFonts w:ascii="仿宋" w:eastAsia="仿宋" w:hAnsi="仿宋" w:hint="eastAsia"/>
-        </w:rPr>
-        <w:t>（</w:t>
-      </w:r>
-      <w:r>
-        <w:rPr>
-          <w:rFonts w:ascii="仿宋" w:eastAsia="仿宋" w:hAnsi="仿宋"/>
-        </w:rPr>
-        <w:t>LOF</w:t>
-      </w:r>
-      <w:r>
-        <w:rPr>
-          <w:rFonts w:ascii="仿宋" w:eastAsia="仿宋" w:hAnsi="仿宋" w:hint="eastAsia"/>
-        </w:rPr>
-        <w:t>）</w:t>
-      </w:r>
-    </w:p>
-    <w:p>
-      <w:pPr>
-        <w:ind w:firstLineChars="200" w:firstLine="560"/>
-        <w:rPr>
-          <w:rFonts w:ascii="仿宋" w:eastAsia="仿宋" w:hAnsi="仿宋"/>
-          <w:sz w:val="28"/>
-          <w:szCs w:val="28"/>
-        </w:rPr>
-      </w:pPr>
-      <w:r>
-        <w:rPr>
-          <w:rFonts w:ascii="仿宋" w:eastAsia="仿宋" w:hAnsi="仿宋" w:hint="eastAsia"/>
-          <w:sz w:val="28"/>
-          <w:szCs w:val="28"/>
-        </w:rPr>
-        <w:t>LOF是一种基于密度的聚类算法。</w:t>
-      </w:r>
-    </w:p>
-    <w:p>
-      <w:pPr>
-        <w:rPr>
-          <w:rFonts w:ascii="仿宋" w:eastAsia="仿宋" w:hAnsi="仿宋"/>
-          <w:sz w:val="28"/>
-          <w:szCs w:val="28"/>
-        </w:rPr>
-      </w:pPr>
-    </w:p>
-    <w:p>
-      <w:pPr>
-        <w:rPr>
-          <w:rFonts w:ascii="仿宋" w:eastAsia="仿宋" w:hAnsi="仿宋"/>
-          <w:sz w:val="28"/>
-          <w:szCs w:val="28"/>
-        </w:rPr>
-      </w:pPr>
-    </w:p>
-    <w:p>
-      <w:pPr>
-        <w:pStyle w:val="3"/>
-        <w:rPr>
-          <w:rFonts w:ascii="仿宋" w:eastAsia="仿宋" w:hAnsi="仿宋"/>
-        </w:rPr>
-      </w:pPr>
-      <w:r>
-        <w:rPr>
-          <w:rFonts w:ascii="仿宋" w:eastAsia="仿宋" w:hAnsi="仿宋" w:hint="eastAsia"/>
-        </w:rPr>
-        <w:lastRenderedPageBreak/>
-        <w:t>2</w:t>
-      </w:r>
-      <w:r>
-        <w:rPr>
-          <w:rFonts w:ascii="仿宋" w:eastAsia="仿宋" w:hAnsi="仿宋"/>
-        </w:rPr>
-        <w:t>.</w:t>
-      </w:r>
-      <w:r>
-        <w:rPr>
-          <w:rFonts w:ascii="仿宋" w:eastAsia="仿宋" w:hAnsi="仿宋"/>
-        </w:rPr>
-        <w:t>4</w:t>
-      </w:r>
-      <w:r>
-        <w:rPr>
-          <w:rFonts w:ascii="仿宋" w:eastAsia="仿宋" w:hAnsi="仿宋"/>
-        </w:rPr>
-        <w:t xml:space="preserve"> </w:t>
-      </w:r>
-      <w:r>
-        <w:rPr>
-          <w:rFonts w:ascii="仿宋" w:eastAsia="仿宋" w:hAnsi="仿宋" w:hint="eastAsia"/>
-        </w:rPr>
-        <w:t>肘部法则</w:t>
-      </w:r>
-    </w:p>
-    <w:p>
-      <w:pPr>
-        <w:ind w:firstLineChars="200" w:firstLine="560"/>
-        <w:rPr>
-          <w:rFonts w:ascii="仿宋" w:eastAsia="仿宋" w:hAnsi="仿宋"/>
-          <w:sz w:val="28"/>
-          <w:szCs w:val="28"/>
-        </w:rPr>
-      </w:pPr>
-      <w:r>
-        <w:rPr>
-          <w:rFonts w:ascii="仿宋" w:eastAsia="仿宋" w:hAnsi="仿宋" w:hint="eastAsia"/>
-          <w:sz w:val="28"/>
-          <w:szCs w:val="28"/>
-        </w:rPr>
-        <w:t>肘部法则，可以用来确定K-Means方法中的K值。</w:t>
-      </w:r>
-    </w:p>
-    <w:p>
-      <w:pPr>
-        <w:rPr>
-          <w:rFonts w:ascii="仿宋" w:eastAsia="仿宋" w:hAnsi="仿宋"/>
-          <w:sz w:val="28"/>
-          <w:szCs w:val="28"/>
-        </w:rPr>
-      </w:pPr>
-    </w:p>
-    <w:p>
-      <w:pPr>
-        <w:rPr>
-          <w:rFonts w:ascii="仿宋" w:eastAsia="仿宋" w:hAnsi="仿宋"/>
-          <w:sz w:val="28"/>
-          <w:szCs w:val="28"/>
-        </w:rPr>
-      </w:pPr>
-    </w:p>
-    <w:p>
-      <w:pPr>
-        <w:pStyle w:val="3"/>
-        <w:rPr>
-          <w:rFonts w:ascii="仿宋" w:eastAsia="仿宋" w:hAnsi="仿宋"/>
-        </w:rPr>
-      </w:pPr>
-      <w:r>
-        <w:rPr>
-          <w:rFonts w:ascii="仿宋" w:eastAsia="仿宋" w:hAnsi="仿宋" w:hint="eastAsia"/>
-        </w:rPr>
-        <w:t>2</w:t>
-      </w:r>
-      <w:r>
-        <w:rPr>
-          <w:rFonts w:ascii="仿宋" w:eastAsia="仿宋" w:hAnsi="仿宋"/>
-        </w:rPr>
-        <w:t>.</w:t>
-      </w:r>
-      <w:r>
-        <w:rPr>
-          <w:rFonts w:ascii="仿宋" w:eastAsia="仿宋" w:hAnsi="仿宋"/>
-        </w:rPr>
-        <w:t>5</w:t>
-      </w:r>
-      <w:r>
-        <w:rPr>
-          <w:rFonts w:ascii="仿宋" w:eastAsia="仿宋" w:hAnsi="仿宋"/>
-        </w:rPr>
-        <w:t xml:space="preserve"> </w:t>
-      </w:r>
-      <w:r>
-        <w:rPr>
-          <w:rFonts w:ascii="仿宋" w:eastAsia="仿宋" w:hAnsi="仿宋" w:hint="eastAsia"/>
-        </w:rPr>
-        <w:t>数据源</w:t>
-      </w:r>
-      <w:r>
-        <w:rPr>
-          <w:rFonts w:ascii="仿宋" w:eastAsia="仿宋" w:hAnsi="仿宋" w:hint="eastAsia"/>
-        </w:rPr>
-        <w:t>（异常点）</w:t>
-      </w:r>
-    </w:p>
-    <w:p>
-      <w:pPr>
-        <w:ind w:firstLineChars="200" w:firstLine="560"/>
-        <w:rPr>
-          <w:rFonts w:ascii="仿宋" w:eastAsia="仿宋" w:hAnsi="仿宋"/>
-          <w:sz w:val="28"/>
-          <w:szCs w:val="28"/>
-        </w:rPr>
-      </w:pPr>
-      <w:r>
-        <w:rPr>
-          <w:rFonts w:ascii="仿宋" w:eastAsia="仿宋" w:hAnsi="仿宋" w:hint="eastAsia"/>
-          <w:sz w:val="28"/>
-          <w:szCs w:val="28"/>
-        </w:rPr>
-        <w:t>用于检验</w:t>
-      </w:r>
-      <w:r>
-        <w:rPr>
-          <w:rFonts w:ascii="仿宋" w:eastAsia="仿宋" w:hAnsi="仿宋" w:hint="eastAsia"/>
-          <w:sz w:val="28"/>
-          <w:szCs w:val="28"/>
-        </w:rPr>
-        <w:t>算法准确度</w:t>
-      </w:r>
-      <w:r>
-        <w:rPr>
-          <w:rFonts w:ascii="仿宋" w:eastAsia="仿宋" w:hAnsi="仿宋" w:hint="eastAsia"/>
-          <w:sz w:val="28"/>
-          <w:szCs w:val="28"/>
-        </w:rPr>
-        <w:t>的数据源</w:t>
-      </w:r>
-      <w:r>
-        <w:rPr>
-          <w:rFonts w:ascii="仿宋" w:eastAsia="仿宋" w:hAnsi="仿宋"/>
-          <w:sz w:val="28"/>
-          <w:szCs w:val="28"/>
-        </w:rPr>
-        <w:t xml:space="preserve"> </w:t>
-      </w:r>
-      <w:r>
-        <w:rPr>
-          <w:rFonts w:ascii="仿宋" w:eastAsia="仿宋" w:hAnsi="仿宋"/>
-          <w:sz w:val="28"/>
-          <w:szCs w:val="28"/>
-        </w:rPr>
-        <w:t>Numenta Anomaly Benchmark</w:t>
-      </w:r>
-      <w:r>
-        <w:rPr>
-          <w:rFonts w:ascii="仿宋" w:eastAsia="仿宋" w:hAnsi="仿宋" w:hint="eastAsia"/>
-          <w:sz w:val="28"/>
-          <w:szCs w:val="28"/>
-        </w:rPr>
-        <w:t>（</w:t>
-      </w:r>
-      <w:r>
-        <w:rPr>
-          <w:rFonts w:ascii="仿宋" w:eastAsia="仿宋" w:hAnsi="仿宋"/>
-          <w:sz w:val="28"/>
-          <w:szCs w:val="28"/>
-        </w:rPr>
-        <w:t>NAB</w:t>
-      </w:r>
-      <w:r>
-        <w:rPr>
-          <w:rFonts w:ascii="仿宋" w:eastAsia="仿宋" w:hAnsi="仿宋" w:hint="eastAsia"/>
-          <w:sz w:val="28"/>
-          <w:szCs w:val="28"/>
-        </w:rPr>
-        <w:t>）</w:t>
-      </w:r>
-      <w:r>
-        <w:rPr>
-          <w:rFonts w:ascii="仿宋" w:eastAsia="仿宋" w:hAnsi="仿宋" w:hint="eastAsia"/>
-          <w:sz w:val="28"/>
-          <w:szCs w:val="28"/>
-        </w:rPr>
-        <w:t>，在GitHub上的</w:t>
-      </w:r>
-      <w:r>
-        <w:rPr>
-          <w:rFonts w:ascii="仿宋" w:eastAsia="仿宋" w:hAnsi="仿宋" w:hint="eastAsia"/>
-          <w:sz w:val="28"/>
-          <w:szCs w:val="28"/>
-        </w:rPr>
-        <w:t>开源</w:t>
-      </w:r>
-      <w:r>
-        <w:rPr>
-          <w:rFonts w:ascii="仿宋" w:eastAsia="仿宋" w:hAnsi="仿宋" w:hint="eastAsia"/>
-          <w:sz w:val="28"/>
-          <w:szCs w:val="28"/>
-        </w:rPr>
-        <w:t>地址</w:t>
-      </w:r>
-      <w:r>
-        <w:rPr>
-          <w:rFonts w:ascii="仿宋" w:eastAsia="仿宋" w:hAnsi="仿宋" w:hint="eastAsia"/>
-          <w:sz w:val="28"/>
-          <w:szCs w:val="28"/>
-        </w:rPr>
-        <w:t>（</w:t>
-      </w:r>
-      <w:r>
-        <w:rPr>
-          <w:rFonts w:ascii="仿宋" w:eastAsia="仿宋" w:hAnsi="仿宋"/>
-          <w:sz w:val="28"/>
-          <w:szCs w:val="28"/>
-        </w:rPr>
-        <w:t>https://github.com/numenta/NAB</w:t>
-      </w:r>
-      <w:r>
-        <w:rPr>
-          <w:rFonts w:ascii="仿宋" w:eastAsia="仿宋" w:hAnsi="仿宋" w:hint="eastAsia"/>
-          <w:sz w:val="28"/>
-          <w:szCs w:val="28"/>
-        </w:rPr>
-        <w:t>）</w:t>
-      </w:r>
-      <w:r>
-        <w:rPr>
-          <w:rFonts w:ascii="仿宋" w:eastAsia="仿宋" w:hAnsi="仿宋" w:hint="eastAsia"/>
-          <w:sz w:val="28"/>
-          <w:szCs w:val="28"/>
-        </w:rPr>
-        <w:t>。</w:t>
-      </w:r>
-    </w:p>
-    <w:p>
-      <w:pPr>
-        <w:rPr>
-          <w:rFonts w:ascii="仿宋" w:eastAsia="仿宋" w:hAnsi="仿宋"/>
-          <w:sz w:val="28"/>
-          <w:szCs w:val="28"/>
-        </w:rPr>
-      </w:pPr>
-    </w:p>
-    <w:p>
-      <w:pPr>
-        <w:rPr>
-          <w:rFonts w:ascii="仿宋" w:eastAsia="仿宋" w:hAnsi="仿宋"/>
-          <w:sz w:val="28"/>
-          <w:szCs w:val="28"/>
-        </w:rPr>
-      </w:pPr>
-    </w:p>
-    <w:p>
-      <w:pPr>
-        <w:pStyle w:val="3"/>
-        <w:rPr>
-          <w:rFonts w:ascii="仿宋" w:eastAsia="仿宋" w:hAnsi="仿宋"/>
-        </w:rPr>
-      </w:pPr>
-      <w:r>
-        <w:rPr>
-          <w:rFonts w:ascii="仿宋" w:eastAsia="仿宋" w:hAnsi="仿宋" w:hint="eastAsia"/>
-        </w:rPr>
-        <w:t>2</w:t>
-      </w:r>
-      <w:r>
-        <w:rPr>
-          <w:rFonts w:ascii="仿宋" w:eastAsia="仿宋" w:hAnsi="仿宋"/>
-        </w:rPr>
-        <w:t>.</w:t>
-      </w:r>
-      <w:r>
-        <w:rPr>
-          <w:rFonts w:ascii="仿宋" w:eastAsia="仿宋" w:hAnsi="仿宋"/>
-        </w:rPr>
-        <w:t xml:space="preserve">6 </w:t>
-      </w:r>
-      <w:r>
-        <w:rPr>
-          <w:rFonts w:ascii="仿宋" w:eastAsia="仿宋" w:hAnsi="仿宋" w:hint="eastAsia"/>
-        </w:rPr>
-        <w:t>Z-score（异常点）</w:t>
-      </w:r>
-    </w:p>
-    <w:p>
-      <w:pPr>
-        <w:ind w:firstLineChars="200" w:firstLine="560"/>
-        <w:rPr>
-          <w:rFonts w:ascii="仿宋" w:eastAsia="仿宋" w:hAnsi="仿宋"/>
-          <w:sz w:val="28"/>
-          <w:szCs w:val="28"/>
-        </w:rPr>
-      </w:pPr>
-      <w:r>
-        <w:rPr>
-          <w:rFonts w:ascii="仿宋" w:eastAsia="仿宋" w:hAnsi="仿宋" w:hint="eastAsia"/>
-          <w:sz w:val="28"/>
-          <w:szCs w:val="28"/>
-        </w:rPr>
-        <w:t>Z-score的方法无法正常检测出这个波形【</w:t>
-      </w:r>
-      <w:r>
-        <w:rPr>
-          <w:rFonts w:ascii="仿宋" w:eastAsia="仿宋" w:hAnsi="仿宋"/>
-          <w:sz w:val="28"/>
-          <w:szCs w:val="28"/>
-        </w:rPr>
-        <w:t>SAR-device.sdb.await__DCU1923ZeroOrder(4_8)2017-11-10 11_51_02_831016.csv</w:t>
-      </w:r>
-      <w:r>
-        <w:rPr>
-          <w:rFonts w:ascii="仿宋" w:eastAsia="仿宋" w:hAnsi="仿宋" w:hint="eastAsia"/>
-          <w:sz w:val="28"/>
-          <w:szCs w:val="28"/>
-        </w:rPr>
-        <w:t>】</w:t>
-      </w:r>
-      <w:r>
-        <w:rPr>
-          <w:rFonts w:ascii="仿宋" w:eastAsia="仿宋" w:hAnsi="仿宋" w:hint="eastAsia"/>
-          <w:sz w:val="28"/>
-          <w:szCs w:val="28"/>
-        </w:rPr>
-        <w:t>；该波形的特点是故障前，有零序电压，故障</w:t>
-      </w:r>
-      <w:r>
-        <w:rPr>
-          <w:rFonts w:ascii="仿宋" w:eastAsia="仿宋" w:hAnsi="仿宋" w:hint="eastAsia"/>
-          <w:sz w:val="28"/>
-          <w:szCs w:val="28"/>
-        </w:rPr>
-        <w:t>时刻</w:t>
-      </w:r>
-      <w:r>
-        <w:rPr>
-          <w:rFonts w:ascii="仿宋" w:eastAsia="仿宋" w:hAnsi="仿宋" w:hint="eastAsia"/>
-          <w:sz w:val="28"/>
-          <w:szCs w:val="28"/>
-        </w:rPr>
-        <w:t>零序电压发生很小的波动。</w:t>
-      </w:r>
-    </w:p>
-    <w:p>
-      <w:pPr>
-        <w:rPr>
-          <w:rFonts w:ascii="仿宋" w:eastAsia="仿宋" w:hAnsi="仿宋"/>
-          <w:sz w:val="28"/>
-          <w:szCs w:val="28"/>
-        </w:rPr>
-      </w:pPr>
-    </w:p>
-    <w:p>
-      <w:pPr>
-        <w:pStyle w:val="3"/>
-        <w:rPr>
-          <w:rFonts w:ascii="仿宋" w:eastAsia="仿宋" w:hAnsi="仿宋"/>
-        </w:rPr>
-      </w:pPr>
-      <w:r>
-        <w:rPr>
-          <w:rFonts w:ascii="仿宋" w:eastAsia="仿宋" w:hAnsi="仿宋" w:hint="eastAsia"/>
-        </w:rPr>
-        <w:t>2</w:t>
-      </w:r>
-      <w:r>
-        <w:rPr>
-          <w:rFonts w:ascii="仿宋" w:eastAsia="仿宋" w:hAnsi="仿宋"/>
-        </w:rPr>
-        <w:t>.</w:t>
-      </w:r>
-      <w:r>
-        <w:rPr>
-          <w:rFonts w:ascii="仿宋" w:eastAsia="仿宋" w:hAnsi="仿宋"/>
-        </w:rPr>
         <w:t xml:space="preserve">7 </w:t>
       </w:r>
       <w:r>
@@ -5165,9 +5576,8 @@
           <w:sz w:val="28"/>
           <w:szCs w:val="28"/>
         </w:rPr>
-        <w:lastRenderedPageBreak/>
         <w:drawing>
-          <wp:inline distT="0" distB="0" distL="0" distR="0">
+          <wp:inline distT="0" distB="0" distL="0" distR="0" wp14:anchorId="70D0C921" wp14:editId="14C0D939">
             <wp:extent cx="5274310" cy="3636749"/>
             <wp:effectExtent l="0" t="0" r="2540" b="1905"/>
             <wp:docPr id="8" name="图片 8" descr="C:\Users\tianye\Desktop\tmp\微信截图_20181227233116.png"/>
@@ -5184,7 +5594,7 @@
                     </pic:cNvPicPr>
                   </pic:nvPicPr>
                   <pic:blipFill>
-                    <a:blip r:embed="rId16">
+                    <a:blip r:embed="rId18">
                       <a:extLst>
                         <a:ext uri="{28A0092B-C50C-407E-A947-70E740481C1C}">
                           <a14:useLocalDpi xmlns:a14="http://schemas.microsoft.com/office/drawing/2010/main" val="0"/>
@@ -5295,7 +5705,16 @@
           <w:sz w:val="28"/>
           <w:szCs w:val="28"/>
         </w:rPr>
-        <w:t>Eigen是一个高层次的C ++库，有效支持线性代数，矩阵和矢量运算，数值分析及其相关的算法。Eigen是一个开源库，从3.1.1版本开始遵从MPL2许可。</w:t>
+        <w:t>Eigen是一个高层次的C ++库，有效支持线性代数，矩阵和矢量</w:t>
+      </w:r>
+      <w:r>
+        <w:rPr>
+          <w:rFonts w:ascii="仿宋" w:eastAsia="仿宋" w:hAnsi="仿宋"/>
+          <w:sz w:val="28"/>
+          <w:szCs w:val="28"/>
+        </w:rPr>
+        <w:lastRenderedPageBreak/>
+        <w:t>运算，数值分析及其相关的算法。Eigen是一个开源库，从3.1.1版本开始遵从MPL2许可。</w:t>
       </w:r>
       <w:r>
         <w:rPr>
@@ -5337,7 +5756,6 @@
         <w:rPr>
           <w:rFonts w:ascii="仿宋" w:eastAsia="仿宋" w:hAnsi="仿宋"/>
         </w:rPr>
-        <w:lastRenderedPageBreak/>
         <w:t>3.</w:t>
       </w:r>
       <w:r>
@@ -5424,7 +5842,7 @@
           <w:szCs w:val="28"/>
         </w:rPr>
       </w:pPr>
-      <w:hyperlink r:id="rId17" w:history="1">
+      <w:hyperlink r:id="rId19" w:history="1">
         <w:r>
           <w:rPr>
             <w:rFonts w:ascii="仿宋" w:eastAsia="仿宋" w:hAnsi="仿宋"/>
@@ -5650,7 +6068,16 @@
           <w:sz w:val="28"/>
           <w:szCs w:val="28"/>
         </w:rPr>
-        <w:t>检测数据是否包含异常，并给出异常的时间戳</w:t>
+        <w:t>检测</w:t>
+      </w:r>
+      <w:r>
+        <w:rPr>
+          <w:rFonts w:ascii="仿宋" w:eastAsia="仿宋" w:hAnsi="仿宋"/>
+          <w:sz w:val="28"/>
+          <w:szCs w:val="28"/>
+        </w:rPr>
+        <w:lastRenderedPageBreak/>
+        <w:t>数据是否包含异常，并给出异常的时间戳</w:t>
       </w:r>
       <w:r>
         <w:rPr>
@@ -5749,7 +6176,6 @@
         <w:rPr>
           <w:rFonts w:ascii="仿宋" w:eastAsia="仿宋" w:hAnsi="仿宋"/>
         </w:rPr>
-        <w:lastRenderedPageBreak/>
         <w:t>3.</w:t>
       </w:r>
       <w:r>
@@ -6038,6 +6464,7 @@
           <w:sz w:val="28"/>
           <w:szCs w:val="28"/>
         </w:rPr>
+        <w:lastRenderedPageBreak/>
         <w:t>肘部法则</w:t>
       </w:r>
     </w:p>
@@ -6156,7 +6583,6 @@
           <w:sz w:val="28"/>
           <w:szCs w:val="28"/>
         </w:rPr>
-        <w:lastRenderedPageBreak/>
         <w:t>RNN+LSTM</w:t>
       </w:r>
     </w:p>
@@ -6227,7 +6653,7 @@
       </w:pPr>
     </w:p>
     <w:sectPr>
-      <w:footerReference w:type="default" r:id="rId18"/>
+      <w:footerReference w:type="default" r:id="rId20"/>
       <w:pgSz w:w="11906" w:h="16838"/>
       <w:pgMar w:top="1440" w:right="1800" w:bottom="1440" w:left="1800" w:header="851" w:footer="992" w:gutter="0"/>
       <w:cols w:space="425"/>
@@ -6235,6 +6661,94 @@
     </w:sectPr>
   </w:body>
 </w:document>
+</file>
+
+<file path=word/comments.xml><?xml version="1.0" encoding="utf-8"?>
+<w:comments xmlns:wpc="http://schemas.microsoft.com/office/word/2010/wordprocessingCanvas" xmlns:cx="http://schemas.microsoft.com/office/drawing/2014/chartex" xmlns:mc="http://schemas.openxmlformats.org/markup-compatibility/2006" xmlns:o="urn:schemas-microsoft-com:office:office" xmlns:r="http://schemas.openxmlformats.org/officeDocument/2006/relationships" xmlns:m="http://schemas.openxmlformats.org/officeDocument/2006/math" xmlns:v="urn:schemas-microsoft-com:vml" xmlns:wp14="http://schemas.microsoft.com/office/word/2010/wordprocessingDrawing" xmlns:wp="http://schemas.openxmlformats.org/drawingml/2006/wordprocessingDrawing" xmlns:w10="urn:schemas-microsoft-com:office:word" xmlns:w="http://schemas.openxmlformats.org/wordprocessingml/2006/main" xmlns:w14="http://schemas.microsoft.com/office/word/2010/wordml" xmlns:w15="http://schemas.microsoft.com/office/word/2012/wordml" xmlns:w16se="http://schemas.microsoft.com/office/word/2015/wordml/symex" xmlns:wpg="http://schemas.microsoft.com/office/word/2010/wordprocessingGroup" xmlns:wpi="http://schemas.microsoft.com/office/word/2010/wordprocessingInk" xmlns:wne="http://schemas.microsoft.com/office/word/2006/wordml" xmlns:wps="http://schemas.microsoft.com/office/word/2010/wordprocessingShape" mc:Ignorable="w14 w15 w16se wp14">
+  <w:comment w:id="0" w:author="tianye" w:date="2019-01-09T16:09:00Z" w:initials="tianye">
+    <w:p>
+      <w:pPr>
+        <w:widowControl/>
+        <w:shd w:val="clear" w:color="auto" w:fill="1E1E1E"/>
+        <w:spacing w:line="285" w:lineRule="atLeast"/>
+        <w:jc w:val="left"/>
+        <w:rPr>
+          <w:rFonts w:ascii="Consolas" w:eastAsia="宋体" w:hAnsi="Consolas" w:cs="宋体"/>
+          <w:color w:val="D4D4D4"/>
+          <w:kern w:val="0"/>
+          <w:szCs w:val="21"/>
+        </w:rPr>
+      </w:pPr>
+      <w:r>
+        <w:rPr>
+          <w:rStyle w:val="af0"/>
+        </w:rPr>
+        <w:annotationRef/>
+      </w:r>
+      <w:r>
+        <w:rPr>
+          <w:rFonts w:hint="eastAsia"/>
+        </w:rPr>
+        <w:t xml:space="preserve">已验证，遇到波形 </w:t>
+      </w:r>
+      <w:r>
+        <w:rPr>
+          <w:rFonts w:ascii="Consolas" w:eastAsia="宋体" w:hAnsi="Consolas" w:cs="宋体"/>
+          <w:color w:val="6A9955"/>
+          <w:kern w:val="0"/>
+          <w:szCs w:val="21"/>
+        </w:rPr>
+        <w:t>SAR-device.sdb.await__PDZ810_20190108__981_BAY01_0219_20181126_060056_456__U0</w:t>
+      </w:r>
+    </w:p>
+    <w:p>
+      <w:pPr>
+        <w:pStyle w:val="af1"/>
+      </w:pPr>
+      <w:r>
+        <w:rPr>
+          <w:rFonts w:hint="eastAsia"/>
+        </w:rPr>
+        <w:t xml:space="preserve"> 时并不可靠，有可能造成错过了突变奇异点的情况，导致找到的点在实际U0突变之后的点。</w:t>
+      </w:r>
+      <w:r>
+        <w:rPr>
+          <w:rFonts w:hint="eastAsia"/>
+        </w:rPr>
+        <w:t>@</w:t>
+      </w:r>
+      <w:r>
+        <w:t>2019</w:t>
+      </w:r>
+      <w:r>
+        <w:rPr>
+          <w:rFonts w:hint="eastAsia"/>
+        </w:rPr>
+        <w:t>-</w:t>
+      </w:r>
+      <w:r>
+        <w:t>01</w:t>
+      </w:r>
+      <w:r>
+        <w:rPr>
+          <w:rFonts w:hint="eastAsia"/>
+        </w:rPr>
+        <w:t>-</w:t>
+      </w:r>
+      <w:r>
+        <w:t>09</w:t>
+      </w:r>
+      <w:bookmarkStart w:id="1" w:name="_GoBack"/>
+      <w:bookmarkEnd w:id="1"/>
+    </w:p>
+  </w:comment>
+</w:comments>
+</file>
+
+<file path=word/commentsExtended.xml><?xml version="1.0" encoding="utf-8"?>
+<w15:commentsEx xmlns:wpc="http://schemas.microsoft.com/office/word/2010/wordprocessingCanvas" xmlns:cx="http://schemas.microsoft.com/office/drawing/2014/chartex" xmlns:mc="http://schemas.openxmlformats.org/markup-compatibility/2006" xmlns:o="urn:schemas-microsoft-com:office:office" xmlns:r="http://schemas.openxmlformats.org/officeDocument/2006/relationships" xmlns:m="http://schemas.openxmlformats.org/officeDocument/2006/math" xmlns:v="urn:schemas-microsoft-com:vml" xmlns:wp14="http://schemas.microsoft.com/office/word/2010/wordprocessingDrawing" xmlns:wp="http://schemas.openxmlformats.org/drawingml/2006/wordprocessingDrawing" xmlns:w10="urn:schemas-microsoft-com:office:word" xmlns:w="http://schemas.openxmlformats.org/wordprocessingml/2006/main" xmlns:w14="http://schemas.microsoft.com/office/word/2010/wordml" xmlns:w15="http://schemas.microsoft.com/office/word/2012/wordml" xmlns:w16se="http://schemas.microsoft.com/office/word/2015/wordml/symex" xmlns:wpg="http://schemas.microsoft.com/office/word/2010/wordprocessingGroup" xmlns:wpi="http://schemas.microsoft.com/office/word/2010/wordprocessingInk" xmlns:wne="http://schemas.microsoft.com/office/word/2006/wordml" xmlns:wps="http://schemas.microsoft.com/office/word/2010/wordprocessingShape" mc:Ignorable="w14 w15 w16se wp14">
+  <w15:commentEx w15:paraId="73EEA14E" w15:done="0"/>
+</w15:commentsEx>
 </file>
 
 <file path=word/endnotes.xml><?xml version="1.0" encoding="utf-8"?>
@@ -7190,6 +7704,14 @@
     <w:abstractNumId w:val="3"/>
   </w:num>
 </w:numbering>
+</file>
+
+<file path=word/people.xml><?xml version="1.0" encoding="utf-8"?>
+<w15:people xmlns:wpc="http://schemas.microsoft.com/office/word/2010/wordprocessingCanvas" xmlns:cx="http://schemas.microsoft.com/office/drawing/2014/chartex" xmlns:mc="http://schemas.openxmlformats.org/markup-compatibility/2006" xmlns:o="urn:schemas-microsoft-com:office:office" xmlns:r="http://schemas.openxmlformats.org/officeDocument/2006/relationships" xmlns:m="http://schemas.openxmlformats.org/officeDocument/2006/math" xmlns:v="urn:schemas-microsoft-com:vml" xmlns:wp14="http://schemas.microsoft.com/office/word/2010/wordprocessingDrawing" xmlns:wp="http://schemas.openxmlformats.org/drawingml/2006/wordprocessingDrawing" xmlns:w10="urn:schemas-microsoft-com:office:word" xmlns:w="http://schemas.openxmlformats.org/wordprocessingml/2006/main" xmlns:w14="http://schemas.microsoft.com/office/word/2010/wordml" xmlns:w15="http://schemas.microsoft.com/office/word/2012/wordml" xmlns:w16se="http://schemas.microsoft.com/office/word/2015/wordml/symex" xmlns:wpg="http://schemas.microsoft.com/office/word/2010/wordprocessingGroup" xmlns:wpi="http://schemas.microsoft.com/office/word/2010/wordprocessingInk" xmlns:wne="http://schemas.microsoft.com/office/word/2006/wordml" xmlns:wps="http://schemas.microsoft.com/office/word/2010/wordprocessingShape" mc:Ignorable="w14 w15 w16se wp14">
+  <w15:person w15:author="tianye">
+    <w15:presenceInfo w15:providerId="None" w15:userId="tianye"/>
+  </w15:person>
+</w15:people>
 </file>
 
 <file path=word/styles.xml><?xml version="1.0" encoding="utf-8"?>
@@ -7999,6 +8521,89 @@
       <w:szCs w:val="28"/>
     </w:rPr>
   </w:style>
+  <w:style w:type="character" w:styleId="af0">
+    <w:name w:val="annotation reference"/>
+    <w:basedOn w:val="a0"/>
+    <w:uiPriority w:val="99"/>
+    <w:semiHidden/>
+    <w:unhideWhenUsed/>
+    <w:rsid w:val="00752837"/>
+    <w:rPr>
+      <w:sz w:val="21"/>
+      <w:szCs w:val="21"/>
+    </w:rPr>
+  </w:style>
+  <w:style w:type="paragraph" w:styleId="af1">
+    <w:name w:val="annotation text"/>
+    <w:basedOn w:val="a"/>
+    <w:link w:val="af2"/>
+    <w:uiPriority w:val="99"/>
+    <w:semiHidden/>
+    <w:unhideWhenUsed/>
+    <w:rsid w:val="00752837"/>
+    <w:pPr>
+      <w:jc w:val="left"/>
+    </w:pPr>
+  </w:style>
+  <w:style w:type="character" w:customStyle="1" w:styleId="af2">
+    <w:name w:val="批注文字 字符"/>
+    <w:basedOn w:val="a0"/>
+    <w:link w:val="af1"/>
+    <w:uiPriority w:val="99"/>
+    <w:semiHidden/>
+    <w:rsid w:val="00752837"/>
+  </w:style>
+  <w:style w:type="paragraph" w:styleId="af3">
+    <w:name w:val="annotation subject"/>
+    <w:basedOn w:val="af1"/>
+    <w:next w:val="af1"/>
+    <w:link w:val="af4"/>
+    <w:uiPriority w:val="99"/>
+    <w:semiHidden/>
+    <w:unhideWhenUsed/>
+    <w:rsid w:val="00752837"/>
+    <w:rPr>
+      <w:b/>
+      <w:bCs/>
+    </w:rPr>
+  </w:style>
+  <w:style w:type="character" w:customStyle="1" w:styleId="af4">
+    <w:name w:val="批注主题 字符"/>
+    <w:basedOn w:val="af2"/>
+    <w:link w:val="af3"/>
+    <w:uiPriority w:val="99"/>
+    <w:semiHidden/>
+    <w:rsid w:val="00752837"/>
+    <w:rPr>
+      <w:b/>
+      <w:bCs/>
+    </w:rPr>
+  </w:style>
+  <w:style w:type="paragraph" w:styleId="af5">
+    <w:name w:val="Balloon Text"/>
+    <w:basedOn w:val="a"/>
+    <w:link w:val="af6"/>
+    <w:uiPriority w:val="99"/>
+    <w:semiHidden/>
+    <w:unhideWhenUsed/>
+    <w:rsid w:val="00752837"/>
+    <w:rPr>
+      <w:sz w:val="18"/>
+      <w:szCs w:val="18"/>
+    </w:rPr>
+  </w:style>
+  <w:style w:type="character" w:customStyle="1" w:styleId="af6">
+    <w:name w:val="批注框文本 字符"/>
+    <w:basedOn w:val="a0"/>
+    <w:link w:val="af5"/>
+    <w:uiPriority w:val="99"/>
+    <w:semiHidden/>
+    <w:rsid w:val="00752837"/>
+    <w:rPr>
+      <w:sz w:val="18"/>
+      <w:szCs w:val="18"/>
+    </w:rPr>
+  </w:style>
 </w:styles>
 </file>
 
@@ -8268,7 +8873,7 @@
 </file>
 
 <file path=customXml/itemProps1.xml><?xml version="1.0" encoding="utf-8"?>
-<ds:datastoreItem xmlns:ds="http://schemas.openxmlformats.org/officeDocument/2006/customXml" ds:itemID="{9AAF86D8-AD10-4DA9-98AB-C82D5DB6548F}">
+<ds:datastoreItem xmlns:ds="http://schemas.openxmlformats.org/officeDocument/2006/customXml" ds:itemID="{2FC22067-9B94-4A94-9006-50E375AC5022}">
   <ds:schemaRefs>
     <ds:schemaRef ds:uri="http://schemas.openxmlformats.org/officeDocument/2006/bibliography"/>
   </ds:schemaRefs>

</xml_diff>